<commit_message>
V&S - Revision History
</commit_message>
<xml_diff>
--- a/Documentation/MCSPROJ/Needed Documents/Project Vision and Scope Document.docx
+++ b/Documentation/MCSPROJ/Needed Documents/Project Vision and Scope Document.docx
@@ -101,7 +101,20 @@
           <w:rFonts w:cs="Arial"/>
         </w:rPr>
         <w:br/>
-        <w:t xml:space="preserve">Belchez, </w:t>
+      </w:r>
+      <w:proofErr w:type="spellStart"/>
+      <w:r>
+        <w:rPr>
+          <w:rFonts w:cs="Arial"/>
+        </w:rPr>
+        <w:t>Belchez</w:t>
+      </w:r>
+      <w:proofErr w:type="spellEnd"/>
+      <w:r>
+        <w:rPr>
+          <w:rFonts w:cs="Arial"/>
+        </w:rPr>
+        <w:t xml:space="preserve">, </w:t>
       </w:r>
       <w:r>
         <w:rPr>
@@ -1019,8 +1032,6 @@
         </w:rPr>
         <w:t>3</w:t>
       </w:r>
-      <w:bookmarkStart w:id="2" w:name="_GoBack"/>
-      <w:bookmarkEnd w:id="2"/>
     </w:p>
     <w:p>
       <w:pPr>
@@ -1314,6 +1325,7 @@
     </w:p>
     <w:p>
       <w:pPr>
+        <w:spacing w:after="160" w:line="259" w:lineRule="auto"/>
         <w:rPr>
           <w:rFonts w:ascii="Arial" w:hAnsi="Arial" w:cs="Arial"/>
           <w:b/>
@@ -1321,6 +1333,15 @@
           <w:sz w:val="28"/>
         </w:rPr>
       </w:pPr>
+      <w:r>
+        <w:rPr>
+          <w:rFonts w:ascii="Arial" w:hAnsi="Arial" w:cs="Arial"/>
+          <w:b/>
+          <w:noProof/>
+          <w:sz w:val="28"/>
+        </w:rPr>
+        <w:br w:type="page"/>
+      </w:r>
     </w:p>
     <w:p>
       <w:pPr>
@@ -1333,21 +1354,12 @@
     </w:p>
     <w:p>
       <w:pPr>
-        <w:rPr>
-          <w:rFonts w:ascii="Arial" w:hAnsi="Arial" w:cs="Arial"/>
-          <w:b/>
-          <w:sz w:val="28"/>
-        </w:rPr>
-      </w:pPr>
-    </w:p>
-    <w:p>
-      <w:pPr>
         <w:pStyle w:val="TOCEntry"/>
         <w:rPr>
           <w:rFonts w:ascii="Arial" w:hAnsi="Arial" w:cs="Arial"/>
         </w:rPr>
       </w:pPr>
-      <w:bookmarkStart w:id="3" w:name="_Toc18551416"/>
+      <w:bookmarkStart w:id="2" w:name="_Toc18551416"/>
       <w:r>
         <w:rPr>
           <w:rFonts w:ascii="Arial" w:hAnsi="Arial" w:cs="Arial"/>
@@ -1355,7 +1367,7 @@
         <w:t>Revision History</w:t>
       </w:r>
       <w:bookmarkEnd w:id="1"/>
-      <w:bookmarkEnd w:id="3"/>
+      <w:bookmarkEnd w:id="2"/>
     </w:p>
     <w:p>
       <w:pPr>
@@ -1721,12 +1733,28 @@
                 <w:rFonts w:ascii="Arial" w:hAnsi="Arial" w:cs="Arial"/>
               </w:rPr>
             </w:pPr>
+            <w:proofErr w:type="spellStart"/>
             <w:r>
               <w:rPr>
                 <w:rFonts w:ascii="Arial" w:hAnsi="Arial" w:cs="Arial"/>
               </w:rPr>
-              <w:t>Maica L. Belchez</w:t>
-            </w:r>
+              <w:t>Maica</w:t>
+            </w:r>
+            <w:proofErr w:type="spellEnd"/>
+            <w:r>
+              <w:rPr>
+                <w:rFonts w:ascii="Arial" w:hAnsi="Arial" w:cs="Arial"/>
+              </w:rPr>
+              <w:t xml:space="preserve"> L. </w:t>
+            </w:r>
+            <w:proofErr w:type="spellStart"/>
+            <w:r>
+              <w:rPr>
+                <w:rFonts w:ascii="Arial" w:hAnsi="Arial" w:cs="Arial"/>
+              </w:rPr>
+              <w:t>Belchez</w:t>
+            </w:r>
+            <w:proofErr w:type="spellEnd"/>
           </w:p>
         </w:tc>
         <w:tc>
@@ -1872,6 +1900,107 @@
                 <w:rFonts w:ascii="Arial" w:hAnsi="Arial" w:cs="Arial"/>
               </w:rPr>
               <w:t>1.3</w:t>
+            </w:r>
+          </w:p>
+        </w:tc>
+      </w:tr>
+      <w:tr>
+        <w:trPr>
+          <w:trHeight w:val="408"/>
+        </w:trPr>
+        <w:tc>
+          <w:tcPr>
+            <w:tcW w:w="2325" w:type="dxa"/>
+            <w:vAlign w:val="center"/>
+          </w:tcPr>
+          <w:p>
+            <w:pPr>
+              <w:spacing w:before="40" w:after="40"/>
+              <w:jc w:val="center"/>
+              <w:rPr>
+                <w:rFonts w:ascii="Arial" w:hAnsi="Arial" w:cs="Arial"/>
+              </w:rPr>
+            </w:pPr>
+            <w:r>
+              <w:rPr>
+                <w:rFonts w:ascii="Arial" w:hAnsi="Arial" w:cs="Arial"/>
+              </w:rPr>
+              <w:t>Kyle Vincent V. Lee</w:t>
+            </w:r>
+            <w:r>
+              <w:rPr>
+                <w:rFonts w:ascii="Arial" w:hAnsi="Arial" w:cs="Arial"/>
+              </w:rPr>
+              <w:br/>
+              <w:t>Hannah Mae E. Reyes</w:t>
+            </w:r>
+          </w:p>
+        </w:tc>
+        <w:tc>
+          <w:tcPr>
+            <w:tcW w:w="1260" w:type="dxa"/>
+            <w:vAlign w:val="center"/>
+          </w:tcPr>
+          <w:p>
+            <w:pPr>
+              <w:jc w:val="center"/>
+              <w:rPr>
+                <w:rFonts w:ascii="Arial" w:hAnsi="Arial" w:cs="Arial"/>
+              </w:rPr>
+            </w:pPr>
+            <w:r>
+              <w:rPr>
+                <w:rFonts w:ascii="Arial" w:hAnsi="Arial" w:cs="Arial"/>
+              </w:rPr>
+              <w:t>10/15/16</w:t>
+            </w:r>
+          </w:p>
+        </w:tc>
+        <w:tc>
+          <w:tcPr>
+            <w:tcW w:w="4699" w:type="dxa"/>
+            <w:vAlign w:val="center"/>
+          </w:tcPr>
+          <w:p>
+            <w:pPr>
+              <w:spacing w:before="40" w:after="40"/>
+              <w:jc w:val="center"/>
+              <w:rPr>
+                <w:rFonts w:ascii="Arial" w:hAnsi="Arial" w:cs="Arial"/>
+              </w:rPr>
+            </w:pPr>
+            <w:r>
+              <w:rPr>
+                <w:rFonts w:ascii="Arial" w:hAnsi="Arial" w:cs="Arial"/>
+              </w:rPr>
+              <w:t xml:space="preserve">Update Business Opportunity, Scope of Subsequent Release, Limitations and Conclusions </w:t>
+            </w:r>
+            <w:r>
+              <w:rPr>
+                <w:rFonts w:ascii="Arial" w:hAnsi="Arial" w:cs="Arial"/>
+              </w:rPr>
+              <w:t>and Project Priorities</w:t>
+            </w:r>
+          </w:p>
+        </w:tc>
+        <w:tc>
+          <w:tcPr>
+            <w:tcW w:w="1584" w:type="dxa"/>
+            <w:vAlign w:val="center"/>
+          </w:tcPr>
+          <w:p>
+            <w:pPr>
+              <w:spacing w:before="40" w:after="40"/>
+              <w:jc w:val="center"/>
+              <w:rPr>
+                <w:rFonts w:ascii="Arial" w:hAnsi="Arial" w:cs="Arial"/>
+              </w:rPr>
+            </w:pPr>
+            <w:r>
+              <w:rPr>
+                <w:rFonts w:ascii="Arial" w:hAnsi="Arial" w:cs="Arial"/>
+              </w:rPr>
+              <w:t>1.4</w:t>
             </w:r>
           </w:p>
         </w:tc>
@@ -1930,7 +2059,7 @@
               <w:rPr>
                 <w:rFonts w:ascii="Arial" w:hAnsi="Arial" w:cs="Arial"/>
               </w:rPr>
-              <w:t>10/15/16</w:t>
+              <w:t>11/20/16</w:t>
             </w:r>
           </w:p>
         </w:tc>
@@ -1954,13 +2083,7 @@
               <w:rPr>
                 <w:rFonts w:ascii="Arial" w:hAnsi="Arial" w:cs="Arial"/>
               </w:rPr>
-              <w:t xml:space="preserve">Update Business Opportunity, Scope of Subsequent Release, Limitations and Conclusions </w:t>
-            </w:r>
-            <w:r>
-              <w:rPr>
-                <w:rFonts w:ascii="Arial" w:hAnsi="Arial" w:cs="Arial"/>
-              </w:rPr>
-              <w:t>and Project Priorities</w:t>
+              <w:t>Create Stakeholder Profiles and Project Priorities</w:t>
             </w:r>
           </w:p>
         </w:tc>
@@ -1984,7 +2107,7 @@
               <w:rPr>
                 <w:rFonts w:ascii="Arial" w:hAnsi="Arial" w:cs="Arial"/>
               </w:rPr>
-              <w:t>1.4</w:t>
+              <w:t>1.5</w:t>
             </w:r>
           </w:p>
         </w:tc>
@@ -2005,6 +2128,8 @@
           <w:cols w:space="720"/>
         </w:sectPr>
       </w:pPr>
+      <w:bookmarkStart w:id="3" w:name="_GoBack"/>
+      <w:bookmarkEnd w:id="3"/>
     </w:p>
     <w:p>
       <w:pPr>
@@ -2018,6 +2143,7 @@
         <w:rPr>
           <w:rFonts w:ascii="Arial" w:hAnsi="Arial" w:cs="Arial"/>
         </w:rPr>
+        <w:lastRenderedPageBreak/>
         <w:t>Business Requirements</w:t>
       </w:r>
       <w:bookmarkEnd w:id="4"/>
@@ -2487,7 +2613,16 @@
           <w:sz w:val="22"/>
           <w:szCs w:val="22"/>
         </w:rPr>
-        <w:t xml:space="preserve">The client, management, and customers will get advantages when using the Reservation System. The needs of the client and management are checking the room availability, viewing customers’ reservation details, tracking progress or transaction of the resort, and monitoring the cash flow. In the needs of customers are enabling to book without being hassled, and check availability through online. These needs allowed the developers to create a Reservation System for the said resort so that it will enhance </w:t>
+        <w:t xml:space="preserve">The client, management, and customers will get advantages when using the Reservation System. The needs of the client and management are checking the room availability, viewing customers’ reservation details, tracking progress or transaction of the resort, and monitoring the cash flow. In the needs of customers are enabling to book without being hassled, and check </w:t>
+      </w:r>
+      <w:r>
+        <w:rPr>
+          <w:rFonts w:ascii="Arial" w:hAnsi="Arial" w:cs="Arial"/>
+          <w:sz w:val="22"/>
+          <w:szCs w:val="22"/>
+        </w:rPr>
+        <w:lastRenderedPageBreak/>
+        <w:t xml:space="preserve">availability through online. These needs allowed the developers to create a Reservation System for the said resort so that it will enhance </w:t>
       </w:r>
       <w:r>
         <w:rPr>
@@ -3056,6 +3191,7 @@
           <w:sz w:val="22"/>
           <w:szCs w:val="22"/>
         </w:rPr>
+        <w:lastRenderedPageBreak/>
         <w:t>Assumption:</w:t>
       </w:r>
       <w:r>
@@ -3520,7 +3656,15 @@
           <w:rFonts w:ascii="Arial" w:hAnsi="Arial" w:cs="Arial"/>
           <w:szCs w:val="24"/>
         </w:rPr>
-        <w:t>The limitations would be the exclusion of the services in the reservation process, the developers are focusing more on reservation of rooms, that's why reserving the services online would not be included in the initial release, however, customers can still avail the services when they're in the actual resort. Another one is the email reminders, the developers would also like to remind the customers about their made reservations, but at this time, the developers are still not knowledgeable how to do such feature, that's why it won't be included in the release.</w:t>
+        <w:t xml:space="preserve">The limitations would be the exclusion of the services in the reservation process, the developers are focusing more on reservation of rooms, that's why reserving the services online would not be included in the initial release, however, customers can still avail the services when they're in the actual resort. Another one is the email reminders, the </w:t>
+      </w:r>
+      <w:r>
+        <w:rPr>
+          <w:rFonts w:ascii="Arial" w:hAnsi="Arial" w:cs="Arial"/>
+          <w:szCs w:val="24"/>
+        </w:rPr>
+        <w:lastRenderedPageBreak/>
+        <w:t>developers would also like to remind the customers about their made reservations, but at this time, the developers are still not knowledgeable how to do such feature, that's why it won't be included in the release.</w:t>
       </w:r>
     </w:p>
     <w:p>
@@ -4380,7 +4524,14 @@
         <w:rPr>
           <w:rFonts w:cs="Arial"/>
         </w:rPr>
-        <w:t xml:space="preserve">&lt;Describe the priorities among the project’s requirements, schedule, and budget. The table below may be helpful in identifying the parameters around the project’s key drivers (top priority objectives), constraints to work within, and dimensions that can be balanced against each other to achieve the drivers within the known constraints. For more information, see chapter 2 of </w:t>
+        <w:t xml:space="preserve">&lt;Describe the priorities among the project’s requirements, schedule, and budget. The table below may be helpful in identifying the parameters around the project’s key drivers (top priority </w:t>
+      </w:r>
+      <w:r>
+        <w:rPr>
+          <w:rFonts w:cs="Arial"/>
+        </w:rPr>
+        <w:lastRenderedPageBreak/>
+        <w:t xml:space="preserve">objectives), constraints to work within, and dimensions that can be balanced against each other to achieve the drivers within the known constraints. For more information, see chapter 2 of </w:t>
       </w:r>
       <w:r>
         <w:rPr>
@@ -4393,7 +4544,21 @@
         <w:rPr>
           <w:rFonts w:cs="Arial"/>
         </w:rPr>
-        <w:t xml:space="preserve"> by Karl E. Wiegers (Dorset House, 1996). Examples:&gt;</w:t>
+        <w:t xml:space="preserve"> by Karl E. </w:t>
+      </w:r>
+      <w:proofErr w:type="spellStart"/>
+      <w:r>
+        <w:rPr>
+          <w:rFonts w:cs="Arial"/>
+        </w:rPr>
+        <w:t>Wiegers</w:t>
+      </w:r>
+      <w:proofErr w:type="spellEnd"/>
+      <w:r>
+        <w:rPr>
+          <w:rFonts w:cs="Arial"/>
+        </w:rPr>
+        <w:t xml:space="preserve"> (Dorset House, 1996). Examples:&gt;</w:t>
       </w:r>
     </w:p>
     <w:p>
@@ -5128,7 +5293,7 @@
       <w:rPr>
         <w:noProof/>
       </w:rPr>
-      <w:t>2</w:t>
+      <w:t>iii</w:t>
     </w:r>
     <w:r>
       <w:fldChar w:fldCharType="end"/>

</xml_diff>

<commit_message>
V & S - Stakeholder Profiles
</commit_message>
<xml_diff>
--- a/Documentation/MCSPROJ/Needed Documents/Project Vision and Scope Document.docx
+++ b/Documentation/MCSPROJ/Needed Documents/Project Vision and Scope Document.docx
@@ -7,6 +7,8 @@
         <w:pStyle w:val="line"/>
         <w:rPr>
           <w:rFonts w:cs="Arial"/>
+          <w:sz w:val="22"/>
+          <w:szCs w:val="22"/>
         </w:rPr>
       </w:pPr>
     </w:p>
@@ -15,11 +17,15 @@
         <w:pStyle w:val="Title"/>
         <w:rPr>
           <w:rFonts w:cs="Arial"/>
+          <w:sz w:val="22"/>
+          <w:szCs w:val="22"/>
         </w:rPr>
       </w:pPr>
       <w:r>
         <w:rPr>
           <w:rFonts w:cs="Arial"/>
+          <w:sz w:val="22"/>
+          <w:szCs w:val="22"/>
         </w:rPr>
         <w:t>Vision and Scope Document</w:t>
       </w:r>
@@ -30,13 +36,15 @@
         <w:spacing w:before="0" w:after="400"/>
         <w:rPr>
           <w:rFonts w:cs="Arial"/>
-          <w:sz w:val="40"/>
+          <w:sz w:val="22"/>
+          <w:szCs w:val="22"/>
         </w:rPr>
       </w:pPr>
       <w:r>
         <w:rPr>
           <w:rFonts w:cs="Arial"/>
-          <w:sz w:val="40"/>
+          <w:sz w:val="22"/>
+          <w:szCs w:val="22"/>
         </w:rPr>
         <w:t>for</w:t>
       </w:r>
@@ -46,11 +54,15 @@
         <w:pStyle w:val="Title"/>
         <w:rPr>
           <w:rFonts w:cs="Arial"/>
+          <w:sz w:val="22"/>
+          <w:szCs w:val="22"/>
         </w:rPr>
       </w:pPr>
       <w:r>
         <w:rPr>
           <w:rFonts w:cs="Arial"/>
+          <w:sz w:val="22"/>
+          <w:szCs w:val="22"/>
         </w:rPr>
         <w:t>Resort Reservation System</w:t>
       </w:r>
@@ -60,11 +72,15 @@
         <w:pStyle w:val="ByLine"/>
         <w:rPr>
           <w:rFonts w:cs="Arial"/>
+          <w:sz w:val="22"/>
+          <w:szCs w:val="22"/>
         </w:rPr>
       </w:pPr>
       <w:r>
         <w:rPr>
           <w:rFonts w:cs="Arial"/>
+          <w:sz w:val="22"/>
+          <w:szCs w:val="22"/>
         </w:rPr>
         <w:t>Version 1.0 approved</w:t>
       </w:r>
@@ -74,17 +90,23 @@
         <w:pStyle w:val="ByLine"/>
         <w:rPr>
           <w:rFonts w:cs="Arial"/>
+          <w:sz w:val="22"/>
+          <w:szCs w:val="22"/>
         </w:rPr>
       </w:pPr>
       <w:r>
         <w:rPr>
           <w:rFonts w:cs="Arial"/>
+          <w:sz w:val="22"/>
+          <w:szCs w:val="22"/>
         </w:rPr>
         <w:t>Prepared by:</w:t>
       </w:r>
       <w:r>
         <w:rPr>
           <w:rFonts w:cs="Arial"/>
+          <w:sz w:val="22"/>
+          <w:szCs w:val="22"/>
         </w:rPr>
         <w:br/>
         <w:t>Reyes, Hannah Mae E.</w:t>
@@ -92,6 +114,8 @@
       <w:r>
         <w:rPr>
           <w:rFonts w:cs="Arial"/>
+          <w:sz w:val="22"/>
+          <w:szCs w:val="22"/>
         </w:rPr>
         <w:br/>
         <w:t>Lee, Kyle Vincent V.</w:t>
@@ -99,6 +123,8 @@
       <w:r>
         <w:rPr>
           <w:rFonts w:cs="Arial"/>
+          <w:sz w:val="22"/>
+          <w:szCs w:val="22"/>
         </w:rPr>
         <w:br/>
       </w:r>
@@ -106,6 +132,8 @@
       <w:r>
         <w:rPr>
           <w:rFonts w:cs="Arial"/>
+          <w:sz w:val="22"/>
+          <w:szCs w:val="22"/>
         </w:rPr>
         <w:t>Belchez</w:t>
       </w:r>
@@ -113,6 +141,8 @@
       <w:r>
         <w:rPr>
           <w:rFonts w:cs="Arial"/>
+          <w:sz w:val="22"/>
+          <w:szCs w:val="22"/>
         </w:rPr>
         <w:t xml:space="preserve">, </w:t>
       </w:r>
@@ -120,12 +150,16 @@
         <w:rPr>
           <w:rFonts w:cs="Arial"/>
           <w:noProof/>
+          <w:sz w:val="22"/>
+          <w:szCs w:val="22"/>
         </w:rPr>
         <w:t>Maica</w:t>
       </w:r>
       <w:r>
         <w:rPr>
           <w:rFonts w:cs="Arial"/>
+          <w:sz w:val="22"/>
+          <w:szCs w:val="22"/>
         </w:rPr>
         <w:t xml:space="preserve"> L.</w:t>
       </w:r>
@@ -135,11 +169,15 @@
         <w:pStyle w:val="ByLine"/>
         <w:rPr>
           <w:rFonts w:cs="Arial"/>
+          <w:sz w:val="22"/>
+          <w:szCs w:val="22"/>
         </w:rPr>
       </w:pPr>
       <w:r>
         <w:rPr>
           <w:rFonts w:cs="Arial"/>
+          <w:sz w:val="22"/>
+          <w:szCs w:val="22"/>
         </w:rPr>
         <w:t>BSIT-MI141</w:t>
       </w:r>
@@ -149,11 +187,15 @@
         <w:pStyle w:val="ByLine"/>
         <w:rPr>
           <w:rFonts w:cs="Arial"/>
+          <w:sz w:val="22"/>
+          <w:szCs w:val="22"/>
         </w:rPr>
       </w:pPr>
       <w:r>
         <w:rPr>
           <w:rFonts w:cs="Arial"/>
+          <w:sz w:val="22"/>
+          <w:szCs w:val="22"/>
         </w:rPr>
         <w:t>Asia Pacific College</w:t>
       </w:r>
@@ -163,11 +205,15 @@
         <w:pStyle w:val="ByLine"/>
         <w:rPr>
           <w:rFonts w:cs="Arial"/>
+          <w:sz w:val="22"/>
+          <w:szCs w:val="22"/>
         </w:rPr>
       </w:pPr>
       <w:r>
         <w:rPr>
           <w:rFonts w:cs="Arial"/>
+          <w:sz w:val="22"/>
+          <w:szCs w:val="22"/>
         </w:rPr>
         <w:t>October 2016</w:t>
       </w:r>
@@ -177,7 +223,8 @@
         <w:pStyle w:val="ChangeHistoryTitle"/>
         <w:rPr>
           <w:rFonts w:cs="Arial"/>
-          <w:sz w:val="32"/>
+          <w:sz w:val="22"/>
+          <w:szCs w:val="22"/>
         </w:rPr>
         <w:sectPr>
           <w:pgSz w:w="12240" w:h="15840" w:code="1"/>
@@ -193,6 +240,8 @@
         <w:pStyle w:val="TOCEntry"/>
         <w:rPr>
           <w:rFonts w:ascii="Arial" w:hAnsi="Arial" w:cs="Arial"/>
+          <w:sz w:val="22"/>
+          <w:szCs w:val="22"/>
         </w:rPr>
       </w:pPr>
       <w:bookmarkStart w:id="0" w:name="_Toc18551415"/>
@@ -200,6 +249,8 @@
       <w:r>
         <w:rPr>
           <w:rFonts w:ascii="Arial" w:hAnsi="Arial" w:cs="Arial"/>
+          <w:sz w:val="22"/>
+          <w:szCs w:val="22"/>
         </w:rPr>
         <w:lastRenderedPageBreak/>
         <w:t>Table of Contents</w:t>
@@ -211,7 +262,8 @@
         <w:rPr>
           <w:rFonts w:ascii="Arial" w:hAnsi="Arial" w:cs="Arial"/>
           <w:b/>
-          <w:sz w:val="28"/>
+          <w:sz w:val="22"/>
+          <w:szCs w:val="22"/>
         </w:rPr>
       </w:pPr>
     </w:p>
@@ -220,13 +272,16 @@
         <w:pStyle w:val="TOC1"/>
         <w:rPr>
           <w:rFonts w:ascii="Arial" w:hAnsi="Arial" w:cs="Arial"/>
+          <w:sz w:val="22"/>
+          <w:szCs w:val="22"/>
         </w:rPr>
       </w:pPr>
       <w:r>
         <w:rPr>
           <w:rFonts w:ascii="Arial" w:hAnsi="Arial" w:cs="Arial"/>
           <w:b/>
-          <w:sz w:val="28"/>
+          <w:sz w:val="22"/>
+          <w:szCs w:val="22"/>
         </w:rPr>
         <w:fldChar w:fldCharType="begin"/>
       </w:r>
@@ -234,7 +289,8 @@
         <w:rPr>
           <w:rFonts w:ascii="Arial" w:hAnsi="Arial" w:cs="Arial"/>
           <w:b/>
-          <w:sz w:val="28"/>
+          <w:sz w:val="22"/>
+          <w:szCs w:val="22"/>
         </w:rPr>
         <w:instrText xml:space="preserve"> TOC \o "1-3" \t "TOCentry,1" </w:instrText>
       </w:r>
@@ -242,54 +298,71 @@
         <w:rPr>
           <w:rFonts w:ascii="Arial" w:hAnsi="Arial" w:cs="Arial"/>
           <w:b/>
-          <w:sz w:val="28"/>
+          <w:sz w:val="22"/>
+          <w:szCs w:val="22"/>
         </w:rPr>
         <w:fldChar w:fldCharType="separate"/>
       </w:r>
       <w:r>
         <w:rPr>
           <w:rFonts w:ascii="Arial" w:hAnsi="Arial" w:cs="Arial"/>
+          <w:sz w:val="22"/>
+          <w:szCs w:val="22"/>
         </w:rPr>
         <w:t>Table of Contents</w:t>
       </w:r>
       <w:r>
         <w:rPr>
           <w:rFonts w:ascii="Arial" w:hAnsi="Arial" w:cs="Arial"/>
+          <w:sz w:val="22"/>
+          <w:szCs w:val="22"/>
         </w:rPr>
         <w:tab/>
       </w:r>
       <w:r>
         <w:rPr>
           <w:rFonts w:ascii="Arial" w:hAnsi="Arial" w:cs="Arial"/>
+          <w:sz w:val="22"/>
+          <w:szCs w:val="22"/>
         </w:rPr>
         <w:fldChar w:fldCharType="begin"/>
       </w:r>
       <w:r>
         <w:rPr>
           <w:rFonts w:ascii="Arial" w:hAnsi="Arial" w:cs="Arial"/>
+          <w:sz w:val="22"/>
+          <w:szCs w:val="22"/>
         </w:rPr>
         <w:instrText xml:space="preserve"> PAGEREF _Toc18551415 \h </w:instrText>
       </w:r>
       <w:r>
         <w:rPr>
           <w:rFonts w:ascii="Arial" w:hAnsi="Arial" w:cs="Arial"/>
-        </w:rPr>
-      </w:r>
-      <w:r>
-        <w:rPr>
-          <w:rFonts w:ascii="Arial" w:hAnsi="Arial" w:cs="Arial"/>
+          <w:sz w:val="22"/>
+          <w:szCs w:val="22"/>
+        </w:rPr>
+      </w:r>
+      <w:r>
+        <w:rPr>
+          <w:rFonts w:ascii="Arial" w:hAnsi="Arial" w:cs="Arial"/>
+          <w:sz w:val="22"/>
+          <w:szCs w:val="22"/>
         </w:rPr>
         <w:fldChar w:fldCharType="separate"/>
       </w:r>
       <w:r>
         <w:rPr>
           <w:rFonts w:ascii="Arial" w:hAnsi="Arial" w:cs="Arial"/>
+          <w:sz w:val="22"/>
+          <w:szCs w:val="22"/>
         </w:rPr>
         <w:t>ii</w:t>
       </w:r>
       <w:r>
         <w:rPr>
           <w:rFonts w:ascii="Arial" w:hAnsi="Arial" w:cs="Arial"/>
+          <w:sz w:val="22"/>
+          <w:szCs w:val="22"/>
         </w:rPr>
         <w:fldChar w:fldCharType="end"/>
       </w:r>
@@ -299,52 +372,70 @@
         <w:pStyle w:val="TOC1"/>
         <w:rPr>
           <w:rFonts w:ascii="Arial" w:hAnsi="Arial" w:cs="Arial"/>
-        </w:rPr>
-      </w:pPr>
-      <w:r>
-        <w:rPr>
-          <w:rFonts w:ascii="Arial" w:hAnsi="Arial" w:cs="Arial"/>
+          <w:sz w:val="22"/>
+          <w:szCs w:val="22"/>
+        </w:rPr>
+      </w:pPr>
+      <w:r>
+        <w:rPr>
+          <w:rFonts w:ascii="Arial" w:hAnsi="Arial" w:cs="Arial"/>
+          <w:sz w:val="22"/>
+          <w:szCs w:val="22"/>
         </w:rPr>
         <w:t>Revision History</w:t>
       </w:r>
       <w:r>
         <w:rPr>
           <w:rFonts w:ascii="Arial" w:hAnsi="Arial" w:cs="Arial"/>
+          <w:sz w:val="22"/>
+          <w:szCs w:val="22"/>
         </w:rPr>
         <w:tab/>
       </w:r>
       <w:r>
         <w:rPr>
           <w:rFonts w:ascii="Arial" w:hAnsi="Arial" w:cs="Arial"/>
+          <w:sz w:val="22"/>
+          <w:szCs w:val="22"/>
         </w:rPr>
         <w:fldChar w:fldCharType="begin"/>
       </w:r>
       <w:r>
         <w:rPr>
           <w:rFonts w:ascii="Arial" w:hAnsi="Arial" w:cs="Arial"/>
+          <w:sz w:val="22"/>
+          <w:szCs w:val="22"/>
         </w:rPr>
         <w:instrText xml:space="preserve"> PAGEREF _Toc18551416 \h </w:instrText>
       </w:r>
       <w:r>
         <w:rPr>
           <w:rFonts w:ascii="Arial" w:hAnsi="Arial" w:cs="Arial"/>
-        </w:rPr>
-      </w:r>
-      <w:r>
-        <w:rPr>
-          <w:rFonts w:ascii="Arial" w:hAnsi="Arial" w:cs="Arial"/>
+          <w:sz w:val="22"/>
+          <w:szCs w:val="22"/>
+        </w:rPr>
+      </w:r>
+      <w:r>
+        <w:rPr>
+          <w:rFonts w:ascii="Arial" w:hAnsi="Arial" w:cs="Arial"/>
+          <w:sz w:val="22"/>
+          <w:szCs w:val="22"/>
         </w:rPr>
         <w:fldChar w:fldCharType="separate"/>
       </w:r>
       <w:r>
         <w:rPr>
           <w:rFonts w:ascii="Arial" w:hAnsi="Arial" w:cs="Arial"/>
+          <w:sz w:val="22"/>
+          <w:szCs w:val="22"/>
         </w:rPr>
         <w:t>ii</w:t>
       </w:r>
       <w:r>
         <w:rPr>
           <w:rFonts w:ascii="Arial" w:hAnsi="Arial" w:cs="Arial"/>
+          <w:sz w:val="22"/>
+          <w:szCs w:val="22"/>
         </w:rPr>
         <w:fldChar w:fldCharType="end"/>
       </w:r>
@@ -354,17 +445,23 @@
         <w:pStyle w:val="TOC1"/>
         <w:rPr>
           <w:rFonts w:ascii="Arial" w:hAnsi="Arial" w:cs="Arial"/>
-        </w:rPr>
-      </w:pPr>
-      <w:r>
-        <w:rPr>
-          <w:rFonts w:ascii="Arial" w:hAnsi="Arial" w:cs="Arial"/>
+          <w:sz w:val="22"/>
+          <w:szCs w:val="22"/>
+        </w:rPr>
+      </w:pPr>
+      <w:r>
+        <w:rPr>
+          <w:rFonts w:ascii="Arial" w:hAnsi="Arial" w:cs="Arial"/>
+          <w:sz w:val="22"/>
+          <w:szCs w:val="22"/>
         </w:rPr>
         <w:t>1.</w:t>
       </w:r>
       <w:r>
         <w:rPr>
           <w:rFonts w:ascii="Arial" w:hAnsi="Arial" w:cs="Arial"/>
+          <w:sz w:val="22"/>
+          <w:szCs w:val="22"/>
         </w:rPr>
         <w:tab/>
         <w:t>Business Requirements</w:t>
@@ -372,41 +469,55 @@
       <w:r>
         <w:rPr>
           <w:rFonts w:ascii="Arial" w:hAnsi="Arial" w:cs="Arial"/>
+          <w:sz w:val="22"/>
+          <w:szCs w:val="22"/>
         </w:rPr>
         <w:tab/>
       </w:r>
       <w:r>
         <w:rPr>
           <w:rFonts w:ascii="Arial" w:hAnsi="Arial" w:cs="Arial"/>
+          <w:sz w:val="22"/>
+          <w:szCs w:val="22"/>
         </w:rPr>
         <w:fldChar w:fldCharType="begin"/>
       </w:r>
       <w:r>
         <w:rPr>
           <w:rFonts w:ascii="Arial" w:hAnsi="Arial" w:cs="Arial"/>
+          <w:sz w:val="22"/>
+          <w:szCs w:val="22"/>
         </w:rPr>
         <w:instrText xml:space="preserve"> PAGEREF _Toc18551417 \h </w:instrText>
       </w:r>
       <w:r>
         <w:rPr>
           <w:rFonts w:ascii="Arial" w:hAnsi="Arial" w:cs="Arial"/>
-        </w:rPr>
-      </w:r>
-      <w:r>
-        <w:rPr>
-          <w:rFonts w:ascii="Arial" w:hAnsi="Arial" w:cs="Arial"/>
+          <w:sz w:val="22"/>
+          <w:szCs w:val="22"/>
+        </w:rPr>
+      </w:r>
+      <w:r>
+        <w:rPr>
+          <w:rFonts w:ascii="Arial" w:hAnsi="Arial" w:cs="Arial"/>
+          <w:sz w:val="22"/>
+          <w:szCs w:val="22"/>
         </w:rPr>
         <w:fldChar w:fldCharType="separate"/>
       </w:r>
       <w:r>
         <w:rPr>
           <w:rFonts w:ascii="Arial" w:hAnsi="Arial" w:cs="Arial"/>
+          <w:sz w:val="22"/>
+          <w:szCs w:val="22"/>
         </w:rPr>
         <w:t>1</w:t>
       </w:r>
       <w:r>
         <w:rPr>
           <w:rFonts w:ascii="Arial" w:hAnsi="Arial" w:cs="Arial"/>
+          <w:sz w:val="22"/>
+          <w:szCs w:val="22"/>
         </w:rPr>
         <w:fldChar w:fldCharType="end"/>
       </w:r>
@@ -419,17 +530,23 @@
         </w:tabs>
         <w:rPr>
           <w:rFonts w:ascii="Arial" w:hAnsi="Arial" w:cs="Arial"/>
-        </w:rPr>
-      </w:pPr>
-      <w:r>
-        <w:rPr>
-          <w:rFonts w:ascii="Arial" w:hAnsi="Arial" w:cs="Arial"/>
+          <w:sz w:val="22"/>
+          <w:szCs w:val="22"/>
+        </w:rPr>
+      </w:pPr>
+      <w:r>
+        <w:rPr>
+          <w:rFonts w:ascii="Arial" w:hAnsi="Arial" w:cs="Arial"/>
+          <w:sz w:val="22"/>
+          <w:szCs w:val="22"/>
         </w:rPr>
         <w:t>1.1.</w:t>
       </w:r>
       <w:r>
         <w:rPr>
           <w:rFonts w:ascii="Arial" w:hAnsi="Arial" w:cs="Arial"/>
+          <w:sz w:val="22"/>
+          <w:szCs w:val="22"/>
         </w:rPr>
         <w:tab/>
         <w:t>Background</w:t>
@@ -437,41 +554,55 @@
       <w:r>
         <w:rPr>
           <w:rFonts w:ascii="Arial" w:hAnsi="Arial" w:cs="Arial"/>
+          <w:sz w:val="22"/>
+          <w:szCs w:val="22"/>
         </w:rPr>
         <w:tab/>
       </w:r>
       <w:r>
         <w:rPr>
           <w:rFonts w:ascii="Arial" w:hAnsi="Arial" w:cs="Arial"/>
+          <w:sz w:val="22"/>
+          <w:szCs w:val="22"/>
         </w:rPr>
         <w:fldChar w:fldCharType="begin"/>
       </w:r>
       <w:r>
         <w:rPr>
           <w:rFonts w:ascii="Arial" w:hAnsi="Arial" w:cs="Arial"/>
+          <w:sz w:val="22"/>
+          <w:szCs w:val="22"/>
         </w:rPr>
         <w:instrText xml:space="preserve"> PAGEREF _Toc18551418 \h </w:instrText>
       </w:r>
       <w:r>
         <w:rPr>
           <w:rFonts w:ascii="Arial" w:hAnsi="Arial" w:cs="Arial"/>
-        </w:rPr>
-      </w:r>
-      <w:r>
-        <w:rPr>
-          <w:rFonts w:ascii="Arial" w:hAnsi="Arial" w:cs="Arial"/>
+          <w:sz w:val="22"/>
+          <w:szCs w:val="22"/>
+        </w:rPr>
+      </w:r>
+      <w:r>
+        <w:rPr>
+          <w:rFonts w:ascii="Arial" w:hAnsi="Arial" w:cs="Arial"/>
+          <w:sz w:val="22"/>
+          <w:szCs w:val="22"/>
         </w:rPr>
         <w:fldChar w:fldCharType="separate"/>
       </w:r>
       <w:r>
         <w:rPr>
           <w:rFonts w:ascii="Arial" w:hAnsi="Arial" w:cs="Arial"/>
+          <w:sz w:val="22"/>
+          <w:szCs w:val="22"/>
         </w:rPr>
         <w:t>1</w:t>
       </w:r>
       <w:r>
         <w:rPr>
           <w:rFonts w:ascii="Arial" w:hAnsi="Arial" w:cs="Arial"/>
+          <w:sz w:val="22"/>
+          <w:szCs w:val="22"/>
         </w:rPr>
         <w:fldChar w:fldCharType="end"/>
       </w:r>
@@ -484,17 +615,23 @@
         </w:tabs>
         <w:rPr>
           <w:rFonts w:ascii="Arial" w:hAnsi="Arial" w:cs="Arial"/>
-        </w:rPr>
-      </w:pPr>
-      <w:r>
-        <w:rPr>
-          <w:rFonts w:ascii="Arial" w:hAnsi="Arial" w:cs="Arial"/>
+          <w:sz w:val="22"/>
+          <w:szCs w:val="22"/>
+        </w:rPr>
+      </w:pPr>
+      <w:r>
+        <w:rPr>
+          <w:rFonts w:ascii="Arial" w:hAnsi="Arial" w:cs="Arial"/>
+          <w:sz w:val="22"/>
+          <w:szCs w:val="22"/>
         </w:rPr>
         <w:t>1.2.</w:t>
       </w:r>
       <w:r>
         <w:rPr>
           <w:rFonts w:ascii="Arial" w:hAnsi="Arial" w:cs="Arial"/>
+          <w:sz w:val="22"/>
+          <w:szCs w:val="22"/>
         </w:rPr>
         <w:tab/>
         <w:t>Business Opportunity</w:t>
@@ -502,41 +639,55 @@
       <w:r>
         <w:rPr>
           <w:rFonts w:ascii="Arial" w:hAnsi="Arial" w:cs="Arial"/>
+          <w:sz w:val="22"/>
+          <w:szCs w:val="22"/>
         </w:rPr>
         <w:tab/>
       </w:r>
       <w:r>
         <w:rPr>
           <w:rFonts w:ascii="Arial" w:hAnsi="Arial" w:cs="Arial"/>
+          <w:sz w:val="22"/>
+          <w:szCs w:val="22"/>
         </w:rPr>
         <w:fldChar w:fldCharType="begin"/>
       </w:r>
       <w:r>
         <w:rPr>
           <w:rFonts w:ascii="Arial" w:hAnsi="Arial" w:cs="Arial"/>
+          <w:sz w:val="22"/>
+          <w:szCs w:val="22"/>
         </w:rPr>
         <w:instrText xml:space="preserve"> PAGEREF _Toc18551419 \h </w:instrText>
       </w:r>
       <w:r>
         <w:rPr>
           <w:rFonts w:ascii="Arial" w:hAnsi="Arial" w:cs="Arial"/>
-        </w:rPr>
-      </w:r>
-      <w:r>
-        <w:rPr>
-          <w:rFonts w:ascii="Arial" w:hAnsi="Arial" w:cs="Arial"/>
+          <w:sz w:val="22"/>
+          <w:szCs w:val="22"/>
+        </w:rPr>
+      </w:r>
+      <w:r>
+        <w:rPr>
+          <w:rFonts w:ascii="Arial" w:hAnsi="Arial" w:cs="Arial"/>
+          <w:sz w:val="22"/>
+          <w:szCs w:val="22"/>
         </w:rPr>
         <w:fldChar w:fldCharType="separate"/>
       </w:r>
       <w:r>
         <w:rPr>
           <w:rFonts w:ascii="Arial" w:hAnsi="Arial" w:cs="Arial"/>
+          <w:sz w:val="22"/>
+          <w:szCs w:val="22"/>
         </w:rPr>
         <w:t>1</w:t>
       </w:r>
       <w:r>
         <w:rPr>
           <w:rFonts w:ascii="Arial" w:hAnsi="Arial" w:cs="Arial"/>
+          <w:sz w:val="22"/>
+          <w:szCs w:val="22"/>
         </w:rPr>
         <w:fldChar w:fldCharType="end"/>
       </w:r>
@@ -549,17 +700,23 @@
         </w:tabs>
         <w:rPr>
           <w:rFonts w:ascii="Arial" w:hAnsi="Arial" w:cs="Arial"/>
-        </w:rPr>
-      </w:pPr>
-      <w:r>
-        <w:rPr>
-          <w:rFonts w:ascii="Arial" w:hAnsi="Arial" w:cs="Arial"/>
+          <w:sz w:val="22"/>
+          <w:szCs w:val="22"/>
+        </w:rPr>
+      </w:pPr>
+      <w:r>
+        <w:rPr>
+          <w:rFonts w:ascii="Arial" w:hAnsi="Arial" w:cs="Arial"/>
+          <w:sz w:val="22"/>
+          <w:szCs w:val="22"/>
         </w:rPr>
         <w:t>1.3.</w:t>
       </w:r>
       <w:r>
         <w:rPr>
           <w:rFonts w:ascii="Arial" w:hAnsi="Arial" w:cs="Arial"/>
+          <w:sz w:val="22"/>
+          <w:szCs w:val="22"/>
         </w:rPr>
         <w:tab/>
         <w:t>Business Objectives and Success Criteria</w:t>
@@ -567,41 +724,55 @@
       <w:r>
         <w:rPr>
           <w:rFonts w:ascii="Arial" w:hAnsi="Arial" w:cs="Arial"/>
+          <w:sz w:val="22"/>
+          <w:szCs w:val="22"/>
         </w:rPr>
         <w:tab/>
       </w:r>
       <w:r>
         <w:rPr>
           <w:rFonts w:ascii="Arial" w:hAnsi="Arial" w:cs="Arial"/>
+          <w:sz w:val="22"/>
+          <w:szCs w:val="22"/>
         </w:rPr>
         <w:fldChar w:fldCharType="begin"/>
       </w:r>
       <w:r>
         <w:rPr>
           <w:rFonts w:ascii="Arial" w:hAnsi="Arial" w:cs="Arial"/>
+          <w:sz w:val="22"/>
+          <w:szCs w:val="22"/>
         </w:rPr>
         <w:instrText xml:space="preserve"> PAGEREF _Toc18551420 \h </w:instrText>
       </w:r>
       <w:r>
         <w:rPr>
           <w:rFonts w:ascii="Arial" w:hAnsi="Arial" w:cs="Arial"/>
-        </w:rPr>
-      </w:r>
-      <w:r>
-        <w:rPr>
-          <w:rFonts w:ascii="Arial" w:hAnsi="Arial" w:cs="Arial"/>
+          <w:sz w:val="22"/>
+          <w:szCs w:val="22"/>
+        </w:rPr>
+      </w:r>
+      <w:r>
+        <w:rPr>
+          <w:rFonts w:ascii="Arial" w:hAnsi="Arial" w:cs="Arial"/>
+          <w:sz w:val="22"/>
+          <w:szCs w:val="22"/>
         </w:rPr>
         <w:fldChar w:fldCharType="separate"/>
       </w:r>
       <w:r>
         <w:rPr>
           <w:rFonts w:ascii="Arial" w:hAnsi="Arial" w:cs="Arial"/>
+          <w:sz w:val="22"/>
+          <w:szCs w:val="22"/>
         </w:rPr>
         <w:t>1</w:t>
       </w:r>
       <w:r>
         <w:rPr>
           <w:rFonts w:ascii="Arial" w:hAnsi="Arial" w:cs="Arial"/>
+          <w:sz w:val="22"/>
+          <w:szCs w:val="22"/>
         </w:rPr>
         <w:fldChar w:fldCharType="end"/>
       </w:r>
@@ -614,17 +785,23 @@
         </w:tabs>
         <w:rPr>
           <w:rFonts w:ascii="Arial" w:hAnsi="Arial" w:cs="Arial"/>
-        </w:rPr>
-      </w:pPr>
-      <w:r>
-        <w:rPr>
-          <w:rFonts w:ascii="Arial" w:hAnsi="Arial" w:cs="Arial"/>
+          <w:sz w:val="22"/>
+          <w:szCs w:val="22"/>
+        </w:rPr>
+      </w:pPr>
+      <w:r>
+        <w:rPr>
+          <w:rFonts w:ascii="Arial" w:hAnsi="Arial" w:cs="Arial"/>
+          <w:sz w:val="22"/>
+          <w:szCs w:val="22"/>
         </w:rPr>
         <w:t>1.4.</w:t>
       </w:r>
       <w:r>
         <w:rPr>
           <w:rFonts w:ascii="Arial" w:hAnsi="Arial" w:cs="Arial"/>
+          <w:sz w:val="22"/>
+          <w:szCs w:val="22"/>
         </w:rPr>
         <w:tab/>
         <w:t>Customer or Market Needs</w:t>
@@ -632,41 +809,55 @@
       <w:r>
         <w:rPr>
           <w:rFonts w:ascii="Arial" w:hAnsi="Arial" w:cs="Arial"/>
+          <w:sz w:val="22"/>
+          <w:szCs w:val="22"/>
         </w:rPr>
         <w:tab/>
       </w:r>
       <w:r>
         <w:rPr>
           <w:rFonts w:ascii="Arial" w:hAnsi="Arial" w:cs="Arial"/>
+          <w:sz w:val="22"/>
+          <w:szCs w:val="22"/>
         </w:rPr>
         <w:fldChar w:fldCharType="begin"/>
       </w:r>
       <w:r>
         <w:rPr>
           <w:rFonts w:ascii="Arial" w:hAnsi="Arial" w:cs="Arial"/>
+          <w:sz w:val="22"/>
+          <w:szCs w:val="22"/>
         </w:rPr>
         <w:instrText xml:space="preserve"> PAGEREF _Toc18551421 \h </w:instrText>
       </w:r>
       <w:r>
         <w:rPr>
           <w:rFonts w:ascii="Arial" w:hAnsi="Arial" w:cs="Arial"/>
-        </w:rPr>
-      </w:r>
-      <w:r>
-        <w:rPr>
-          <w:rFonts w:ascii="Arial" w:hAnsi="Arial" w:cs="Arial"/>
+          <w:sz w:val="22"/>
+          <w:szCs w:val="22"/>
+        </w:rPr>
+      </w:r>
+      <w:r>
+        <w:rPr>
+          <w:rFonts w:ascii="Arial" w:hAnsi="Arial" w:cs="Arial"/>
+          <w:sz w:val="22"/>
+          <w:szCs w:val="22"/>
         </w:rPr>
         <w:fldChar w:fldCharType="separate"/>
       </w:r>
       <w:r>
         <w:rPr>
           <w:rFonts w:ascii="Arial" w:hAnsi="Arial" w:cs="Arial"/>
+          <w:sz w:val="22"/>
+          <w:szCs w:val="22"/>
         </w:rPr>
         <w:t>1</w:t>
       </w:r>
       <w:r>
         <w:rPr>
           <w:rFonts w:ascii="Arial" w:hAnsi="Arial" w:cs="Arial"/>
+          <w:sz w:val="22"/>
+          <w:szCs w:val="22"/>
         </w:rPr>
         <w:fldChar w:fldCharType="end"/>
       </w:r>
@@ -679,17 +870,23 @@
         </w:tabs>
         <w:rPr>
           <w:rFonts w:ascii="Arial" w:hAnsi="Arial" w:cs="Arial"/>
-        </w:rPr>
-      </w:pPr>
-      <w:r>
-        <w:rPr>
-          <w:rFonts w:ascii="Arial" w:hAnsi="Arial" w:cs="Arial"/>
+          <w:sz w:val="22"/>
+          <w:szCs w:val="22"/>
+        </w:rPr>
+      </w:pPr>
+      <w:r>
+        <w:rPr>
+          <w:rFonts w:ascii="Arial" w:hAnsi="Arial" w:cs="Arial"/>
+          <w:sz w:val="22"/>
+          <w:szCs w:val="22"/>
         </w:rPr>
         <w:t>1.5.</w:t>
       </w:r>
       <w:r>
         <w:rPr>
           <w:rFonts w:ascii="Arial" w:hAnsi="Arial" w:cs="Arial"/>
+          <w:sz w:val="22"/>
+          <w:szCs w:val="22"/>
         </w:rPr>
         <w:tab/>
         <w:t>Business Risks</w:t>
@@ -697,12 +894,16 @@
       <w:r>
         <w:rPr>
           <w:rFonts w:ascii="Arial" w:hAnsi="Arial" w:cs="Arial"/>
+          <w:sz w:val="22"/>
+          <w:szCs w:val="22"/>
         </w:rPr>
         <w:tab/>
       </w:r>
       <w:r>
         <w:rPr>
           <w:rFonts w:ascii="Arial" w:hAnsi="Arial" w:cs="Arial"/>
+          <w:sz w:val="22"/>
+          <w:szCs w:val="22"/>
         </w:rPr>
         <w:t>2</w:t>
       </w:r>
@@ -712,17 +913,23 @@
         <w:pStyle w:val="TOC1"/>
         <w:rPr>
           <w:rFonts w:ascii="Arial" w:hAnsi="Arial" w:cs="Arial"/>
-        </w:rPr>
-      </w:pPr>
-      <w:r>
-        <w:rPr>
-          <w:rFonts w:ascii="Arial" w:hAnsi="Arial" w:cs="Arial"/>
+          <w:sz w:val="22"/>
+          <w:szCs w:val="22"/>
+        </w:rPr>
+      </w:pPr>
+      <w:r>
+        <w:rPr>
+          <w:rFonts w:ascii="Arial" w:hAnsi="Arial" w:cs="Arial"/>
+          <w:sz w:val="22"/>
+          <w:szCs w:val="22"/>
         </w:rPr>
         <w:t>2.</w:t>
       </w:r>
       <w:r>
         <w:rPr>
           <w:rFonts w:ascii="Arial" w:hAnsi="Arial" w:cs="Arial"/>
+          <w:sz w:val="22"/>
+          <w:szCs w:val="22"/>
         </w:rPr>
         <w:tab/>
         <w:t>Vision of the Solution</w:t>
@@ -730,41 +937,55 @@
       <w:r>
         <w:rPr>
           <w:rFonts w:ascii="Arial" w:hAnsi="Arial" w:cs="Arial"/>
+          <w:sz w:val="22"/>
+          <w:szCs w:val="22"/>
         </w:rPr>
         <w:tab/>
       </w:r>
       <w:r>
         <w:rPr>
           <w:rFonts w:ascii="Arial" w:hAnsi="Arial" w:cs="Arial"/>
+          <w:sz w:val="22"/>
+          <w:szCs w:val="22"/>
         </w:rPr>
         <w:fldChar w:fldCharType="begin"/>
       </w:r>
       <w:r>
         <w:rPr>
           <w:rFonts w:ascii="Arial" w:hAnsi="Arial" w:cs="Arial"/>
+          <w:sz w:val="22"/>
+          <w:szCs w:val="22"/>
         </w:rPr>
         <w:instrText xml:space="preserve"> PAGEREF _Toc18551423 \h </w:instrText>
       </w:r>
       <w:r>
         <w:rPr>
           <w:rFonts w:ascii="Arial" w:hAnsi="Arial" w:cs="Arial"/>
-        </w:rPr>
-      </w:r>
-      <w:r>
-        <w:rPr>
-          <w:rFonts w:ascii="Arial" w:hAnsi="Arial" w:cs="Arial"/>
+          <w:sz w:val="22"/>
+          <w:szCs w:val="22"/>
+        </w:rPr>
+      </w:r>
+      <w:r>
+        <w:rPr>
+          <w:rFonts w:ascii="Arial" w:hAnsi="Arial" w:cs="Arial"/>
+          <w:sz w:val="22"/>
+          <w:szCs w:val="22"/>
         </w:rPr>
         <w:fldChar w:fldCharType="separate"/>
       </w:r>
       <w:r>
         <w:rPr>
           <w:rFonts w:ascii="Arial" w:hAnsi="Arial" w:cs="Arial"/>
+          <w:sz w:val="22"/>
+          <w:szCs w:val="22"/>
         </w:rPr>
         <w:t>2</w:t>
       </w:r>
       <w:r>
         <w:rPr>
           <w:rFonts w:ascii="Arial" w:hAnsi="Arial" w:cs="Arial"/>
+          <w:sz w:val="22"/>
+          <w:szCs w:val="22"/>
         </w:rPr>
         <w:fldChar w:fldCharType="end"/>
       </w:r>
@@ -777,17 +998,23 @@
         </w:tabs>
         <w:rPr>
           <w:rFonts w:ascii="Arial" w:hAnsi="Arial" w:cs="Arial"/>
-        </w:rPr>
-      </w:pPr>
-      <w:r>
-        <w:rPr>
-          <w:rFonts w:ascii="Arial" w:hAnsi="Arial" w:cs="Arial"/>
+          <w:sz w:val="22"/>
+          <w:szCs w:val="22"/>
+        </w:rPr>
+      </w:pPr>
+      <w:r>
+        <w:rPr>
+          <w:rFonts w:ascii="Arial" w:hAnsi="Arial" w:cs="Arial"/>
+          <w:sz w:val="22"/>
+          <w:szCs w:val="22"/>
         </w:rPr>
         <w:t>2.1.</w:t>
       </w:r>
       <w:r>
         <w:rPr>
           <w:rFonts w:ascii="Arial" w:hAnsi="Arial" w:cs="Arial"/>
+          <w:sz w:val="22"/>
+          <w:szCs w:val="22"/>
         </w:rPr>
         <w:tab/>
         <w:t>Vision Statement</w:t>
@@ -795,41 +1022,55 @@
       <w:r>
         <w:rPr>
           <w:rFonts w:ascii="Arial" w:hAnsi="Arial" w:cs="Arial"/>
+          <w:sz w:val="22"/>
+          <w:szCs w:val="22"/>
         </w:rPr>
         <w:tab/>
       </w:r>
       <w:r>
         <w:rPr>
           <w:rFonts w:ascii="Arial" w:hAnsi="Arial" w:cs="Arial"/>
+          <w:sz w:val="22"/>
+          <w:szCs w:val="22"/>
         </w:rPr>
         <w:fldChar w:fldCharType="begin"/>
       </w:r>
       <w:r>
         <w:rPr>
           <w:rFonts w:ascii="Arial" w:hAnsi="Arial" w:cs="Arial"/>
+          <w:sz w:val="22"/>
+          <w:szCs w:val="22"/>
         </w:rPr>
         <w:instrText xml:space="preserve"> PAGEREF _Toc18551424 \h </w:instrText>
       </w:r>
       <w:r>
         <w:rPr>
           <w:rFonts w:ascii="Arial" w:hAnsi="Arial" w:cs="Arial"/>
-        </w:rPr>
-      </w:r>
-      <w:r>
-        <w:rPr>
-          <w:rFonts w:ascii="Arial" w:hAnsi="Arial" w:cs="Arial"/>
+          <w:sz w:val="22"/>
+          <w:szCs w:val="22"/>
+        </w:rPr>
+      </w:r>
+      <w:r>
+        <w:rPr>
+          <w:rFonts w:ascii="Arial" w:hAnsi="Arial" w:cs="Arial"/>
+          <w:sz w:val="22"/>
+          <w:szCs w:val="22"/>
         </w:rPr>
         <w:fldChar w:fldCharType="separate"/>
       </w:r>
       <w:r>
         <w:rPr>
           <w:rFonts w:ascii="Arial" w:hAnsi="Arial" w:cs="Arial"/>
+          <w:sz w:val="22"/>
+          <w:szCs w:val="22"/>
         </w:rPr>
         <w:t>2</w:t>
       </w:r>
       <w:r>
         <w:rPr>
           <w:rFonts w:ascii="Arial" w:hAnsi="Arial" w:cs="Arial"/>
+          <w:sz w:val="22"/>
+          <w:szCs w:val="22"/>
         </w:rPr>
         <w:fldChar w:fldCharType="end"/>
       </w:r>
@@ -842,17 +1083,23 @@
         </w:tabs>
         <w:rPr>
           <w:rFonts w:ascii="Arial" w:hAnsi="Arial" w:cs="Arial"/>
-        </w:rPr>
-      </w:pPr>
-      <w:r>
-        <w:rPr>
-          <w:rFonts w:ascii="Arial" w:hAnsi="Arial" w:cs="Arial"/>
+          <w:sz w:val="22"/>
+          <w:szCs w:val="22"/>
+        </w:rPr>
+      </w:pPr>
+      <w:r>
+        <w:rPr>
+          <w:rFonts w:ascii="Arial" w:hAnsi="Arial" w:cs="Arial"/>
+          <w:sz w:val="22"/>
+          <w:szCs w:val="22"/>
         </w:rPr>
         <w:t>2.2.</w:t>
       </w:r>
       <w:r>
         <w:rPr>
           <w:rFonts w:ascii="Arial" w:hAnsi="Arial" w:cs="Arial"/>
+          <w:sz w:val="22"/>
+          <w:szCs w:val="22"/>
         </w:rPr>
         <w:tab/>
         <w:t>Major Features</w:t>
@@ -860,41 +1107,55 @@
       <w:r>
         <w:rPr>
           <w:rFonts w:ascii="Arial" w:hAnsi="Arial" w:cs="Arial"/>
+          <w:sz w:val="22"/>
+          <w:szCs w:val="22"/>
         </w:rPr>
         <w:tab/>
       </w:r>
       <w:r>
         <w:rPr>
           <w:rFonts w:ascii="Arial" w:hAnsi="Arial" w:cs="Arial"/>
+          <w:sz w:val="22"/>
+          <w:szCs w:val="22"/>
         </w:rPr>
         <w:fldChar w:fldCharType="begin"/>
       </w:r>
       <w:r>
         <w:rPr>
           <w:rFonts w:ascii="Arial" w:hAnsi="Arial" w:cs="Arial"/>
+          <w:sz w:val="22"/>
+          <w:szCs w:val="22"/>
         </w:rPr>
         <w:instrText xml:space="preserve"> PAGEREF _Toc18551425 \h </w:instrText>
       </w:r>
       <w:r>
         <w:rPr>
           <w:rFonts w:ascii="Arial" w:hAnsi="Arial" w:cs="Arial"/>
-        </w:rPr>
-      </w:r>
-      <w:r>
-        <w:rPr>
-          <w:rFonts w:ascii="Arial" w:hAnsi="Arial" w:cs="Arial"/>
+          <w:sz w:val="22"/>
+          <w:szCs w:val="22"/>
+        </w:rPr>
+      </w:r>
+      <w:r>
+        <w:rPr>
+          <w:rFonts w:ascii="Arial" w:hAnsi="Arial" w:cs="Arial"/>
+          <w:sz w:val="22"/>
+          <w:szCs w:val="22"/>
         </w:rPr>
         <w:fldChar w:fldCharType="separate"/>
       </w:r>
       <w:r>
         <w:rPr>
           <w:rFonts w:ascii="Arial" w:hAnsi="Arial" w:cs="Arial"/>
+          <w:sz w:val="22"/>
+          <w:szCs w:val="22"/>
         </w:rPr>
         <w:t>2</w:t>
       </w:r>
       <w:r>
         <w:rPr>
           <w:rFonts w:ascii="Arial" w:hAnsi="Arial" w:cs="Arial"/>
+          <w:sz w:val="22"/>
+          <w:szCs w:val="22"/>
         </w:rPr>
         <w:fldChar w:fldCharType="end"/>
       </w:r>
@@ -907,17 +1168,23 @@
         </w:tabs>
         <w:rPr>
           <w:rFonts w:ascii="Arial" w:hAnsi="Arial" w:cs="Arial"/>
-        </w:rPr>
-      </w:pPr>
-      <w:r>
-        <w:rPr>
-          <w:rFonts w:ascii="Arial" w:hAnsi="Arial" w:cs="Arial"/>
+          <w:sz w:val="22"/>
+          <w:szCs w:val="22"/>
+        </w:rPr>
+      </w:pPr>
+      <w:r>
+        <w:rPr>
+          <w:rFonts w:ascii="Arial" w:hAnsi="Arial" w:cs="Arial"/>
+          <w:sz w:val="22"/>
+          <w:szCs w:val="22"/>
         </w:rPr>
         <w:t>2.3.</w:t>
       </w:r>
       <w:r>
         <w:rPr>
           <w:rFonts w:ascii="Arial" w:hAnsi="Arial" w:cs="Arial"/>
+          <w:sz w:val="22"/>
+          <w:szCs w:val="22"/>
         </w:rPr>
         <w:tab/>
         <w:t>Assumptions and Dependencies</w:t>
@@ -925,41 +1192,55 @@
       <w:r>
         <w:rPr>
           <w:rFonts w:ascii="Arial" w:hAnsi="Arial" w:cs="Arial"/>
+          <w:sz w:val="22"/>
+          <w:szCs w:val="22"/>
         </w:rPr>
         <w:tab/>
       </w:r>
       <w:r>
         <w:rPr>
           <w:rFonts w:ascii="Arial" w:hAnsi="Arial" w:cs="Arial"/>
+          <w:sz w:val="22"/>
+          <w:szCs w:val="22"/>
         </w:rPr>
         <w:fldChar w:fldCharType="begin"/>
       </w:r>
       <w:r>
         <w:rPr>
           <w:rFonts w:ascii="Arial" w:hAnsi="Arial" w:cs="Arial"/>
+          <w:sz w:val="22"/>
+          <w:szCs w:val="22"/>
         </w:rPr>
         <w:instrText xml:space="preserve"> PAGEREF _Toc18551426 \h </w:instrText>
       </w:r>
       <w:r>
         <w:rPr>
           <w:rFonts w:ascii="Arial" w:hAnsi="Arial" w:cs="Arial"/>
-        </w:rPr>
-      </w:r>
-      <w:r>
-        <w:rPr>
-          <w:rFonts w:ascii="Arial" w:hAnsi="Arial" w:cs="Arial"/>
+          <w:sz w:val="22"/>
+          <w:szCs w:val="22"/>
+        </w:rPr>
+      </w:r>
+      <w:r>
+        <w:rPr>
+          <w:rFonts w:ascii="Arial" w:hAnsi="Arial" w:cs="Arial"/>
+          <w:sz w:val="22"/>
+          <w:szCs w:val="22"/>
         </w:rPr>
         <w:fldChar w:fldCharType="separate"/>
       </w:r>
       <w:r>
         <w:rPr>
           <w:rFonts w:ascii="Arial" w:hAnsi="Arial" w:cs="Arial"/>
+          <w:sz w:val="22"/>
+          <w:szCs w:val="22"/>
         </w:rPr>
         <w:t>2</w:t>
       </w:r>
       <w:r>
         <w:rPr>
           <w:rFonts w:ascii="Arial" w:hAnsi="Arial" w:cs="Arial"/>
+          <w:sz w:val="22"/>
+          <w:szCs w:val="22"/>
         </w:rPr>
         <w:fldChar w:fldCharType="end"/>
       </w:r>
@@ -969,17 +1250,23 @@
         <w:pStyle w:val="TOC1"/>
         <w:rPr>
           <w:rFonts w:ascii="Arial" w:hAnsi="Arial" w:cs="Arial"/>
-        </w:rPr>
-      </w:pPr>
-      <w:r>
-        <w:rPr>
-          <w:rFonts w:ascii="Arial" w:hAnsi="Arial" w:cs="Arial"/>
+          <w:sz w:val="22"/>
+          <w:szCs w:val="22"/>
+        </w:rPr>
+      </w:pPr>
+      <w:r>
+        <w:rPr>
+          <w:rFonts w:ascii="Arial" w:hAnsi="Arial" w:cs="Arial"/>
+          <w:sz w:val="22"/>
+          <w:szCs w:val="22"/>
         </w:rPr>
         <w:t>3.</w:t>
       </w:r>
       <w:r>
         <w:rPr>
           <w:rFonts w:ascii="Arial" w:hAnsi="Arial" w:cs="Arial"/>
+          <w:sz w:val="22"/>
+          <w:szCs w:val="22"/>
         </w:rPr>
         <w:tab/>
         <w:t>Scope and Limitations</w:t>
@@ -987,12 +1274,16 @@
       <w:r>
         <w:rPr>
           <w:rFonts w:ascii="Arial" w:hAnsi="Arial" w:cs="Arial"/>
+          <w:sz w:val="22"/>
+          <w:szCs w:val="22"/>
         </w:rPr>
         <w:tab/>
       </w:r>
       <w:r>
         <w:rPr>
           <w:rFonts w:ascii="Arial" w:hAnsi="Arial" w:cs="Arial"/>
+          <w:sz w:val="22"/>
+          <w:szCs w:val="22"/>
         </w:rPr>
         <w:t>3</w:t>
       </w:r>
@@ -1005,17 +1296,23 @@
         </w:tabs>
         <w:rPr>
           <w:rFonts w:ascii="Arial" w:hAnsi="Arial" w:cs="Arial"/>
-        </w:rPr>
-      </w:pPr>
-      <w:r>
-        <w:rPr>
-          <w:rFonts w:ascii="Arial" w:hAnsi="Arial" w:cs="Arial"/>
+          <w:sz w:val="22"/>
+          <w:szCs w:val="22"/>
+        </w:rPr>
+      </w:pPr>
+      <w:r>
+        <w:rPr>
+          <w:rFonts w:ascii="Arial" w:hAnsi="Arial" w:cs="Arial"/>
+          <w:sz w:val="22"/>
+          <w:szCs w:val="22"/>
         </w:rPr>
         <w:t>3.1.</w:t>
       </w:r>
       <w:r>
         <w:rPr>
           <w:rFonts w:ascii="Arial" w:hAnsi="Arial" w:cs="Arial"/>
+          <w:sz w:val="22"/>
+          <w:szCs w:val="22"/>
         </w:rPr>
         <w:tab/>
         <w:t>Scope of Initial Release</w:t>
@@ -1023,12 +1320,16 @@
       <w:r>
         <w:rPr>
           <w:rFonts w:ascii="Arial" w:hAnsi="Arial" w:cs="Arial"/>
+          <w:sz w:val="22"/>
+          <w:szCs w:val="22"/>
         </w:rPr>
         <w:tab/>
       </w:r>
       <w:r>
         <w:rPr>
           <w:rFonts w:ascii="Arial" w:hAnsi="Arial" w:cs="Arial"/>
+          <w:sz w:val="22"/>
+          <w:szCs w:val="22"/>
         </w:rPr>
         <w:t>3</w:t>
       </w:r>
@@ -1041,17 +1342,23 @@
         </w:tabs>
         <w:rPr>
           <w:rFonts w:ascii="Arial" w:hAnsi="Arial" w:cs="Arial"/>
-        </w:rPr>
-      </w:pPr>
-      <w:r>
-        <w:rPr>
-          <w:rFonts w:ascii="Arial" w:hAnsi="Arial" w:cs="Arial"/>
+          <w:sz w:val="22"/>
+          <w:szCs w:val="22"/>
+        </w:rPr>
+      </w:pPr>
+      <w:r>
+        <w:rPr>
+          <w:rFonts w:ascii="Arial" w:hAnsi="Arial" w:cs="Arial"/>
+          <w:sz w:val="22"/>
+          <w:szCs w:val="22"/>
         </w:rPr>
         <w:t>3.2.</w:t>
       </w:r>
       <w:r>
         <w:rPr>
           <w:rFonts w:ascii="Arial" w:hAnsi="Arial" w:cs="Arial"/>
+          <w:sz w:val="22"/>
+          <w:szCs w:val="22"/>
         </w:rPr>
         <w:tab/>
         <w:t>Scope of Subsequent Releases</w:t>
@@ -1059,12 +1366,16 @@
       <w:r>
         <w:rPr>
           <w:rFonts w:ascii="Arial" w:hAnsi="Arial" w:cs="Arial"/>
+          <w:sz w:val="22"/>
+          <w:szCs w:val="22"/>
         </w:rPr>
         <w:tab/>
       </w:r>
       <w:r>
         <w:rPr>
           <w:rFonts w:ascii="Arial" w:hAnsi="Arial" w:cs="Arial"/>
+          <w:sz w:val="22"/>
+          <w:szCs w:val="22"/>
         </w:rPr>
         <w:t>3</w:t>
       </w:r>
@@ -1077,17 +1388,23 @@
         </w:tabs>
         <w:rPr>
           <w:rFonts w:ascii="Arial" w:hAnsi="Arial" w:cs="Arial"/>
-        </w:rPr>
-      </w:pPr>
-      <w:r>
-        <w:rPr>
-          <w:rFonts w:ascii="Arial" w:hAnsi="Arial" w:cs="Arial"/>
+          <w:sz w:val="22"/>
+          <w:szCs w:val="22"/>
+        </w:rPr>
+      </w:pPr>
+      <w:r>
+        <w:rPr>
+          <w:rFonts w:ascii="Arial" w:hAnsi="Arial" w:cs="Arial"/>
+          <w:sz w:val="22"/>
+          <w:szCs w:val="22"/>
         </w:rPr>
         <w:t>3.3.</w:t>
       </w:r>
       <w:r>
         <w:rPr>
           <w:rFonts w:ascii="Arial" w:hAnsi="Arial" w:cs="Arial"/>
+          <w:sz w:val="22"/>
+          <w:szCs w:val="22"/>
         </w:rPr>
         <w:tab/>
         <w:t>Limitations and Exclusions</w:t>
@@ -1095,41 +1412,55 @@
       <w:r>
         <w:rPr>
           <w:rFonts w:ascii="Arial" w:hAnsi="Arial" w:cs="Arial"/>
+          <w:sz w:val="22"/>
+          <w:szCs w:val="22"/>
         </w:rPr>
         <w:tab/>
       </w:r>
       <w:r>
         <w:rPr>
           <w:rFonts w:ascii="Arial" w:hAnsi="Arial" w:cs="Arial"/>
+          <w:sz w:val="22"/>
+          <w:szCs w:val="22"/>
         </w:rPr>
         <w:fldChar w:fldCharType="begin"/>
       </w:r>
       <w:r>
         <w:rPr>
           <w:rFonts w:ascii="Arial" w:hAnsi="Arial" w:cs="Arial"/>
+          <w:sz w:val="22"/>
+          <w:szCs w:val="22"/>
         </w:rPr>
         <w:instrText xml:space="preserve"> PAGEREF _Toc18551430 \h </w:instrText>
       </w:r>
       <w:r>
         <w:rPr>
           <w:rFonts w:ascii="Arial" w:hAnsi="Arial" w:cs="Arial"/>
-        </w:rPr>
-      </w:r>
-      <w:r>
-        <w:rPr>
-          <w:rFonts w:ascii="Arial" w:hAnsi="Arial" w:cs="Arial"/>
+          <w:sz w:val="22"/>
+          <w:szCs w:val="22"/>
+        </w:rPr>
+      </w:r>
+      <w:r>
+        <w:rPr>
+          <w:rFonts w:ascii="Arial" w:hAnsi="Arial" w:cs="Arial"/>
+          <w:sz w:val="22"/>
+          <w:szCs w:val="22"/>
         </w:rPr>
         <w:fldChar w:fldCharType="separate"/>
       </w:r>
       <w:r>
         <w:rPr>
           <w:rFonts w:ascii="Arial" w:hAnsi="Arial" w:cs="Arial"/>
+          <w:sz w:val="22"/>
+          <w:szCs w:val="22"/>
         </w:rPr>
         <w:t>3</w:t>
       </w:r>
       <w:r>
         <w:rPr>
           <w:rFonts w:ascii="Arial" w:hAnsi="Arial" w:cs="Arial"/>
+          <w:sz w:val="22"/>
+          <w:szCs w:val="22"/>
         </w:rPr>
         <w:fldChar w:fldCharType="end"/>
       </w:r>
@@ -1139,17 +1470,23 @@
         <w:pStyle w:val="TOC1"/>
         <w:rPr>
           <w:rFonts w:ascii="Arial" w:hAnsi="Arial" w:cs="Arial"/>
-        </w:rPr>
-      </w:pPr>
-      <w:r>
-        <w:rPr>
-          <w:rFonts w:ascii="Arial" w:hAnsi="Arial" w:cs="Arial"/>
+          <w:sz w:val="22"/>
+          <w:szCs w:val="22"/>
+        </w:rPr>
+      </w:pPr>
+      <w:r>
+        <w:rPr>
+          <w:rFonts w:ascii="Arial" w:hAnsi="Arial" w:cs="Arial"/>
+          <w:sz w:val="22"/>
+          <w:szCs w:val="22"/>
         </w:rPr>
         <w:t>4.</w:t>
       </w:r>
       <w:r>
         <w:rPr>
           <w:rFonts w:ascii="Arial" w:hAnsi="Arial" w:cs="Arial"/>
+          <w:sz w:val="22"/>
+          <w:szCs w:val="22"/>
         </w:rPr>
         <w:tab/>
         <w:t>Business Context</w:t>
@@ -1157,12 +1494,16 @@
       <w:r>
         <w:rPr>
           <w:rFonts w:ascii="Arial" w:hAnsi="Arial" w:cs="Arial"/>
+          <w:sz w:val="22"/>
+          <w:szCs w:val="22"/>
         </w:rPr>
         <w:tab/>
       </w:r>
       <w:r>
         <w:rPr>
           <w:rFonts w:ascii="Arial" w:hAnsi="Arial" w:cs="Arial"/>
+          <w:sz w:val="22"/>
+          <w:szCs w:val="22"/>
         </w:rPr>
         <w:t>4</w:t>
       </w:r>
@@ -1175,17 +1516,23 @@
         </w:tabs>
         <w:rPr>
           <w:rFonts w:ascii="Arial" w:hAnsi="Arial" w:cs="Arial"/>
-        </w:rPr>
-      </w:pPr>
-      <w:r>
-        <w:rPr>
-          <w:rFonts w:ascii="Arial" w:hAnsi="Arial" w:cs="Arial"/>
+          <w:sz w:val="22"/>
+          <w:szCs w:val="22"/>
+        </w:rPr>
+      </w:pPr>
+      <w:r>
+        <w:rPr>
+          <w:rFonts w:ascii="Arial" w:hAnsi="Arial" w:cs="Arial"/>
+          <w:sz w:val="22"/>
+          <w:szCs w:val="22"/>
         </w:rPr>
         <w:t>4.1.</w:t>
       </w:r>
       <w:r>
         <w:rPr>
           <w:rFonts w:ascii="Arial" w:hAnsi="Arial" w:cs="Arial"/>
+          <w:sz w:val="22"/>
+          <w:szCs w:val="22"/>
         </w:rPr>
         <w:tab/>
         <w:t>Stakeholder Profiles</w:t>
@@ -1193,12 +1540,16 @@
       <w:r>
         <w:rPr>
           <w:rFonts w:ascii="Arial" w:hAnsi="Arial" w:cs="Arial"/>
+          <w:sz w:val="22"/>
+          <w:szCs w:val="22"/>
         </w:rPr>
         <w:tab/>
       </w:r>
       <w:r>
         <w:rPr>
           <w:rFonts w:ascii="Arial" w:hAnsi="Arial" w:cs="Arial"/>
+          <w:sz w:val="22"/>
+          <w:szCs w:val="22"/>
         </w:rPr>
         <w:t>4</w:t>
       </w:r>
@@ -1211,17 +1562,23 @@
         </w:tabs>
         <w:rPr>
           <w:rFonts w:ascii="Arial" w:hAnsi="Arial" w:cs="Arial"/>
-        </w:rPr>
-      </w:pPr>
-      <w:r>
-        <w:rPr>
-          <w:rFonts w:ascii="Arial" w:hAnsi="Arial" w:cs="Arial"/>
+          <w:sz w:val="22"/>
+          <w:szCs w:val="22"/>
+        </w:rPr>
+      </w:pPr>
+      <w:r>
+        <w:rPr>
+          <w:rFonts w:ascii="Arial" w:hAnsi="Arial" w:cs="Arial"/>
+          <w:sz w:val="22"/>
+          <w:szCs w:val="22"/>
         </w:rPr>
         <w:t>4.2.</w:t>
       </w:r>
       <w:r>
         <w:rPr>
           <w:rFonts w:ascii="Arial" w:hAnsi="Arial" w:cs="Arial"/>
+          <w:sz w:val="22"/>
+          <w:szCs w:val="22"/>
         </w:rPr>
         <w:tab/>
         <w:t>Project Priorities</w:t>
@@ -1229,41 +1586,55 @@
       <w:r>
         <w:rPr>
           <w:rFonts w:ascii="Arial" w:hAnsi="Arial" w:cs="Arial"/>
+          <w:sz w:val="22"/>
+          <w:szCs w:val="22"/>
         </w:rPr>
         <w:tab/>
       </w:r>
       <w:r>
         <w:rPr>
           <w:rFonts w:ascii="Arial" w:hAnsi="Arial" w:cs="Arial"/>
+          <w:sz w:val="22"/>
+          <w:szCs w:val="22"/>
         </w:rPr>
         <w:fldChar w:fldCharType="begin"/>
       </w:r>
       <w:r>
         <w:rPr>
           <w:rFonts w:ascii="Arial" w:hAnsi="Arial" w:cs="Arial"/>
+          <w:sz w:val="22"/>
+          <w:szCs w:val="22"/>
         </w:rPr>
         <w:instrText xml:space="preserve"> PAGEREF _Toc18551433 \h </w:instrText>
       </w:r>
       <w:r>
         <w:rPr>
           <w:rFonts w:ascii="Arial" w:hAnsi="Arial" w:cs="Arial"/>
-        </w:rPr>
-      </w:r>
-      <w:r>
-        <w:rPr>
-          <w:rFonts w:ascii="Arial" w:hAnsi="Arial" w:cs="Arial"/>
+          <w:sz w:val="22"/>
+          <w:szCs w:val="22"/>
+        </w:rPr>
+      </w:r>
+      <w:r>
+        <w:rPr>
+          <w:rFonts w:ascii="Arial" w:hAnsi="Arial" w:cs="Arial"/>
+          <w:sz w:val="22"/>
+          <w:szCs w:val="22"/>
         </w:rPr>
         <w:fldChar w:fldCharType="separate"/>
       </w:r>
       <w:r>
         <w:rPr>
           <w:rFonts w:ascii="Arial" w:hAnsi="Arial" w:cs="Arial"/>
+          <w:sz w:val="22"/>
+          <w:szCs w:val="22"/>
         </w:rPr>
         <w:t>4</w:t>
       </w:r>
       <w:r>
         <w:rPr>
           <w:rFonts w:ascii="Arial" w:hAnsi="Arial" w:cs="Arial"/>
+          <w:sz w:val="22"/>
+          <w:szCs w:val="22"/>
         </w:rPr>
         <w:fldChar w:fldCharType="end"/>
       </w:r>
@@ -1276,17 +1647,23 @@
         </w:tabs>
         <w:rPr>
           <w:rFonts w:ascii="Arial" w:hAnsi="Arial" w:cs="Arial"/>
-        </w:rPr>
-      </w:pPr>
-      <w:r>
-        <w:rPr>
-          <w:rFonts w:ascii="Arial" w:hAnsi="Arial" w:cs="Arial"/>
+          <w:sz w:val="22"/>
+          <w:szCs w:val="22"/>
+        </w:rPr>
+      </w:pPr>
+      <w:r>
+        <w:rPr>
+          <w:rFonts w:ascii="Arial" w:hAnsi="Arial" w:cs="Arial"/>
+          <w:sz w:val="22"/>
+          <w:szCs w:val="22"/>
         </w:rPr>
         <w:t>4.3.</w:t>
       </w:r>
       <w:r>
         <w:rPr>
           <w:rFonts w:ascii="Arial" w:hAnsi="Arial" w:cs="Arial"/>
+          <w:sz w:val="22"/>
+          <w:szCs w:val="22"/>
         </w:rPr>
         <w:tab/>
         <w:t>Operating Environment</w:t>
@@ -1294,12 +1671,16 @@
       <w:r>
         <w:rPr>
           <w:rFonts w:ascii="Arial" w:hAnsi="Arial" w:cs="Arial"/>
+          <w:sz w:val="22"/>
+          <w:szCs w:val="22"/>
         </w:rPr>
         <w:tab/>
       </w:r>
       <w:r>
         <w:rPr>
           <w:rFonts w:ascii="Arial" w:hAnsi="Arial" w:cs="Arial"/>
+          <w:sz w:val="22"/>
+          <w:szCs w:val="22"/>
         </w:rPr>
         <w:t>5</w:t>
       </w:r>
@@ -1310,7 +1691,8 @@
           <w:rFonts w:ascii="Arial" w:hAnsi="Arial" w:cs="Arial"/>
           <w:b/>
           <w:noProof/>
-          <w:sz w:val="28"/>
+          <w:sz w:val="22"/>
+          <w:szCs w:val="22"/>
         </w:rPr>
       </w:pPr>
       <w:r>
@@ -1318,7 +1700,8 @@
           <w:rFonts w:ascii="Arial" w:hAnsi="Arial" w:cs="Arial"/>
           <w:b/>
           <w:noProof/>
-          <w:sz w:val="28"/>
+          <w:sz w:val="22"/>
+          <w:szCs w:val="22"/>
         </w:rPr>
         <w:fldChar w:fldCharType="end"/>
       </w:r>
@@ -1330,7 +1713,8 @@
           <w:rFonts w:ascii="Arial" w:hAnsi="Arial" w:cs="Arial"/>
           <w:b/>
           <w:noProof/>
-          <w:sz w:val="28"/>
+          <w:sz w:val="22"/>
+          <w:szCs w:val="22"/>
         </w:rPr>
       </w:pPr>
       <w:r>
@@ -1338,7 +1722,8 @@
           <w:rFonts w:ascii="Arial" w:hAnsi="Arial" w:cs="Arial"/>
           <w:b/>
           <w:noProof/>
-          <w:sz w:val="28"/>
+          <w:sz w:val="22"/>
+          <w:szCs w:val="22"/>
         </w:rPr>
         <w:br w:type="page"/>
       </w:r>
@@ -1348,7 +1733,8 @@
         <w:rPr>
           <w:rFonts w:ascii="Arial" w:hAnsi="Arial" w:cs="Arial"/>
           <w:b/>
-          <w:sz w:val="28"/>
+          <w:sz w:val="22"/>
+          <w:szCs w:val="22"/>
         </w:rPr>
       </w:pPr>
     </w:p>
@@ -1357,12 +1743,16 @@
         <w:pStyle w:val="TOCEntry"/>
         <w:rPr>
           <w:rFonts w:ascii="Arial" w:hAnsi="Arial" w:cs="Arial"/>
+          <w:sz w:val="22"/>
+          <w:szCs w:val="22"/>
         </w:rPr>
       </w:pPr>
       <w:bookmarkStart w:id="2" w:name="_Toc18551416"/>
       <w:r>
         <w:rPr>
           <w:rFonts w:ascii="Arial" w:hAnsi="Arial" w:cs="Arial"/>
+          <w:sz w:val="22"/>
+          <w:szCs w:val="22"/>
         </w:rPr>
         <w:t>Revision History</w:t>
       </w:r>
@@ -1374,7 +1764,8 @@
         <w:rPr>
           <w:rFonts w:ascii="Arial" w:hAnsi="Arial" w:cs="Arial"/>
           <w:b/>
-          <w:sz w:val="28"/>
+          <w:sz w:val="22"/>
+          <w:szCs w:val="22"/>
         </w:rPr>
       </w:pPr>
     </w:p>
@@ -1383,7 +1774,8 @@
         <w:rPr>
           <w:rFonts w:ascii="Arial" w:hAnsi="Arial" w:cs="Arial"/>
           <w:b/>
-          <w:sz w:val="28"/>
+          <w:sz w:val="22"/>
+          <w:szCs w:val="22"/>
         </w:rPr>
       </w:pPr>
     </w:p>
@@ -1424,12 +1816,16 @@
               <w:rPr>
                 <w:rFonts w:ascii="Arial" w:hAnsi="Arial" w:cs="Arial"/>
                 <w:b/>
+                <w:sz w:val="22"/>
+                <w:szCs w:val="22"/>
               </w:rPr>
             </w:pPr>
             <w:r>
               <w:rPr>
                 <w:rFonts w:ascii="Arial" w:hAnsi="Arial" w:cs="Arial"/>
                 <w:b/>
+                <w:sz w:val="22"/>
+                <w:szCs w:val="22"/>
               </w:rPr>
               <w:t>Name</w:t>
             </w:r>
@@ -1451,12 +1847,16 @@
               <w:rPr>
                 <w:rFonts w:ascii="Arial" w:hAnsi="Arial" w:cs="Arial"/>
                 <w:b/>
+                <w:sz w:val="22"/>
+                <w:szCs w:val="22"/>
               </w:rPr>
             </w:pPr>
             <w:r>
               <w:rPr>
                 <w:rFonts w:ascii="Arial" w:hAnsi="Arial" w:cs="Arial"/>
                 <w:b/>
+                <w:sz w:val="22"/>
+                <w:szCs w:val="22"/>
               </w:rPr>
               <w:t>Date</w:t>
             </w:r>
@@ -1478,12 +1878,16 @@
               <w:rPr>
                 <w:rFonts w:ascii="Arial" w:hAnsi="Arial" w:cs="Arial"/>
                 <w:b/>
+                <w:sz w:val="22"/>
+                <w:szCs w:val="22"/>
               </w:rPr>
             </w:pPr>
             <w:r>
               <w:rPr>
                 <w:rFonts w:ascii="Arial" w:hAnsi="Arial" w:cs="Arial"/>
                 <w:b/>
+                <w:sz w:val="22"/>
+                <w:szCs w:val="22"/>
               </w:rPr>
               <w:t>Reason f</w:t>
             </w:r>
@@ -1491,6 +1895,8 @@
               <w:rPr>
                 <w:rFonts w:ascii="Arial" w:hAnsi="Arial" w:cs="Arial"/>
                 <w:b/>
+                <w:sz w:val="22"/>
+                <w:szCs w:val="22"/>
               </w:rPr>
               <w:t>or Changes</w:t>
             </w:r>
@@ -1512,12 +1918,16 @@
               <w:rPr>
                 <w:rFonts w:ascii="Arial" w:hAnsi="Arial" w:cs="Arial"/>
                 <w:b/>
+                <w:sz w:val="22"/>
+                <w:szCs w:val="22"/>
               </w:rPr>
             </w:pPr>
             <w:r>
               <w:rPr>
                 <w:rFonts w:ascii="Arial" w:hAnsi="Arial" w:cs="Arial"/>
                 <w:b/>
+                <w:sz w:val="22"/>
+                <w:szCs w:val="22"/>
               </w:rPr>
               <w:t>Version</w:t>
             </w:r>
@@ -1539,11 +1949,15 @@
               <w:jc w:val="center"/>
               <w:rPr>
                 <w:rFonts w:ascii="Arial" w:hAnsi="Arial" w:cs="Arial"/>
+                <w:sz w:val="22"/>
+                <w:szCs w:val="22"/>
               </w:rPr>
             </w:pPr>
             <w:r>
               <w:rPr>
                 <w:rFonts w:ascii="Arial" w:hAnsi="Arial" w:cs="Arial"/>
+                <w:sz w:val="22"/>
+                <w:szCs w:val="22"/>
               </w:rPr>
               <w:t>Kyle Vincent V. Lee</w:t>
             </w:r>
@@ -1563,11 +1977,15 @@
               <w:jc w:val="center"/>
               <w:rPr>
                 <w:rFonts w:ascii="Arial" w:hAnsi="Arial" w:cs="Arial"/>
+                <w:sz w:val="22"/>
+                <w:szCs w:val="22"/>
               </w:rPr>
             </w:pPr>
             <w:r>
               <w:rPr>
                 <w:rFonts w:ascii="Arial" w:hAnsi="Arial" w:cs="Arial"/>
+                <w:sz w:val="22"/>
+                <w:szCs w:val="22"/>
               </w:rPr>
               <w:t>10/13/15</w:t>
             </w:r>
@@ -1587,11 +2005,15 @@
               <w:jc w:val="center"/>
               <w:rPr>
                 <w:rFonts w:ascii="Arial" w:hAnsi="Arial" w:cs="Arial"/>
+                <w:sz w:val="22"/>
+                <w:szCs w:val="22"/>
               </w:rPr>
             </w:pPr>
             <w:r>
               <w:rPr>
                 <w:rFonts w:ascii="Arial" w:hAnsi="Arial" w:cs="Arial"/>
+                <w:sz w:val="22"/>
+                <w:szCs w:val="22"/>
               </w:rPr>
               <w:t>Begin draft of Vision and Scope</w:t>
             </w:r>
@@ -1611,11 +2033,15 @@
               <w:jc w:val="center"/>
               <w:rPr>
                 <w:rFonts w:ascii="Arial" w:hAnsi="Arial" w:cs="Arial"/>
+                <w:sz w:val="22"/>
+                <w:szCs w:val="22"/>
               </w:rPr>
             </w:pPr>
             <w:r>
               <w:rPr>
                 <w:rFonts w:ascii="Arial" w:hAnsi="Arial" w:cs="Arial"/>
+                <w:sz w:val="22"/>
+                <w:szCs w:val="22"/>
               </w:rPr>
               <w:t>1.0</w:t>
             </w:r>
@@ -1637,11 +2063,15 @@
               <w:jc w:val="center"/>
               <w:rPr>
                 <w:rFonts w:ascii="Arial" w:hAnsi="Arial" w:cs="Arial"/>
+                <w:sz w:val="22"/>
+                <w:szCs w:val="22"/>
               </w:rPr>
             </w:pPr>
             <w:r>
               <w:rPr>
                 <w:rFonts w:ascii="Arial" w:hAnsi="Arial" w:cs="Arial"/>
+                <w:sz w:val="22"/>
+                <w:szCs w:val="22"/>
               </w:rPr>
               <w:t>Kyle Vincent V. Lee</w:t>
             </w:r>
@@ -1661,11 +2091,15 @@
               <w:jc w:val="center"/>
               <w:rPr>
                 <w:rFonts w:ascii="Arial" w:hAnsi="Arial" w:cs="Arial"/>
+                <w:sz w:val="22"/>
+                <w:szCs w:val="22"/>
               </w:rPr>
             </w:pPr>
             <w:r>
               <w:rPr>
                 <w:rFonts w:ascii="Arial" w:hAnsi="Arial" w:cs="Arial"/>
+                <w:sz w:val="22"/>
+                <w:szCs w:val="22"/>
               </w:rPr>
               <w:t>10/13/15</w:t>
             </w:r>
@@ -1684,11 +2118,15 @@
               <w:jc w:val="center"/>
               <w:rPr>
                 <w:rFonts w:ascii="Arial" w:hAnsi="Arial" w:cs="Arial"/>
+                <w:sz w:val="22"/>
+                <w:szCs w:val="22"/>
               </w:rPr>
             </w:pPr>
             <w:r>
               <w:rPr>
                 <w:rFonts w:ascii="Arial" w:hAnsi="Arial" w:cs="Arial"/>
+                <w:sz w:val="22"/>
+                <w:szCs w:val="22"/>
               </w:rPr>
               <w:t>Create Vision Statement Business Context Vision of the Solution Business Risks Scope and Limitations Background</w:t>
             </w:r>
@@ -1708,11 +2146,15 @@
               <w:jc w:val="center"/>
               <w:rPr>
                 <w:rFonts w:ascii="Arial" w:hAnsi="Arial" w:cs="Arial"/>
+                <w:sz w:val="22"/>
+                <w:szCs w:val="22"/>
               </w:rPr>
             </w:pPr>
             <w:r>
               <w:rPr>
                 <w:rFonts w:ascii="Arial" w:hAnsi="Arial" w:cs="Arial"/>
+                <w:sz w:val="22"/>
+                <w:szCs w:val="22"/>
               </w:rPr>
               <w:t>1.1</w:t>
             </w:r>
@@ -1731,12 +2173,16 @@
               <w:jc w:val="center"/>
               <w:rPr>
                 <w:rFonts w:ascii="Arial" w:hAnsi="Arial" w:cs="Arial"/>
+                <w:sz w:val="22"/>
+                <w:szCs w:val="22"/>
               </w:rPr>
             </w:pPr>
             <w:proofErr w:type="spellStart"/>
             <w:r>
               <w:rPr>
                 <w:rFonts w:ascii="Arial" w:hAnsi="Arial" w:cs="Arial"/>
+                <w:sz w:val="22"/>
+                <w:szCs w:val="22"/>
               </w:rPr>
               <w:t>Maica</w:t>
             </w:r>
@@ -1744,6 +2190,8 @@
             <w:r>
               <w:rPr>
                 <w:rFonts w:ascii="Arial" w:hAnsi="Arial" w:cs="Arial"/>
+                <w:sz w:val="22"/>
+                <w:szCs w:val="22"/>
               </w:rPr>
               <w:t xml:space="preserve"> L. </w:t>
             </w:r>
@@ -1751,6 +2199,8 @@
             <w:r>
               <w:rPr>
                 <w:rFonts w:ascii="Arial" w:hAnsi="Arial" w:cs="Arial"/>
+                <w:sz w:val="22"/>
+                <w:szCs w:val="22"/>
               </w:rPr>
               <w:t>Belchez</w:t>
             </w:r>
@@ -1767,11 +2217,15 @@
               <w:jc w:val="center"/>
               <w:rPr>
                 <w:rFonts w:ascii="Arial" w:hAnsi="Arial" w:cs="Arial"/>
+                <w:sz w:val="22"/>
+                <w:szCs w:val="22"/>
               </w:rPr>
             </w:pPr>
             <w:r>
               <w:rPr>
                 <w:rFonts w:ascii="Arial" w:hAnsi="Arial" w:cs="Arial"/>
+                <w:sz w:val="22"/>
+                <w:szCs w:val="22"/>
               </w:rPr>
               <w:t>10/13/15</w:t>
             </w:r>
@@ -1787,11 +2241,15 @@
               <w:jc w:val="center"/>
               <w:rPr>
                 <w:rFonts w:ascii="Arial" w:hAnsi="Arial" w:cs="Arial"/>
+                <w:sz w:val="22"/>
+                <w:szCs w:val="22"/>
               </w:rPr>
             </w:pPr>
             <w:r>
               <w:rPr>
                 <w:rFonts w:ascii="Arial" w:hAnsi="Arial" w:cs="Arial"/>
+                <w:sz w:val="22"/>
+                <w:szCs w:val="22"/>
               </w:rPr>
               <w:t>Create Objectives Assumption &amp; Dependencies Customer/Market Needs Business Requirements Major Features Scope of Initial Release Operating Environment</w:t>
             </w:r>
@@ -1808,11 +2266,15 @@
               <w:jc w:val="center"/>
               <w:rPr>
                 <w:rFonts w:ascii="Arial" w:hAnsi="Arial" w:cs="Arial"/>
+                <w:sz w:val="22"/>
+                <w:szCs w:val="22"/>
               </w:rPr>
             </w:pPr>
             <w:r>
               <w:rPr>
                 <w:rFonts w:ascii="Arial" w:hAnsi="Arial" w:cs="Arial"/>
+                <w:sz w:val="22"/>
+                <w:szCs w:val="22"/>
               </w:rPr>
               <w:t>1.2</w:t>
             </w:r>
@@ -1831,11 +2293,15 @@
               <w:jc w:val="center"/>
               <w:rPr>
                 <w:rFonts w:ascii="Arial" w:hAnsi="Arial" w:cs="Arial"/>
+                <w:sz w:val="22"/>
+                <w:szCs w:val="22"/>
               </w:rPr>
             </w:pPr>
             <w:r>
               <w:rPr>
                 <w:rFonts w:ascii="Arial" w:hAnsi="Arial" w:cs="Arial"/>
+                <w:sz w:val="22"/>
+                <w:szCs w:val="22"/>
               </w:rPr>
               <w:t>Hannah Mae E. Reyes</w:t>
             </w:r>
@@ -1851,11 +2317,15 @@
               <w:jc w:val="center"/>
               <w:rPr>
                 <w:rFonts w:ascii="Arial" w:hAnsi="Arial" w:cs="Arial"/>
+                <w:sz w:val="22"/>
+                <w:szCs w:val="22"/>
               </w:rPr>
             </w:pPr>
             <w:r>
               <w:rPr>
                 <w:rFonts w:ascii="Arial" w:hAnsi="Arial" w:cs="Arial"/>
+                <w:sz w:val="22"/>
+                <w:szCs w:val="22"/>
               </w:rPr>
               <w:t>10/14/15</w:t>
             </w:r>
@@ -1872,11 +2342,15 @@
               <w:jc w:val="center"/>
               <w:rPr>
                 <w:rFonts w:ascii="Arial" w:hAnsi="Arial" w:cs="Arial"/>
+                <w:sz w:val="22"/>
+                <w:szCs w:val="22"/>
               </w:rPr>
             </w:pPr>
             <w:r>
               <w:rPr>
                 <w:rFonts w:ascii="Arial" w:hAnsi="Arial" w:cs="Arial"/>
+                <w:sz w:val="22"/>
+                <w:szCs w:val="22"/>
               </w:rPr>
               <w:t>Create Business Opportunity, Scope of Subsequent Release, Limitations and Conclusions and Project Priorities</w:t>
             </w:r>
@@ -1893,11 +2367,15 @@
               <w:jc w:val="center"/>
               <w:rPr>
                 <w:rFonts w:ascii="Arial" w:hAnsi="Arial" w:cs="Arial"/>
+                <w:sz w:val="22"/>
+                <w:szCs w:val="22"/>
               </w:rPr>
             </w:pPr>
             <w:r>
               <w:rPr>
                 <w:rFonts w:ascii="Arial" w:hAnsi="Arial" w:cs="Arial"/>
+                <w:sz w:val="22"/>
+                <w:szCs w:val="22"/>
               </w:rPr>
               <w:t>1.3</w:t>
             </w:r>
@@ -1919,17 +2397,23 @@
               <w:jc w:val="center"/>
               <w:rPr>
                 <w:rFonts w:ascii="Arial" w:hAnsi="Arial" w:cs="Arial"/>
+                <w:sz w:val="22"/>
+                <w:szCs w:val="22"/>
               </w:rPr>
             </w:pPr>
             <w:r>
               <w:rPr>
                 <w:rFonts w:ascii="Arial" w:hAnsi="Arial" w:cs="Arial"/>
+                <w:sz w:val="22"/>
+                <w:szCs w:val="22"/>
               </w:rPr>
               <w:t>Kyle Vincent V. Lee</w:t>
             </w:r>
             <w:r>
               <w:rPr>
                 <w:rFonts w:ascii="Arial" w:hAnsi="Arial" w:cs="Arial"/>
+                <w:sz w:val="22"/>
+                <w:szCs w:val="22"/>
               </w:rPr>
               <w:br/>
               <w:t>Hannah Mae E. Reyes</w:t>
@@ -1946,11 +2430,15 @@
               <w:jc w:val="center"/>
               <w:rPr>
                 <w:rFonts w:ascii="Arial" w:hAnsi="Arial" w:cs="Arial"/>
+                <w:sz w:val="22"/>
+                <w:szCs w:val="22"/>
               </w:rPr>
             </w:pPr>
             <w:r>
               <w:rPr>
                 <w:rFonts w:ascii="Arial" w:hAnsi="Arial" w:cs="Arial"/>
+                <w:sz w:val="22"/>
+                <w:szCs w:val="22"/>
               </w:rPr>
               <w:t>10/15/16</w:t>
             </w:r>
@@ -1967,17 +2455,23 @@
               <w:jc w:val="center"/>
               <w:rPr>
                 <w:rFonts w:ascii="Arial" w:hAnsi="Arial" w:cs="Arial"/>
+                <w:sz w:val="22"/>
+                <w:szCs w:val="22"/>
               </w:rPr>
             </w:pPr>
             <w:r>
               <w:rPr>
                 <w:rFonts w:ascii="Arial" w:hAnsi="Arial" w:cs="Arial"/>
+                <w:sz w:val="22"/>
+                <w:szCs w:val="22"/>
               </w:rPr>
               <w:t xml:space="preserve">Update Business Opportunity, Scope of Subsequent Release, Limitations and Conclusions </w:t>
             </w:r>
             <w:r>
               <w:rPr>
                 <w:rFonts w:ascii="Arial" w:hAnsi="Arial" w:cs="Arial"/>
+                <w:sz w:val="22"/>
+                <w:szCs w:val="22"/>
               </w:rPr>
               <w:t>and Project Priorities</w:t>
             </w:r>
@@ -1994,11 +2488,15 @@
               <w:jc w:val="center"/>
               <w:rPr>
                 <w:rFonts w:ascii="Arial" w:hAnsi="Arial" w:cs="Arial"/>
+                <w:sz w:val="22"/>
+                <w:szCs w:val="22"/>
               </w:rPr>
             </w:pPr>
             <w:r>
               <w:rPr>
                 <w:rFonts w:ascii="Arial" w:hAnsi="Arial" w:cs="Arial"/>
+                <w:sz w:val="22"/>
+                <w:szCs w:val="22"/>
               </w:rPr>
               <w:t>1.4</w:t>
             </w:r>
@@ -2023,17 +2521,23 @@
               <w:jc w:val="center"/>
               <w:rPr>
                 <w:rFonts w:ascii="Arial" w:hAnsi="Arial" w:cs="Arial"/>
+                <w:sz w:val="22"/>
+                <w:szCs w:val="22"/>
               </w:rPr>
             </w:pPr>
             <w:r>
               <w:rPr>
                 <w:rFonts w:ascii="Arial" w:hAnsi="Arial" w:cs="Arial"/>
+                <w:sz w:val="22"/>
+                <w:szCs w:val="22"/>
               </w:rPr>
               <w:t>Kyle Vincent V. Lee</w:t>
             </w:r>
             <w:r>
               <w:rPr>
                 <w:rFonts w:ascii="Arial" w:hAnsi="Arial" w:cs="Arial"/>
+                <w:sz w:val="22"/>
+                <w:szCs w:val="22"/>
               </w:rPr>
               <w:br/>
               <w:t>Hannah Mae E. Reyes</w:t>
@@ -2053,11 +2557,15 @@
               <w:jc w:val="center"/>
               <w:rPr>
                 <w:rFonts w:ascii="Arial" w:hAnsi="Arial" w:cs="Arial"/>
+                <w:sz w:val="22"/>
+                <w:szCs w:val="22"/>
               </w:rPr>
             </w:pPr>
             <w:r>
               <w:rPr>
                 <w:rFonts w:ascii="Arial" w:hAnsi="Arial" w:cs="Arial"/>
+                <w:sz w:val="22"/>
+                <w:szCs w:val="22"/>
               </w:rPr>
               <w:t>11/20/16</w:t>
             </w:r>
@@ -2077,11 +2585,15 @@
               <w:jc w:val="center"/>
               <w:rPr>
                 <w:rFonts w:ascii="Arial" w:hAnsi="Arial" w:cs="Arial"/>
+                <w:sz w:val="22"/>
+                <w:szCs w:val="22"/>
               </w:rPr>
             </w:pPr>
             <w:r>
               <w:rPr>
                 <w:rFonts w:ascii="Arial" w:hAnsi="Arial" w:cs="Arial"/>
+                <w:sz w:val="22"/>
+                <w:szCs w:val="22"/>
               </w:rPr>
               <w:t>Create Stakeholder Profiles and Project Priorities</w:t>
             </w:r>
@@ -2101,11 +2613,15 @@
               <w:jc w:val="center"/>
               <w:rPr>
                 <w:rFonts w:ascii="Arial" w:hAnsi="Arial" w:cs="Arial"/>
+                <w:sz w:val="22"/>
+                <w:szCs w:val="22"/>
               </w:rPr>
             </w:pPr>
             <w:r>
               <w:rPr>
                 <w:rFonts w:ascii="Arial" w:hAnsi="Arial" w:cs="Arial"/>
+                <w:sz w:val="22"/>
+                <w:szCs w:val="22"/>
               </w:rPr>
               <w:t>1.5</w:t>
             </w:r>
@@ -2117,7 +2633,8 @@
       <w:pPr>
         <w:rPr>
           <w:rFonts w:ascii="Arial" w:hAnsi="Arial" w:cs="Arial"/>
-          <w:sz w:val="32"/>
+          <w:sz w:val="22"/>
+          <w:szCs w:val="22"/>
         </w:rPr>
         <w:sectPr>
           <w:headerReference w:type="default" r:id="rId7"/>
@@ -2128,25 +2645,27 @@
           <w:cols w:space="720"/>
         </w:sectPr>
       </w:pPr>
-      <w:bookmarkStart w:id="3" w:name="_GoBack"/>
-      <w:bookmarkEnd w:id="3"/>
     </w:p>
     <w:p>
       <w:pPr>
         <w:pStyle w:val="Heading1"/>
         <w:rPr>
           <w:rFonts w:ascii="Arial" w:hAnsi="Arial" w:cs="Arial"/>
-        </w:rPr>
-      </w:pPr>
-      <w:bookmarkStart w:id="4" w:name="_Toc18551417"/>
-      <w:r>
-        <w:rPr>
-          <w:rFonts w:ascii="Arial" w:hAnsi="Arial" w:cs="Arial"/>
+          <w:sz w:val="22"/>
+          <w:szCs w:val="22"/>
+        </w:rPr>
+      </w:pPr>
+      <w:bookmarkStart w:id="3" w:name="_Toc18551417"/>
+      <w:r>
+        <w:rPr>
+          <w:rFonts w:ascii="Arial" w:hAnsi="Arial" w:cs="Arial"/>
+          <w:sz w:val="22"/>
+          <w:szCs w:val="22"/>
         </w:rPr>
         <w:lastRenderedPageBreak/>
         <w:t>Business Requirements</w:t>
       </w:r>
-      <w:bookmarkEnd w:id="4"/>
+      <w:bookmarkEnd w:id="3"/>
     </w:p>
     <w:p>
       <w:pPr>
@@ -2154,12 +2673,14 @@
         <w:jc w:val="both"/>
         <w:rPr>
           <w:rFonts w:ascii="Arial" w:hAnsi="Arial" w:cs="Arial"/>
-          <w:szCs w:val="22"/>
-        </w:rPr>
-      </w:pPr>
-      <w:r>
-        <w:rPr>
-          <w:rFonts w:ascii="Arial" w:hAnsi="Arial" w:cs="Arial"/>
+          <w:sz w:val="22"/>
+          <w:szCs w:val="22"/>
+        </w:rPr>
+      </w:pPr>
+      <w:r>
+        <w:rPr>
+          <w:rFonts w:ascii="Arial" w:hAnsi="Arial" w:cs="Arial"/>
+          <w:sz w:val="22"/>
           <w:szCs w:val="22"/>
         </w:rPr>
         <w:t>A resort, which is yet to be named,</w:t>
@@ -2167,6 +2688,7 @@
       <w:r>
         <w:rPr>
           <w:rFonts w:ascii="Arial" w:hAnsi="Arial" w:cs="Arial"/>
+          <w:sz w:val="22"/>
           <w:szCs w:val="22"/>
         </w:rPr>
         <w:t xml:space="preserve"> is yet to be built by our client. With further study about the client, the developers found out that the client wanted to have a reservation system for his resort. He requested the developers to create one for him. He also proposed a process for the system where customers would input their information and </w:t>
@@ -2175,6 +2697,7 @@
         <w:rPr>
           <w:rFonts w:ascii="Arial" w:hAnsi="Arial" w:cs="Arial"/>
           <w:noProof/>
+          <w:sz w:val="22"/>
           <w:szCs w:val="22"/>
         </w:rPr>
         <w:t>th</w:t>
@@ -2183,6 +2706,7 @@
         <w:rPr>
           <w:rFonts w:ascii="Arial" w:hAnsi="Arial" w:cs="Arial"/>
           <w:noProof/>
+          <w:sz w:val="22"/>
           <w:szCs w:val="22"/>
         </w:rPr>
         <w:t>is</w:t>
@@ -2191,6 +2715,7 @@
         <w:rPr>
           <w:rFonts w:ascii="Arial" w:hAnsi="Arial" w:cs="Arial"/>
           <w:noProof/>
+          <w:sz w:val="22"/>
           <w:szCs w:val="22"/>
         </w:rPr>
         <w:t xml:space="preserve"> information</w:t>
@@ -2198,6 +2723,7 @@
       <w:r>
         <w:rPr>
           <w:rFonts w:ascii="Arial" w:hAnsi="Arial" w:cs="Arial"/>
+          <w:sz w:val="22"/>
           <w:szCs w:val="22"/>
         </w:rPr>
         <w:t xml:space="preserve"> will be recorded in the database of the company, and only the client and management has the access to it. Because of that, the developers accepted his request and determined to create a website for a </w:t>
@@ -2206,6 +2732,7 @@
         <w:rPr>
           <w:rFonts w:ascii="Arial" w:hAnsi="Arial" w:cs="Arial"/>
           <w:noProof/>
+          <w:sz w:val="22"/>
           <w:szCs w:val="22"/>
         </w:rPr>
         <w:t>reservation</w:t>
@@ -2213,6 +2740,7 @@
       <w:r>
         <w:rPr>
           <w:rFonts w:ascii="Arial" w:hAnsi="Arial" w:cs="Arial"/>
+          <w:sz w:val="22"/>
           <w:szCs w:val="22"/>
         </w:rPr>
         <w:t xml:space="preserve"> system that will give satisfaction to the client, management, and customers. Moreover, the developers will work hard to build a fully integrated online reservation that is extremely easy to use; resulting </w:t>
@@ -2221,6 +2749,7 @@
         <w:rPr>
           <w:rFonts w:ascii="Arial" w:hAnsi="Arial" w:cs="Arial"/>
           <w:noProof/>
+          <w:sz w:val="22"/>
           <w:szCs w:val="22"/>
         </w:rPr>
         <w:t>in</w:t>
@@ -2228,6 +2757,7 @@
       <w:r>
         <w:rPr>
           <w:rFonts w:ascii="Arial" w:hAnsi="Arial" w:cs="Arial"/>
+          <w:sz w:val="22"/>
           <w:szCs w:val="22"/>
         </w:rPr>
         <w:t xml:space="preserve"> efficiency in time and productive savings for the business. </w:t>
@@ -2238,16 +2768,20 @@
         <w:pStyle w:val="Heading2"/>
         <w:rPr>
           <w:rFonts w:ascii="Arial" w:hAnsi="Arial" w:cs="Arial"/>
-        </w:rPr>
-      </w:pPr>
-      <w:bookmarkStart w:id="5" w:name="_Toc18551418"/>
-      <w:r>
-        <w:rPr>
-          <w:rFonts w:ascii="Arial" w:hAnsi="Arial" w:cs="Arial"/>
+          <w:sz w:val="22"/>
+          <w:szCs w:val="22"/>
+        </w:rPr>
+      </w:pPr>
+      <w:bookmarkStart w:id="4" w:name="_Toc18551418"/>
+      <w:r>
+        <w:rPr>
+          <w:rFonts w:ascii="Arial" w:hAnsi="Arial" w:cs="Arial"/>
+          <w:sz w:val="22"/>
+          <w:szCs w:val="22"/>
         </w:rPr>
         <w:t>Background</w:t>
       </w:r>
-      <w:bookmarkEnd w:id="5"/>
+      <w:bookmarkEnd w:id="4"/>
     </w:p>
     <w:p>
       <w:pPr>
@@ -2257,14 +2791,14 @@
         <w:rPr>
           <w:rFonts w:cs="Arial"/>
           <w:i w:val="0"/>
-          <w:sz w:val="24"/>
+          <w:szCs w:val="22"/>
         </w:rPr>
       </w:pPr>
       <w:r>
         <w:rPr>
           <w:rFonts w:cs="Arial"/>
           <w:i w:val="0"/>
-          <w:sz w:val="24"/>
+          <w:szCs w:val="22"/>
         </w:rPr>
         <w:t xml:space="preserve">The project’s initial functionality, as the client has suggested, is a way for the client to track the progress or transactions that </w:t>
       </w:r>
@@ -2273,7 +2807,7 @@
           <w:rFonts w:cs="Arial"/>
           <w:i w:val="0"/>
           <w:noProof/>
-          <w:sz w:val="24"/>
+          <w:szCs w:val="22"/>
         </w:rPr>
         <w:t>are</w:t>
       </w:r>
@@ -2281,7 +2815,7 @@
         <w:rPr>
           <w:rFonts w:cs="Arial"/>
           <w:i w:val="0"/>
-          <w:sz w:val="24"/>
+          <w:szCs w:val="22"/>
         </w:rPr>
         <w:t xml:space="preserve"> happening in the resort wherever the client may be. The resort will be built in a place in Samar, so it would be far, thus the client </w:t>
       </w:r>
@@ -2290,7 +2824,7 @@
           <w:rFonts w:cs="Arial"/>
           <w:i w:val="0"/>
           <w:noProof/>
-          <w:sz w:val="24"/>
+          <w:szCs w:val="22"/>
         </w:rPr>
         <w:t>wants</w:t>
       </w:r>
@@ -2298,7 +2832,7 @@
         <w:rPr>
           <w:rFonts w:cs="Arial"/>
           <w:i w:val="0"/>
-          <w:sz w:val="24"/>
+          <w:szCs w:val="22"/>
         </w:rPr>
         <w:t xml:space="preserve"> to keep track or monitor the resort. As time goes by, and the project is being thought out, the developers also thought that it would be beneficial for both the management and customers if an online reservation system would also be created, along with it is a website showcasing the resort and its facilities. The project aims to make managing and monitoring easier in the resort.</w:t>
       </w:r>
@@ -2308,16 +2842,20 @@
         <w:pStyle w:val="Heading2"/>
         <w:rPr>
           <w:rFonts w:ascii="Arial" w:hAnsi="Arial" w:cs="Arial"/>
-        </w:rPr>
-      </w:pPr>
-      <w:bookmarkStart w:id="6" w:name="_Toc18551419"/>
-      <w:r>
-        <w:rPr>
-          <w:rFonts w:ascii="Arial" w:hAnsi="Arial" w:cs="Arial"/>
+          <w:sz w:val="22"/>
+          <w:szCs w:val="22"/>
+        </w:rPr>
+      </w:pPr>
+      <w:bookmarkStart w:id="5" w:name="_Toc18551419"/>
+      <w:r>
+        <w:rPr>
+          <w:rFonts w:ascii="Arial" w:hAnsi="Arial" w:cs="Arial"/>
+          <w:sz w:val="22"/>
+          <w:szCs w:val="22"/>
         </w:rPr>
         <w:t>Business Opportunity</w:t>
       </w:r>
-      <w:bookmarkEnd w:id="6"/>
+      <w:bookmarkEnd w:id="5"/>
     </w:p>
     <w:p>
       <w:pPr>
@@ -2325,11 +2863,15 @@
         <w:jc w:val="both"/>
         <w:rPr>
           <w:rFonts w:ascii="Arial" w:hAnsi="Arial" w:cs="Arial"/>
-        </w:rPr>
-      </w:pPr>
-      <w:r>
-        <w:rPr>
-          <w:rFonts w:ascii="Arial" w:hAnsi="Arial" w:cs="Arial"/>
+          <w:sz w:val="22"/>
+          <w:szCs w:val="22"/>
+        </w:rPr>
+      </w:pPr>
+      <w:r>
+        <w:rPr>
+          <w:rFonts w:ascii="Arial" w:hAnsi="Arial" w:cs="Arial"/>
+          <w:sz w:val="22"/>
+          <w:szCs w:val="22"/>
         </w:rPr>
         <w:t>There is a place in Samar that our client saw and knew from the start that he can do business there, that's why he bought it to establish his own resort. The place has potential; it is located besides a waterfall. For the past years, tourists have been coming to visit the place. It is a good place to wind down and relax. It's a little hard to go to this place but it is all worth it.</w:t>
       </w:r>
@@ -2339,16 +2881,20 @@
         <w:pStyle w:val="Heading2"/>
         <w:rPr>
           <w:rFonts w:ascii="Arial" w:hAnsi="Arial" w:cs="Arial"/>
-        </w:rPr>
-      </w:pPr>
-      <w:bookmarkStart w:id="7" w:name="_Toc18551420"/>
-      <w:r>
-        <w:rPr>
-          <w:rFonts w:ascii="Arial" w:hAnsi="Arial" w:cs="Arial"/>
+          <w:sz w:val="22"/>
+          <w:szCs w:val="22"/>
+        </w:rPr>
+      </w:pPr>
+      <w:bookmarkStart w:id="6" w:name="_Toc18551420"/>
+      <w:r>
+        <w:rPr>
+          <w:rFonts w:ascii="Arial" w:hAnsi="Arial" w:cs="Arial"/>
+          <w:sz w:val="22"/>
+          <w:szCs w:val="22"/>
         </w:rPr>
         <w:t>Business Objectives and Success Criteria</w:t>
       </w:r>
-      <w:bookmarkEnd w:id="7"/>
+      <w:bookmarkEnd w:id="6"/>
     </w:p>
     <w:p>
       <w:pPr>
@@ -2586,16 +3132,20 @@
         <w:pStyle w:val="Heading2"/>
         <w:rPr>
           <w:rFonts w:ascii="Arial" w:hAnsi="Arial" w:cs="Arial"/>
-        </w:rPr>
-      </w:pPr>
-      <w:bookmarkStart w:id="8" w:name="_Toc18551421"/>
-      <w:r>
-        <w:rPr>
-          <w:rFonts w:ascii="Arial" w:hAnsi="Arial" w:cs="Arial"/>
+          <w:sz w:val="22"/>
+          <w:szCs w:val="22"/>
+        </w:rPr>
+      </w:pPr>
+      <w:bookmarkStart w:id="7" w:name="_Toc18551421"/>
+      <w:r>
+        <w:rPr>
+          <w:rFonts w:ascii="Arial" w:hAnsi="Arial" w:cs="Arial"/>
+          <w:sz w:val="22"/>
+          <w:szCs w:val="22"/>
         </w:rPr>
         <w:t>Customer or Market Needs</w:t>
       </w:r>
-      <w:bookmarkEnd w:id="8"/>
+      <w:bookmarkEnd w:id="7"/>
     </w:p>
     <w:p>
       <w:pPr>
@@ -2613,16 +3163,7 @@
           <w:sz w:val="22"/>
           <w:szCs w:val="22"/>
         </w:rPr>
-        <w:t xml:space="preserve">The client, management, and customers will get advantages when using the Reservation System. The needs of the client and management are checking the room availability, viewing customers’ reservation details, tracking progress or transaction of the resort, and monitoring the cash flow. In the needs of customers are enabling to book without being hassled, and check </w:t>
-      </w:r>
-      <w:r>
-        <w:rPr>
-          <w:rFonts w:ascii="Arial" w:hAnsi="Arial" w:cs="Arial"/>
-          <w:sz w:val="22"/>
-          <w:szCs w:val="22"/>
-        </w:rPr>
-        <w:lastRenderedPageBreak/>
-        <w:t xml:space="preserve">availability through online. These needs allowed the developers to create a Reservation System for the said resort so that it will enhance </w:t>
+        <w:t xml:space="preserve">The client, management, and customers will get advantages when using the Reservation System. The needs of the client and management are checking the room availability, viewing customers’ reservation details, tracking progress or transaction of the resort, and monitoring the cash flow. In the needs of customers are enabling to book without being hassled, and check availability through online. These needs allowed the developers to create a Reservation System for the said resort so that it will enhance </w:t>
       </w:r>
       <w:r>
         <w:rPr>
@@ -2658,6 +3199,7 @@
           <w:sz w:val="22"/>
           <w:szCs w:val="22"/>
         </w:rPr>
+        <w:lastRenderedPageBreak/>
         <w:t>The Resort Reservation System can give the needs of the client, management, and customers like checking the availability, viewing the resort’s progress or transaction and customers’ details, and monitoring cash flow. The extra services offered in the resort is not yet included in the Reservation System.</w:t>
       </w:r>
     </w:p>
@@ -2666,16 +3208,20 @@
         <w:pStyle w:val="Heading2"/>
         <w:rPr>
           <w:rFonts w:ascii="Arial" w:hAnsi="Arial" w:cs="Arial"/>
-        </w:rPr>
-      </w:pPr>
-      <w:bookmarkStart w:id="9" w:name="_Toc18551422"/>
-      <w:r>
-        <w:rPr>
-          <w:rFonts w:ascii="Arial" w:hAnsi="Arial" w:cs="Arial"/>
+          <w:sz w:val="22"/>
+          <w:szCs w:val="22"/>
+        </w:rPr>
+      </w:pPr>
+      <w:bookmarkStart w:id="8" w:name="_Toc18551422"/>
+      <w:r>
+        <w:rPr>
+          <w:rFonts w:ascii="Arial" w:hAnsi="Arial" w:cs="Arial"/>
+          <w:sz w:val="22"/>
+          <w:szCs w:val="22"/>
         </w:rPr>
         <w:t>Business Risks</w:t>
       </w:r>
-      <w:bookmarkEnd w:id="9"/>
+      <w:bookmarkEnd w:id="8"/>
     </w:p>
     <w:p>
       <w:pPr>
@@ -2685,12 +3231,14 @@
         <w:rPr>
           <w:rFonts w:cs="Arial"/>
           <w:i w:val="0"/>
+          <w:szCs w:val="22"/>
         </w:rPr>
       </w:pPr>
       <w:r>
         <w:rPr>
           <w:rFonts w:cs="Arial"/>
           <w:i w:val="0"/>
+          <w:szCs w:val="22"/>
         </w:rPr>
         <w:t>With the introduction of the new system, better and improved security features must be placed on the system so that it wouldn’t be vulnerable to different kinds of attacks once it is deployed. The system will contain different information of the customers and employees; it would be dangerous if these pieces of information are accessed easily.</w:t>
       </w:r>
@@ -2700,6 +3248,7 @@
         <w:pStyle w:val="BodyText"/>
         <w:rPr>
           <w:rFonts w:cs="Arial"/>
+          <w:szCs w:val="22"/>
         </w:rPr>
       </w:pPr>
     </w:p>
@@ -2708,16 +3257,20 @@
         <w:pStyle w:val="Heading1"/>
         <w:rPr>
           <w:rFonts w:ascii="Arial" w:hAnsi="Arial" w:cs="Arial"/>
-        </w:rPr>
-      </w:pPr>
-      <w:bookmarkStart w:id="10" w:name="_Toc18551423"/>
-      <w:r>
-        <w:rPr>
-          <w:rFonts w:ascii="Arial" w:hAnsi="Arial" w:cs="Arial"/>
+          <w:sz w:val="22"/>
+          <w:szCs w:val="22"/>
+        </w:rPr>
+      </w:pPr>
+      <w:bookmarkStart w:id="9" w:name="_Toc18551423"/>
+      <w:r>
+        <w:rPr>
+          <w:rFonts w:ascii="Arial" w:hAnsi="Arial" w:cs="Arial"/>
+          <w:sz w:val="22"/>
+          <w:szCs w:val="22"/>
         </w:rPr>
         <w:t>Vision of the Solution</w:t>
       </w:r>
-      <w:bookmarkEnd w:id="10"/>
+      <w:bookmarkEnd w:id="9"/>
     </w:p>
     <w:p>
       <w:pPr>
@@ -2727,12 +3280,14 @@
         <w:rPr>
           <w:rFonts w:cs="Arial"/>
           <w:i w:val="0"/>
+          <w:szCs w:val="22"/>
         </w:rPr>
       </w:pPr>
       <w:r>
         <w:rPr>
           <w:rFonts w:cs="Arial"/>
           <w:i w:val="0"/>
+          <w:szCs w:val="22"/>
         </w:rPr>
         <w:t xml:space="preserve">The new system will increase the efficiency of managing the resort by implementing a system that will record the transactions that the customers will be making, may it be in amenities or extra services. It will also improve the relationship </w:t>
       </w:r>
@@ -2741,6 +3296,7 @@
           <w:rFonts w:cs="Arial"/>
           <w:i w:val="0"/>
           <w:noProof/>
+          <w:szCs w:val="22"/>
         </w:rPr>
         <w:t>between</w:t>
       </w:r>
@@ -2748,6 +3304,7 @@
         <w:rPr>
           <w:rFonts w:cs="Arial"/>
           <w:i w:val="0"/>
+          <w:szCs w:val="22"/>
         </w:rPr>
         <w:t xml:space="preserve"> the management and the customer since it would be easier to communicate with the customer service, the customers may call or simply go to the website and send a mail to the customer service.</w:t>
       </w:r>
@@ -2757,16 +3314,20 @@
         <w:pStyle w:val="Heading2"/>
         <w:rPr>
           <w:rFonts w:ascii="Arial" w:hAnsi="Arial" w:cs="Arial"/>
-        </w:rPr>
-      </w:pPr>
-      <w:bookmarkStart w:id="11" w:name="_Toc18551424"/>
-      <w:r>
-        <w:rPr>
-          <w:rFonts w:ascii="Arial" w:hAnsi="Arial" w:cs="Arial"/>
+          <w:sz w:val="22"/>
+          <w:szCs w:val="22"/>
+        </w:rPr>
+      </w:pPr>
+      <w:bookmarkStart w:id="10" w:name="_Toc18551424"/>
+      <w:r>
+        <w:rPr>
+          <w:rFonts w:ascii="Arial" w:hAnsi="Arial" w:cs="Arial"/>
+          <w:sz w:val="22"/>
+          <w:szCs w:val="22"/>
         </w:rPr>
         <w:t>Vision Statement</w:t>
       </w:r>
-      <w:bookmarkEnd w:id="11"/>
+      <w:bookmarkEnd w:id="10"/>
     </w:p>
     <w:p>
       <w:pPr>
@@ -2825,16 +3386,20 @@
         <w:pStyle w:val="Heading2"/>
         <w:rPr>
           <w:rFonts w:ascii="Arial" w:hAnsi="Arial" w:cs="Arial"/>
-        </w:rPr>
-      </w:pPr>
-      <w:bookmarkStart w:id="12" w:name="_Toc18551425"/>
-      <w:r>
-        <w:rPr>
-          <w:rFonts w:ascii="Arial" w:hAnsi="Arial" w:cs="Arial"/>
+          <w:sz w:val="22"/>
+          <w:szCs w:val="22"/>
+        </w:rPr>
+      </w:pPr>
+      <w:bookmarkStart w:id="11" w:name="_Toc18551425"/>
+      <w:r>
+        <w:rPr>
+          <w:rFonts w:ascii="Arial" w:hAnsi="Arial" w:cs="Arial"/>
+          <w:sz w:val="22"/>
+          <w:szCs w:val="22"/>
         </w:rPr>
         <w:t>Major Features</w:t>
       </w:r>
-      <w:bookmarkEnd w:id="12"/>
+      <w:bookmarkEnd w:id="11"/>
     </w:p>
     <w:p>
       <w:pPr>
@@ -3095,16 +3660,20 @@
         <w:pStyle w:val="Heading2"/>
         <w:rPr>
           <w:rFonts w:ascii="Arial" w:hAnsi="Arial" w:cs="Arial"/>
-        </w:rPr>
-      </w:pPr>
-      <w:bookmarkStart w:id="13" w:name="_Toc18551426"/>
-      <w:r>
-        <w:rPr>
-          <w:rFonts w:ascii="Arial" w:hAnsi="Arial" w:cs="Arial"/>
+          <w:sz w:val="22"/>
+          <w:szCs w:val="22"/>
+        </w:rPr>
+      </w:pPr>
+      <w:bookmarkStart w:id="12" w:name="_Toc18551426"/>
+      <w:r>
+        <w:rPr>
+          <w:rFonts w:ascii="Arial" w:hAnsi="Arial" w:cs="Arial"/>
+          <w:sz w:val="22"/>
+          <w:szCs w:val="22"/>
         </w:rPr>
         <w:t>Assumptions and Dependencies</w:t>
       </w:r>
-      <w:bookmarkEnd w:id="13"/>
+      <w:bookmarkEnd w:id="12"/>
     </w:p>
     <w:p>
       <w:pPr>
@@ -3191,7 +3760,6 @@
           <w:sz w:val="22"/>
           <w:szCs w:val="22"/>
         </w:rPr>
-        <w:lastRenderedPageBreak/>
         <w:t>Assumption:</w:t>
       </w:r>
       <w:r>
@@ -3264,6 +3832,7 @@
           <w:sz w:val="22"/>
           <w:szCs w:val="22"/>
         </w:rPr>
+        <w:lastRenderedPageBreak/>
         <w:t>Assumption:</w:t>
       </w:r>
       <w:r>
@@ -3320,16 +3889,20 @@
         <w:pStyle w:val="Heading1"/>
         <w:rPr>
           <w:rFonts w:ascii="Arial" w:hAnsi="Arial" w:cs="Arial"/>
-        </w:rPr>
-      </w:pPr>
-      <w:bookmarkStart w:id="14" w:name="_Toc18551427"/>
-      <w:r>
-        <w:rPr>
-          <w:rFonts w:ascii="Arial" w:hAnsi="Arial" w:cs="Arial"/>
+          <w:sz w:val="22"/>
+          <w:szCs w:val="22"/>
+        </w:rPr>
+      </w:pPr>
+      <w:bookmarkStart w:id="13" w:name="_Toc18551427"/>
+      <w:r>
+        <w:rPr>
+          <w:rFonts w:ascii="Arial" w:hAnsi="Arial" w:cs="Arial"/>
+          <w:sz w:val="22"/>
+          <w:szCs w:val="22"/>
         </w:rPr>
         <w:t>Scope and Limitations</w:t>
       </w:r>
-      <w:bookmarkEnd w:id="14"/>
+      <w:bookmarkEnd w:id="13"/>
     </w:p>
     <w:p>
       <w:pPr>
@@ -3341,7 +3914,7 @@
           <w:szCs w:val="22"/>
         </w:rPr>
       </w:pPr>
-      <w:bookmarkStart w:id="15" w:name="_Toc18551428"/>
+      <w:bookmarkStart w:id="14" w:name="_Toc18551428"/>
       <w:r>
         <w:rPr>
           <w:rFonts w:ascii="Arial" w:hAnsi="Arial" w:cs="Arial"/>
@@ -3508,15 +4081,19 @@
         <w:pStyle w:val="Heading2"/>
         <w:rPr>
           <w:rFonts w:ascii="Arial" w:hAnsi="Arial" w:cs="Arial"/>
-        </w:rPr>
-      </w:pPr>
-      <w:r>
-        <w:rPr>
-          <w:rFonts w:ascii="Arial" w:hAnsi="Arial" w:cs="Arial"/>
+          <w:sz w:val="22"/>
+          <w:szCs w:val="22"/>
+        </w:rPr>
+      </w:pPr>
+      <w:r>
+        <w:rPr>
+          <w:rFonts w:ascii="Arial" w:hAnsi="Arial" w:cs="Arial"/>
+          <w:sz w:val="22"/>
+          <w:szCs w:val="22"/>
         </w:rPr>
         <w:t>Scope of Initial Release</w:t>
       </w:r>
-      <w:bookmarkEnd w:id="15"/>
+      <w:bookmarkEnd w:id="14"/>
     </w:p>
     <w:p>
       <w:pPr>
@@ -3526,12 +4103,14 @@
         <w:rPr>
           <w:rFonts w:cs="Arial"/>
           <w:i w:val="0"/>
+          <w:szCs w:val="22"/>
         </w:rPr>
       </w:pPr>
       <w:r>
         <w:rPr>
           <w:rFonts w:cs="Arial"/>
           <w:i w:val="0"/>
+          <w:szCs w:val="22"/>
         </w:rPr>
         <w:t xml:space="preserve">The initial release of the system will include the online reservation form, database to process and store reservation </w:t>
       </w:r>
@@ -3539,6 +4118,7 @@
         <w:rPr>
           <w:rFonts w:cs="Arial"/>
           <w:i w:val="0"/>
+          <w:szCs w:val="22"/>
         </w:rPr>
         <w:t>information. Installation, configuration, and configuration and support documentation will be included with the initial release.</w:t>
       </w:r>
@@ -3548,26 +4128,34 @@
         <w:pStyle w:val="Heading2"/>
         <w:rPr>
           <w:rFonts w:ascii="Arial" w:hAnsi="Arial" w:cs="Arial"/>
-        </w:rPr>
-      </w:pPr>
-      <w:bookmarkStart w:id="16" w:name="_Toc18551429"/>
-      <w:r>
-        <w:rPr>
-          <w:rFonts w:ascii="Arial" w:hAnsi="Arial" w:cs="Arial"/>
+          <w:sz w:val="22"/>
+          <w:szCs w:val="22"/>
+        </w:rPr>
+      </w:pPr>
+      <w:bookmarkStart w:id="15" w:name="_Toc18551429"/>
+      <w:r>
+        <w:rPr>
+          <w:rFonts w:ascii="Arial" w:hAnsi="Arial" w:cs="Arial"/>
+          <w:sz w:val="22"/>
+          <w:szCs w:val="22"/>
         </w:rPr>
         <w:t>Scope of Subsequent Releases</w:t>
       </w:r>
-      <w:bookmarkEnd w:id="16"/>
-    </w:p>
-    <w:p>
-      <w:pPr>
-        <w:rPr>
-          <w:rFonts w:ascii="Arial" w:hAnsi="Arial" w:cs="Arial"/>
-        </w:rPr>
-      </w:pPr>
-      <w:r>
-        <w:rPr>
-          <w:rFonts w:ascii="Arial" w:hAnsi="Arial" w:cs="Arial"/>
+      <w:bookmarkEnd w:id="15"/>
+    </w:p>
+    <w:p>
+      <w:pPr>
+        <w:rPr>
+          <w:rFonts w:ascii="Arial" w:hAnsi="Arial" w:cs="Arial"/>
+          <w:sz w:val="22"/>
+          <w:szCs w:val="22"/>
+        </w:rPr>
+      </w:pPr>
+      <w:r>
+        <w:rPr>
+          <w:rFonts w:ascii="Arial" w:hAnsi="Arial" w:cs="Arial"/>
+          <w:sz w:val="22"/>
+          <w:szCs w:val="22"/>
         </w:rPr>
         <w:t xml:space="preserve">As the business grows, future releases will include: </w:t>
       </w:r>
@@ -3581,11 +4169,15 @@
         </w:numPr>
         <w:rPr>
           <w:rFonts w:ascii="Arial" w:hAnsi="Arial" w:cs="Arial"/>
-        </w:rPr>
-      </w:pPr>
-      <w:r>
-        <w:rPr>
-          <w:rFonts w:ascii="Arial" w:hAnsi="Arial" w:cs="Arial"/>
+          <w:sz w:val="22"/>
+          <w:szCs w:val="22"/>
+        </w:rPr>
+      </w:pPr>
+      <w:r>
+        <w:rPr>
+          <w:rFonts w:ascii="Arial" w:hAnsi="Arial" w:cs="Arial"/>
+          <w:sz w:val="22"/>
+          <w:szCs w:val="22"/>
         </w:rPr>
         <w:t xml:space="preserve">Email reminders of upcoming reservation </w:t>
       </w:r>
@@ -3599,11 +4191,15 @@
         </w:numPr>
         <w:rPr>
           <w:rFonts w:ascii="Arial" w:hAnsi="Arial" w:cs="Arial"/>
-        </w:rPr>
-      </w:pPr>
-      <w:r>
-        <w:rPr>
-          <w:rFonts w:ascii="Arial" w:hAnsi="Arial" w:cs="Arial"/>
+          <w:sz w:val="22"/>
+          <w:szCs w:val="22"/>
+        </w:rPr>
+      </w:pPr>
+      <w:r>
+        <w:rPr>
+          <w:rFonts w:ascii="Arial" w:hAnsi="Arial" w:cs="Arial"/>
+          <w:sz w:val="22"/>
+          <w:szCs w:val="22"/>
         </w:rPr>
         <w:t xml:space="preserve">Online viewing of offered services </w:t>
       </w:r>
@@ -3617,11 +4213,15 @@
         </w:numPr>
         <w:rPr>
           <w:rFonts w:ascii="Arial" w:hAnsi="Arial" w:cs="Arial"/>
-        </w:rPr>
-      </w:pPr>
-      <w:r>
-        <w:rPr>
-          <w:rFonts w:ascii="Arial" w:hAnsi="Arial" w:cs="Arial"/>
+          <w:sz w:val="22"/>
+          <w:szCs w:val="22"/>
+        </w:rPr>
+      </w:pPr>
+      <w:r>
+        <w:rPr>
+          <w:rFonts w:ascii="Arial" w:hAnsi="Arial" w:cs="Arial"/>
+          <w:sz w:val="22"/>
+          <w:szCs w:val="22"/>
         </w:rPr>
         <w:t>Offered services included in reservation</w:t>
       </w:r>
@@ -3631,16 +4231,20 @@
         <w:pStyle w:val="Heading2"/>
         <w:rPr>
           <w:rFonts w:ascii="Arial" w:hAnsi="Arial" w:cs="Arial"/>
-        </w:rPr>
-      </w:pPr>
-      <w:bookmarkStart w:id="17" w:name="_Toc18551430"/>
-      <w:r>
-        <w:rPr>
-          <w:rFonts w:ascii="Arial" w:hAnsi="Arial" w:cs="Arial"/>
+          <w:sz w:val="22"/>
+          <w:szCs w:val="22"/>
+        </w:rPr>
+      </w:pPr>
+      <w:bookmarkStart w:id="16" w:name="_Toc18551430"/>
+      <w:r>
+        <w:rPr>
+          <w:rFonts w:ascii="Arial" w:hAnsi="Arial" w:cs="Arial"/>
+          <w:sz w:val="22"/>
+          <w:szCs w:val="22"/>
         </w:rPr>
         <w:t>Limitations and Exclusions</w:t>
       </w:r>
-      <w:bookmarkEnd w:id="17"/>
+      <w:bookmarkEnd w:id="16"/>
     </w:p>
     <w:p>
       <w:pPr>
@@ -3648,40 +4252,39 @@
         <w:jc w:val="both"/>
         <w:rPr>
           <w:rFonts w:ascii="Arial" w:hAnsi="Arial" w:cs="Arial"/>
-          <w:szCs w:val="24"/>
-        </w:rPr>
-      </w:pPr>
-      <w:r>
-        <w:rPr>
-          <w:rFonts w:ascii="Arial" w:hAnsi="Arial" w:cs="Arial"/>
-          <w:szCs w:val="24"/>
-        </w:rPr>
-        <w:t xml:space="preserve">The limitations would be the exclusion of the services in the reservation process, the developers are focusing more on reservation of rooms, that's why reserving the services online would not be included in the initial release, however, customers can still avail the services when they're in the actual resort. Another one is the email reminders, the </w:t>
-      </w:r>
-      <w:r>
-        <w:rPr>
-          <w:rFonts w:ascii="Arial" w:hAnsi="Arial" w:cs="Arial"/>
-          <w:szCs w:val="24"/>
+          <w:sz w:val="22"/>
+          <w:szCs w:val="22"/>
+        </w:rPr>
+      </w:pPr>
+      <w:r>
+        <w:rPr>
+          <w:rFonts w:ascii="Arial" w:hAnsi="Arial" w:cs="Arial"/>
+          <w:sz w:val="22"/>
+          <w:szCs w:val="22"/>
+        </w:rPr>
+        <w:t>The limitations would be the exclusion of the services in the reservation process, the developers are focusing more on reservation of rooms, that's why reserving the services online would not be included in the initial release, however, customers can still avail the services when they're in the actual resort. Another one is the email reminders, the developers would also like to remind the customers about their made reservations, but at this time, the developers are still not knowledgeable how to do such feature, that's why it won't be included in the release.</w:t>
+      </w:r>
+    </w:p>
+    <w:p>
+      <w:pPr>
+        <w:pStyle w:val="Heading1"/>
+        <w:rPr>
+          <w:rFonts w:ascii="Arial" w:hAnsi="Arial" w:cs="Arial"/>
+          <w:sz w:val="22"/>
+          <w:szCs w:val="22"/>
+        </w:rPr>
+      </w:pPr>
+      <w:bookmarkStart w:id="17" w:name="_Toc18551431"/>
+      <w:r>
+        <w:rPr>
+          <w:rFonts w:ascii="Arial" w:hAnsi="Arial" w:cs="Arial"/>
+          <w:sz w:val="22"/>
+          <w:szCs w:val="22"/>
         </w:rPr>
         <w:lastRenderedPageBreak/>
-        <w:t>developers would also like to remind the customers about their made reservations, but at this time, the developers are still not knowledgeable how to do such feature, that's why it won't be included in the release.</w:t>
-      </w:r>
-    </w:p>
-    <w:p>
-      <w:pPr>
-        <w:pStyle w:val="Heading1"/>
-        <w:rPr>
-          <w:rFonts w:ascii="Arial" w:hAnsi="Arial" w:cs="Arial"/>
-        </w:rPr>
-      </w:pPr>
-      <w:bookmarkStart w:id="18" w:name="_Toc18551431"/>
-      <w:r>
-        <w:rPr>
-          <w:rFonts w:ascii="Arial" w:hAnsi="Arial" w:cs="Arial"/>
-        </w:rPr>
         <w:t>Business Context</w:t>
       </w:r>
-      <w:bookmarkEnd w:id="18"/>
+      <w:bookmarkEnd w:id="17"/>
     </w:p>
     <w:p>
       <w:pPr>
@@ -3691,12 +4294,14 @@
         <w:rPr>
           <w:rFonts w:cs="Arial"/>
           <w:i w:val="0"/>
+          <w:szCs w:val="22"/>
         </w:rPr>
       </w:pPr>
       <w:r>
         <w:rPr>
           <w:rFonts w:cs="Arial"/>
           <w:i w:val="0"/>
+          <w:szCs w:val="22"/>
         </w:rPr>
         <w:t>The customers for this project are all of the employees that will be working at the soon to be built resort in Samar, which is yet to be named.  The operation environment must support an audience through the Web portal from inside or outside of the office building.</w:t>
       </w:r>
@@ -3706,235 +4311,27 @@
         <w:pStyle w:val="Heading2"/>
         <w:rPr>
           <w:rFonts w:ascii="Arial" w:hAnsi="Arial" w:cs="Arial"/>
-        </w:rPr>
-      </w:pPr>
-      <w:bookmarkStart w:id="19" w:name="_Toc18551432"/>
-      <w:r>
-        <w:rPr>
-          <w:rFonts w:ascii="Arial" w:hAnsi="Arial" w:cs="Arial"/>
+          <w:sz w:val="22"/>
+          <w:szCs w:val="22"/>
+        </w:rPr>
+      </w:pPr>
+      <w:bookmarkStart w:id="18" w:name="_Toc18551432"/>
+      <w:r>
+        <w:rPr>
+          <w:rFonts w:ascii="Arial" w:hAnsi="Arial" w:cs="Arial"/>
+          <w:sz w:val="22"/>
+          <w:szCs w:val="22"/>
         </w:rPr>
         <w:t>Stakeholder Profiles</w:t>
       </w:r>
-      <w:bookmarkEnd w:id="19"/>
-    </w:p>
-    <w:p>
-      <w:pPr>
-        <w:pStyle w:val="BodyText"/>
-        <w:rPr>
-          <w:rFonts w:cs="Arial"/>
-        </w:rPr>
-      </w:pPr>
-      <w:r>
-        <w:rPr>
-          <w:rFonts w:cs="Arial"/>
-        </w:rPr>
-        <w:t xml:space="preserve">&lt;Stakeholders are individuals, groups, or organizations that are actively involved in a project, are affected by its outcome, or can influence its outcome. The stakeholder profiles identify the customers for this product and other </w:t>
-      </w:r>
-      <w:r>
-        <w:rPr>
-          <w:rFonts w:cs="Arial"/>
-          <w:noProof/>
-        </w:rPr>
-        <w:t>stakeholders</w:t>
-      </w:r>
-      <w:r>
-        <w:rPr>
-          <w:rFonts w:cs="Arial"/>
-        </w:rPr>
-        <w:t xml:space="preserve"> and </w:t>
-      </w:r>
-      <w:r>
-        <w:rPr>
-          <w:rFonts w:cs="Arial"/>
-          <w:noProof/>
-        </w:rPr>
-        <w:t>states</w:t>
-      </w:r>
-      <w:r>
-        <w:rPr>
-          <w:rFonts w:cs="Arial"/>
-        </w:rPr>
-        <w:t xml:space="preserve"> their major interests in the product. Characterize business-level customers, target market segments, and different user classes, to reduce the likelihood of unexpected requirements surfacing later that cannot be accommodated because of schedule or scope constraints. For each stakeholder category, the profile includes the major value or benefits they will receive from the product, their likely attitudes toward the product, major features and characteristics of interest, and any known constraints that must be accommodated. Examples of stakeholder value include:</w:t>
-      </w:r>
-    </w:p>
-    <w:p>
-      <w:pPr>
-        <w:pStyle w:val="BodyText"/>
-        <w:rPr>
-          <w:rFonts w:cs="Arial"/>
-        </w:rPr>
-      </w:pPr>
-    </w:p>
-    <w:p>
-      <w:pPr>
-        <w:pStyle w:val="BodyText"/>
-        <w:numPr>
-          <w:ilvl w:val="0"/>
-          <w:numId w:val="2"/>
-        </w:numPr>
-        <w:rPr>
-          <w:rFonts w:cs="Arial"/>
-        </w:rPr>
-      </w:pPr>
-      <w:r>
-        <w:rPr>
-          <w:rFonts w:cs="Arial"/>
-        </w:rPr>
-        <w:t>improved productivity</w:t>
-      </w:r>
-    </w:p>
-    <w:p>
-      <w:pPr>
-        <w:pStyle w:val="BodyText"/>
-        <w:numPr>
-          <w:ilvl w:val="0"/>
-          <w:numId w:val="2"/>
-        </w:numPr>
-        <w:rPr>
-          <w:rFonts w:cs="Arial"/>
-        </w:rPr>
-      </w:pPr>
-      <w:r>
-        <w:rPr>
-          <w:rFonts w:cs="Arial"/>
-        </w:rPr>
-        <w:t>reduced rework</w:t>
-      </w:r>
-    </w:p>
-    <w:p>
-      <w:pPr>
-        <w:pStyle w:val="BodyText"/>
-        <w:numPr>
-          <w:ilvl w:val="0"/>
-          <w:numId w:val="2"/>
-        </w:numPr>
-        <w:rPr>
-          <w:rFonts w:cs="Arial"/>
-        </w:rPr>
-      </w:pPr>
-      <w:r>
-        <w:rPr>
-          <w:rFonts w:cs="Arial"/>
-        </w:rPr>
-        <w:t>cost savings</w:t>
-      </w:r>
-    </w:p>
-    <w:p>
-      <w:pPr>
-        <w:pStyle w:val="BodyText"/>
-        <w:numPr>
-          <w:ilvl w:val="0"/>
-          <w:numId w:val="2"/>
-        </w:numPr>
-        <w:rPr>
-          <w:rFonts w:cs="Arial"/>
-        </w:rPr>
-      </w:pPr>
-      <w:r>
-        <w:rPr>
-          <w:rFonts w:cs="Arial"/>
-        </w:rPr>
-        <w:t>streamlined business processes</w:t>
-      </w:r>
-    </w:p>
-    <w:p>
-      <w:pPr>
-        <w:pStyle w:val="BodyText"/>
-        <w:numPr>
-          <w:ilvl w:val="0"/>
-          <w:numId w:val="2"/>
-        </w:numPr>
-        <w:rPr>
-          <w:rFonts w:cs="Arial"/>
-        </w:rPr>
-      </w:pPr>
-      <w:r>
-        <w:rPr>
-          <w:rFonts w:cs="Arial"/>
-        </w:rPr>
-        <w:t>automation of previously manual tasks</w:t>
-      </w:r>
-    </w:p>
-    <w:p>
-      <w:pPr>
-        <w:pStyle w:val="BodyText"/>
-        <w:numPr>
-          <w:ilvl w:val="0"/>
-          <w:numId w:val="2"/>
-        </w:numPr>
-        <w:rPr>
-          <w:rFonts w:cs="Arial"/>
-        </w:rPr>
-      </w:pPr>
-      <w:r>
-        <w:rPr>
-          <w:rFonts w:cs="Arial"/>
-        </w:rPr>
-        <w:t>ability to perform entirely new tasks or functions</w:t>
-      </w:r>
-    </w:p>
-    <w:p>
-      <w:pPr>
-        <w:pStyle w:val="BodyText"/>
-        <w:numPr>
-          <w:ilvl w:val="0"/>
-          <w:numId w:val="2"/>
-        </w:numPr>
-        <w:rPr>
-          <w:rFonts w:cs="Arial"/>
-        </w:rPr>
-      </w:pPr>
-      <w:r>
-        <w:rPr>
-          <w:rFonts w:cs="Arial"/>
-        </w:rPr>
-        <w:t>conformance to current standards or regulations</w:t>
-      </w:r>
-    </w:p>
-    <w:p>
-      <w:pPr>
-        <w:pStyle w:val="BodyText"/>
-        <w:numPr>
-          <w:ilvl w:val="0"/>
-          <w:numId w:val="2"/>
-        </w:numPr>
-        <w:rPr>
-          <w:rFonts w:cs="Arial"/>
-        </w:rPr>
-      </w:pPr>
-      <w:r>
-        <w:rPr>
-          <w:rFonts w:cs="Arial"/>
-        </w:rPr>
-        <w:t>improved usability or reduced frustration level compared to current applications</w:t>
-      </w:r>
-    </w:p>
-    <w:p>
-      <w:pPr>
-        <w:pStyle w:val="BodyText"/>
-        <w:rPr>
-          <w:rFonts w:cs="Arial"/>
-        </w:rPr>
-      </w:pPr>
-    </w:p>
-    <w:p>
-      <w:pPr>
-        <w:pStyle w:val="BodyText"/>
-        <w:rPr>
-          <w:rFonts w:cs="Arial"/>
-        </w:rPr>
-      </w:pPr>
-      <w:r>
-        <w:rPr>
-          <w:rFonts w:cs="Arial"/>
-        </w:rPr>
-        <w:t>Example:&gt;</w:t>
-      </w:r>
-    </w:p>
-    <w:p>
-      <w:pPr>
-        <w:rPr>
-          <w:rFonts w:ascii="Arial" w:hAnsi="Arial" w:cs="Arial"/>
+      <w:bookmarkEnd w:id="18"/>
+    </w:p>
+    <w:p>
+      <w:pPr>
+        <w:rPr>
+          <w:rFonts w:ascii="Arial" w:hAnsi="Arial" w:cs="Arial"/>
+          <w:sz w:val="22"/>
+          <w:szCs w:val="22"/>
         </w:rPr>
       </w:pPr>
     </w:p>
@@ -3954,8 +4351,8 @@
       </w:tblPr>
       <w:tblGrid>
         <w:gridCol w:w="1548"/>
-        <w:gridCol w:w="1440"/>
-        <w:gridCol w:w="2070"/>
+        <w:gridCol w:w="1587"/>
+        <w:gridCol w:w="1923"/>
         <w:gridCol w:w="2340"/>
         <w:gridCol w:w="1710"/>
       </w:tblGrid>
@@ -3967,6 +4364,7 @@
               <w:top w:val="single" w:sz="12" w:space="0" w:color="auto"/>
               <w:bottom w:val="double" w:sz="12" w:space="0" w:color="auto"/>
             </w:tcBorders>
+            <w:vAlign w:val="center"/>
           </w:tcPr>
           <w:p>
             <w:pPr>
@@ -3977,25 +4375,27 @@
               <w:rPr>
                 <w:rFonts w:cs="Arial"/>
                 <w:b/>
+                <w:szCs w:val="22"/>
               </w:rPr>
             </w:pPr>
             <w:r>
               <w:rPr>
                 <w:rFonts w:cs="Arial"/>
                 <w:b/>
-              </w:rPr>
-              <w:br/>
+                <w:szCs w:val="22"/>
+              </w:rPr>
               <w:t>Stakeholder</w:t>
             </w:r>
           </w:p>
         </w:tc>
         <w:tc>
           <w:tcPr>
-            <w:tcW w:w="1440" w:type="dxa"/>
+            <w:tcW w:w="1587" w:type="dxa"/>
             <w:tcBorders>
               <w:top w:val="single" w:sz="12" w:space="0" w:color="auto"/>
               <w:bottom w:val="double" w:sz="12" w:space="0" w:color="auto"/>
             </w:tcBorders>
+            <w:vAlign w:val="center"/>
           </w:tcPr>
           <w:p>
             <w:pPr>
@@ -4006,12 +4406,14 @@
               <w:rPr>
                 <w:rFonts w:cs="Arial"/>
                 <w:b/>
+                <w:szCs w:val="22"/>
               </w:rPr>
             </w:pPr>
             <w:r>
               <w:rPr>
                 <w:rFonts w:cs="Arial"/>
                 <w:b/>
+                <w:szCs w:val="22"/>
               </w:rPr>
               <w:t>Major Value</w:t>
             </w:r>
@@ -4019,11 +4421,12 @@
         </w:tc>
         <w:tc>
           <w:tcPr>
-            <w:tcW w:w="2070" w:type="dxa"/>
+            <w:tcW w:w="1923" w:type="dxa"/>
             <w:tcBorders>
               <w:top w:val="single" w:sz="12" w:space="0" w:color="auto"/>
               <w:bottom w:val="double" w:sz="12" w:space="0" w:color="auto"/>
             </w:tcBorders>
+            <w:vAlign w:val="center"/>
           </w:tcPr>
           <w:p>
             <w:pPr>
@@ -4034,14 +4437,15 @@
               <w:rPr>
                 <w:rFonts w:cs="Arial"/>
                 <w:b/>
+                <w:szCs w:val="22"/>
               </w:rPr>
             </w:pPr>
             <w:r>
               <w:rPr>
                 <w:rFonts w:cs="Arial"/>
                 <w:b/>
-              </w:rPr>
-              <w:br/>
+                <w:szCs w:val="22"/>
+              </w:rPr>
               <w:t>Attitudes</w:t>
             </w:r>
           </w:p>
@@ -4053,6 +4457,7 @@
               <w:top w:val="single" w:sz="12" w:space="0" w:color="auto"/>
               <w:bottom w:val="double" w:sz="12" w:space="0" w:color="auto"/>
             </w:tcBorders>
+            <w:vAlign w:val="center"/>
           </w:tcPr>
           <w:p>
             <w:pPr>
@@ -4063,14 +4468,15 @@
               <w:rPr>
                 <w:rFonts w:cs="Arial"/>
                 <w:b/>
+                <w:szCs w:val="22"/>
               </w:rPr>
             </w:pPr>
             <w:r>
               <w:rPr>
                 <w:rFonts w:cs="Arial"/>
                 <w:b/>
-              </w:rPr>
-              <w:br/>
+                <w:szCs w:val="22"/>
+              </w:rPr>
               <w:t>Major Interests</w:t>
             </w:r>
           </w:p>
@@ -4082,6 +4488,7 @@
               <w:top w:val="single" w:sz="12" w:space="0" w:color="auto"/>
               <w:bottom w:val="double" w:sz="12" w:space="0" w:color="auto"/>
             </w:tcBorders>
+            <w:vAlign w:val="center"/>
           </w:tcPr>
           <w:p>
             <w:pPr>
@@ -4092,14 +4499,15 @@
               <w:rPr>
                 <w:rFonts w:cs="Arial"/>
                 <w:b/>
+                <w:szCs w:val="22"/>
               </w:rPr>
             </w:pPr>
             <w:r>
               <w:rPr>
                 <w:rFonts w:cs="Arial"/>
                 <w:b/>
-              </w:rPr>
-              <w:br/>
+                <w:szCs w:val="22"/>
+              </w:rPr>
               <w:t>Constraints</w:t>
             </w:r>
           </w:p>
@@ -4112,89 +4520,84 @@
             <w:tcBorders>
               <w:top w:val="nil"/>
             </w:tcBorders>
+            <w:vAlign w:val="center"/>
           </w:tcPr>
           <w:p>
             <w:pPr>
               <w:pStyle w:val="TableTextsmall"/>
-              <w:rPr>
-                <w:rFonts w:cs="Arial"/>
+              <w:jc w:val="center"/>
+              <w:rPr>
+                <w:rFonts w:cs="Arial"/>
+                <w:i w:val="0"/>
+                <w:sz w:val="22"/>
+                <w:szCs w:val="22"/>
               </w:rPr>
             </w:pPr>
             <w:r>
               <w:rPr>
                 <w:rFonts w:cs="Arial"/>
-              </w:rPr>
-              <w:t>executives</w:t>
+                <w:i w:val="0"/>
+                <w:sz w:val="22"/>
+                <w:szCs w:val="22"/>
+              </w:rPr>
+              <w:t>Project Team</w:t>
             </w:r>
           </w:p>
         </w:tc>
         <w:tc>
           <w:tcPr>
-            <w:tcW w:w="1440" w:type="dxa"/>
+            <w:tcW w:w="1587" w:type="dxa"/>
             <w:tcBorders>
               <w:top w:val="nil"/>
             </w:tcBorders>
+            <w:vAlign w:val="center"/>
           </w:tcPr>
           <w:p>
             <w:pPr>
-              <w:pStyle w:val="TableTextsmall"/>
-              <w:rPr>
-                <w:rFonts w:cs="Arial"/>
+              <w:jc w:val="center"/>
+              <w:rPr>
+                <w:rFonts w:ascii="Arial" w:hAnsi="Arial" w:cs="Arial"/>
+                <w:sz w:val="22"/>
+                <w:szCs w:val="22"/>
               </w:rPr>
             </w:pPr>
             <w:r>
               <w:rPr>
-                <w:rFonts w:cs="Arial"/>
-              </w:rPr>
-              <w:t>increased revenue</w:t>
+                <w:rFonts w:ascii="Arial" w:hAnsi="Arial" w:cs="Arial"/>
+                <w:sz w:val="22"/>
+                <w:szCs w:val="22"/>
+              </w:rPr>
+              <w:t>Create a system that would make the work of the employees more convenient</w:t>
             </w:r>
           </w:p>
         </w:tc>
         <w:tc>
           <w:tcPr>
-            <w:tcW w:w="2070" w:type="dxa"/>
+            <w:tcW w:w="1923" w:type="dxa"/>
             <w:tcBorders>
               <w:top w:val="nil"/>
             </w:tcBorders>
+            <w:vAlign w:val="center"/>
           </w:tcPr>
           <w:p>
             <w:pPr>
               <w:pStyle w:val="TableTextsmall"/>
-              <w:rPr>
-                <w:rFonts w:cs="Arial"/>
+              <w:jc w:val="center"/>
+              <w:rPr>
+                <w:rFonts w:cs="Arial"/>
+                <w:i w:val="0"/>
+                <w:sz w:val="22"/>
+                <w:szCs w:val="22"/>
               </w:rPr>
             </w:pPr>
             <w:r>
               <w:rPr>
                 <w:rFonts w:cs="Arial"/>
-              </w:rPr>
-              <w:t xml:space="preserve">see </w:t>
-            </w:r>
-            <w:r>
-              <w:rPr>
-                <w:rFonts w:cs="Arial"/>
-                <w:noProof/>
-              </w:rPr>
-              <w:t>product</w:t>
-            </w:r>
-            <w:r>
-              <w:rPr>
-                <w:rFonts w:cs="Arial"/>
-              </w:rPr>
-              <w:t xml:space="preserve"> as </w:t>
-            </w:r>
-            <w:r>
-              <w:rPr>
-                <w:rFonts w:cs="Arial"/>
-                <w:noProof/>
-              </w:rPr>
-              <w:t>avenue</w:t>
-            </w:r>
-            <w:r>
-              <w:rPr>
-                <w:rFonts w:cs="Arial"/>
-              </w:rPr>
-              <w:t xml:space="preserve"> to 25% increase in market share</w:t>
+                <w:i w:val="0"/>
+                <w:sz w:val="22"/>
+                <w:szCs w:val="22"/>
+              </w:rPr>
+              <w:t>Strong commitment to create a good working reservation system</w:t>
             </w:r>
           </w:p>
         </w:tc>
@@ -4204,19 +4607,27 @@
             <w:tcBorders>
               <w:top w:val="nil"/>
             </w:tcBorders>
+            <w:vAlign w:val="center"/>
           </w:tcPr>
           <w:p>
             <w:pPr>
               <w:pStyle w:val="TableTextsmall"/>
-              <w:rPr>
-                <w:rFonts w:cs="Arial"/>
+              <w:jc w:val="center"/>
+              <w:rPr>
+                <w:rFonts w:cs="Arial"/>
+                <w:i w:val="0"/>
+                <w:sz w:val="22"/>
+                <w:szCs w:val="22"/>
               </w:rPr>
             </w:pPr>
             <w:r>
               <w:rPr>
                 <w:rFonts w:cs="Arial"/>
-              </w:rPr>
-              <w:t>richer feature set than competitors; time to market</w:t>
+                <w:i w:val="0"/>
+                <w:sz w:val="22"/>
+                <w:szCs w:val="22"/>
+              </w:rPr>
+              <w:t>A system that meets employees’ needs</w:t>
             </w:r>
           </w:p>
         </w:tc>
@@ -4226,19 +4637,27 @@
             <w:tcBorders>
               <w:top w:val="nil"/>
             </w:tcBorders>
+            <w:vAlign w:val="center"/>
           </w:tcPr>
           <w:p>
             <w:pPr>
               <w:pStyle w:val="TableTextsmall"/>
-              <w:rPr>
-                <w:rFonts w:cs="Arial"/>
+              <w:jc w:val="center"/>
+              <w:rPr>
+                <w:rFonts w:cs="Arial"/>
+                <w:i w:val="0"/>
+                <w:sz w:val="22"/>
+                <w:szCs w:val="22"/>
               </w:rPr>
             </w:pPr>
             <w:r>
               <w:rPr>
                 <w:rFonts w:cs="Arial"/>
-              </w:rPr>
-              <w:t>maximum budget = $1.4M</w:t>
+                <w:i w:val="0"/>
+                <w:sz w:val="22"/>
+                <w:szCs w:val="22"/>
+              </w:rPr>
+              <w:t>None identified</w:t>
             </w:r>
           </w:p>
         </w:tc>
@@ -4247,95 +4666,135 @@
         <w:tc>
           <w:tcPr>
             <w:tcW w:w="1548" w:type="dxa"/>
+            <w:vAlign w:val="center"/>
           </w:tcPr>
           <w:p>
             <w:pPr>
               <w:pStyle w:val="TableTextsmall"/>
-              <w:rPr>
-                <w:rFonts w:cs="Arial"/>
+              <w:jc w:val="center"/>
+              <w:rPr>
+                <w:rFonts w:cs="Arial"/>
+                <w:i w:val="0"/>
+                <w:sz w:val="22"/>
+                <w:szCs w:val="22"/>
               </w:rPr>
             </w:pPr>
             <w:r>
               <w:rPr>
                 <w:rFonts w:cs="Arial"/>
-              </w:rPr>
-              <w:t>editors</w:t>
+                <w:i w:val="0"/>
+                <w:sz w:val="22"/>
+                <w:szCs w:val="22"/>
+              </w:rPr>
+              <w:t>Client Sponsor</w:t>
             </w:r>
           </w:p>
         </w:tc>
         <w:tc>
           <w:tcPr>
-            <w:tcW w:w="1440" w:type="dxa"/>
+            <w:tcW w:w="1587" w:type="dxa"/>
+            <w:vAlign w:val="center"/>
           </w:tcPr>
           <w:p>
             <w:pPr>
               <w:pStyle w:val="TableTextsmall"/>
-              <w:rPr>
-                <w:rFonts w:cs="Arial"/>
+              <w:jc w:val="center"/>
+              <w:rPr>
+                <w:rFonts w:cs="Arial"/>
+                <w:i w:val="0"/>
+                <w:sz w:val="22"/>
+                <w:szCs w:val="22"/>
               </w:rPr>
             </w:pPr>
             <w:r>
               <w:rPr>
                 <w:rFonts w:cs="Arial"/>
-              </w:rPr>
-              <w:t>fewer errors in work</w:t>
+                <w:i w:val="0"/>
+                <w:sz w:val="22"/>
+                <w:szCs w:val="22"/>
+              </w:rPr>
+              <w:t>Quick access to data</w:t>
             </w:r>
           </w:p>
         </w:tc>
         <w:tc>
           <w:tcPr>
-            <w:tcW w:w="2070" w:type="dxa"/>
+            <w:tcW w:w="1923" w:type="dxa"/>
+            <w:vAlign w:val="center"/>
           </w:tcPr>
           <w:p>
             <w:pPr>
               <w:pStyle w:val="TableTextsmall"/>
-              <w:rPr>
-                <w:rFonts w:cs="Arial"/>
+              <w:jc w:val="center"/>
+              <w:rPr>
+                <w:rFonts w:cs="Arial"/>
+                <w:i w:val="0"/>
+                <w:sz w:val="22"/>
+                <w:szCs w:val="22"/>
               </w:rPr>
             </w:pPr>
             <w:r>
               <w:rPr>
                 <w:rFonts w:cs="Arial"/>
-              </w:rPr>
-              <w:t>highly receptive, but expect high usability</w:t>
+                <w:i w:val="0"/>
+                <w:sz w:val="22"/>
+                <w:szCs w:val="22"/>
+              </w:rPr>
+              <w:t>Trusts project team to create the system; cooperates by giving needed information</w:t>
             </w:r>
           </w:p>
         </w:tc>
         <w:tc>
           <w:tcPr>
             <w:tcW w:w="2340" w:type="dxa"/>
+            <w:vAlign w:val="center"/>
           </w:tcPr>
           <w:p>
             <w:pPr>
               <w:pStyle w:val="TableTextsmall"/>
-              <w:rPr>
-                <w:rFonts w:cs="Arial"/>
+              <w:jc w:val="center"/>
+              <w:rPr>
+                <w:rFonts w:cs="Arial"/>
+                <w:i w:val="0"/>
+                <w:sz w:val="22"/>
+                <w:szCs w:val="22"/>
               </w:rPr>
             </w:pPr>
             <w:r>
               <w:rPr>
                 <w:rFonts w:cs="Arial"/>
-              </w:rPr>
-              <w:t>automatic error correction; ease of use; high reliability</w:t>
+                <w:i w:val="0"/>
+                <w:sz w:val="22"/>
+                <w:szCs w:val="22"/>
+              </w:rPr>
+              <w:t>Easy to use and reliable system</w:t>
             </w:r>
           </w:p>
         </w:tc>
         <w:tc>
           <w:tcPr>
             <w:tcW w:w="1710" w:type="dxa"/>
+            <w:vAlign w:val="center"/>
           </w:tcPr>
           <w:p>
             <w:pPr>
               <w:pStyle w:val="TableTextsmall"/>
-              <w:rPr>
-                <w:rFonts w:cs="Arial"/>
+              <w:jc w:val="center"/>
+              <w:rPr>
+                <w:rFonts w:cs="Arial"/>
+                <w:i w:val="0"/>
+                <w:sz w:val="22"/>
+                <w:szCs w:val="22"/>
               </w:rPr>
             </w:pPr>
             <w:r>
               <w:rPr>
                 <w:rFonts w:cs="Arial"/>
-              </w:rPr>
-              <w:t>must run on low-end workstations</w:t>
+                <w:i w:val="0"/>
+                <w:sz w:val="22"/>
+                <w:szCs w:val="22"/>
+              </w:rPr>
+              <w:t>None identified</w:t>
             </w:r>
           </w:p>
         </w:tc>
@@ -4344,147 +4803,283 @@
         <w:tc>
           <w:tcPr>
             <w:tcW w:w="1548" w:type="dxa"/>
+            <w:vAlign w:val="center"/>
           </w:tcPr>
           <w:p>
             <w:pPr>
               <w:pStyle w:val="TableTextsmall"/>
-              <w:rPr>
-                <w:rFonts w:cs="Arial"/>
+              <w:jc w:val="center"/>
+              <w:rPr>
+                <w:rFonts w:cs="Arial"/>
+                <w:i w:val="0"/>
+                <w:sz w:val="22"/>
+                <w:szCs w:val="22"/>
               </w:rPr>
             </w:pPr>
             <w:r>
               <w:rPr>
                 <w:rFonts w:cs="Arial"/>
-              </w:rPr>
-              <w:t>legal aides</w:t>
+                <w:i w:val="0"/>
+                <w:sz w:val="22"/>
+                <w:szCs w:val="22"/>
+              </w:rPr>
+              <w:t>Employees</w:t>
             </w:r>
           </w:p>
         </w:tc>
         <w:tc>
           <w:tcPr>
-            <w:tcW w:w="1440" w:type="dxa"/>
+            <w:tcW w:w="1587" w:type="dxa"/>
+            <w:vAlign w:val="center"/>
           </w:tcPr>
           <w:p>
             <w:pPr>
               <w:pStyle w:val="TableTextsmall"/>
-              <w:rPr>
-                <w:rFonts w:cs="Arial"/>
+              <w:jc w:val="center"/>
+              <w:rPr>
+                <w:rFonts w:cs="Arial"/>
+                <w:i w:val="0"/>
+                <w:sz w:val="22"/>
+                <w:szCs w:val="22"/>
               </w:rPr>
             </w:pPr>
             <w:r>
               <w:rPr>
                 <w:rFonts w:cs="Arial"/>
-              </w:rPr>
-              <w:t>quick access to data</w:t>
+                <w:i w:val="0"/>
+                <w:sz w:val="22"/>
+                <w:szCs w:val="22"/>
+              </w:rPr>
+              <w:t>Easy access to inventory</w:t>
             </w:r>
           </w:p>
         </w:tc>
         <w:tc>
           <w:tcPr>
-            <w:tcW w:w="2070" w:type="dxa"/>
+            <w:tcW w:w="1923" w:type="dxa"/>
+            <w:vAlign w:val="center"/>
           </w:tcPr>
           <w:p>
             <w:pPr>
               <w:pStyle w:val="TableTextsmall"/>
-              <w:rPr>
-                <w:rFonts w:cs="Arial"/>
+              <w:jc w:val="center"/>
+              <w:rPr>
+                <w:rFonts w:cs="Arial"/>
+                <w:i w:val="0"/>
+                <w:sz w:val="22"/>
+                <w:szCs w:val="22"/>
               </w:rPr>
             </w:pPr>
             <w:r>
               <w:rPr>
                 <w:rFonts w:cs="Arial"/>
-              </w:rPr>
-              <w:t xml:space="preserve">resistant unless </w:t>
-            </w:r>
-            <w:r>
-              <w:rPr>
-                <w:rFonts w:cs="Arial"/>
-                <w:noProof/>
-              </w:rPr>
-              <w:t>product</w:t>
-            </w:r>
-            <w:r>
-              <w:rPr>
-                <w:rFonts w:cs="Arial"/>
-              </w:rPr>
-              <w:t xml:space="preserve"> is </w:t>
-            </w:r>
-            <w:r>
-              <w:rPr>
-                <w:rFonts w:cs="Arial"/>
-                <w:noProof/>
-              </w:rPr>
-              <w:t>keystroke-compatible</w:t>
-            </w:r>
-            <w:r>
-              <w:rPr>
-                <w:rFonts w:cs="Arial"/>
-              </w:rPr>
-              <w:t xml:space="preserve"> with </w:t>
-            </w:r>
-            <w:r>
-              <w:rPr>
-                <w:rFonts w:cs="Arial"/>
-                <w:noProof/>
-              </w:rPr>
-              <w:t>current</w:t>
-            </w:r>
-            <w:r>
-              <w:rPr>
-                <w:rFonts w:cs="Arial"/>
-              </w:rPr>
-              <w:t xml:space="preserve"> system</w:t>
+                <w:i w:val="0"/>
+                <w:sz w:val="22"/>
+                <w:szCs w:val="22"/>
+              </w:rPr>
+              <w:t>Eager to learn the system for convenience</w:t>
             </w:r>
           </w:p>
         </w:tc>
         <w:tc>
           <w:tcPr>
             <w:tcW w:w="2340" w:type="dxa"/>
+            <w:vAlign w:val="center"/>
           </w:tcPr>
           <w:p>
             <w:pPr>
               <w:pStyle w:val="TableTextsmall"/>
-              <w:rPr>
-                <w:rFonts w:cs="Arial"/>
+              <w:jc w:val="center"/>
+              <w:rPr>
+                <w:rFonts w:cs="Arial"/>
+                <w:i w:val="0"/>
+                <w:sz w:val="22"/>
+                <w:szCs w:val="22"/>
               </w:rPr>
             </w:pPr>
             <w:r>
               <w:rPr>
                 <w:rFonts w:cs="Arial"/>
-              </w:rPr>
-              <w:t xml:space="preserve">ability to handle much larger database than </w:t>
-            </w:r>
-            <w:r>
-              <w:rPr>
-                <w:rFonts w:cs="Arial"/>
-                <w:noProof/>
-              </w:rPr>
-              <w:t>current</w:t>
-            </w:r>
-            <w:r>
-              <w:rPr>
-                <w:rFonts w:cs="Arial"/>
-              </w:rPr>
-              <w:t xml:space="preserve"> system; easy to learn</w:t>
+                <w:i w:val="0"/>
+                <w:sz w:val="22"/>
+                <w:szCs w:val="22"/>
+              </w:rPr>
+              <w:t>Fast reservation method</w:t>
             </w:r>
           </w:p>
         </w:tc>
         <w:tc>
           <w:tcPr>
             <w:tcW w:w="1710" w:type="dxa"/>
+            <w:vAlign w:val="center"/>
           </w:tcPr>
           <w:p>
             <w:pPr>
               <w:pStyle w:val="TableTextsmall"/>
-              <w:rPr>
-                <w:rFonts w:cs="Arial"/>
+              <w:jc w:val="center"/>
+              <w:rPr>
+                <w:rFonts w:cs="Arial"/>
+                <w:i w:val="0"/>
+                <w:sz w:val="22"/>
+                <w:szCs w:val="22"/>
               </w:rPr>
             </w:pPr>
             <w:r>
               <w:rPr>
                 <w:rFonts w:cs="Arial"/>
-              </w:rPr>
-              <w:t>no budget for retraining</w:t>
+                <w:i w:val="0"/>
+                <w:sz w:val="22"/>
+                <w:szCs w:val="22"/>
+              </w:rPr>
+              <w:t>Train</w:t>
+            </w:r>
+            <w:bookmarkStart w:id="19" w:name="_GoBack"/>
+            <w:bookmarkEnd w:id="19"/>
+            <w:r>
+              <w:rPr>
+                <w:rFonts w:cs="Arial"/>
+                <w:i w:val="0"/>
+                <w:sz w:val="22"/>
+                <w:szCs w:val="22"/>
+              </w:rPr>
+              <w:t>ing for staff to learn how to use the system</w:t>
+            </w:r>
+          </w:p>
+        </w:tc>
+      </w:tr>
+      <w:tr>
+        <w:tc>
+          <w:tcPr>
+            <w:tcW w:w="1548" w:type="dxa"/>
+            <w:vAlign w:val="center"/>
+          </w:tcPr>
+          <w:p>
+            <w:pPr>
+              <w:pStyle w:val="TableTextsmall"/>
+              <w:jc w:val="center"/>
+              <w:rPr>
+                <w:rFonts w:cs="Arial"/>
+                <w:i w:val="0"/>
+                <w:sz w:val="22"/>
+                <w:szCs w:val="22"/>
+              </w:rPr>
+            </w:pPr>
+            <w:r>
+              <w:rPr>
+                <w:rFonts w:cs="Arial"/>
+                <w:i w:val="0"/>
+                <w:sz w:val="22"/>
+                <w:szCs w:val="22"/>
+              </w:rPr>
+              <w:t>Customer</w:t>
+            </w:r>
+          </w:p>
+        </w:tc>
+        <w:tc>
+          <w:tcPr>
+            <w:tcW w:w="1587" w:type="dxa"/>
+            <w:vAlign w:val="center"/>
+          </w:tcPr>
+          <w:p>
+            <w:pPr>
+              <w:pStyle w:val="TableTextsmall"/>
+              <w:jc w:val="center"/>
+              <w:rPr>
+                <w:rFonts w:cs="Arial"/>
+                <w:i w:val="0"/>
+                <w:sz w:val="22"/>
+                <w:szCs w:val="22"/>
+              </w:rPr>
+            </w:pPr>
+            <w:r>
+              <w:rPr>
+                <w:rFonts w:cs="Arial"/>
+                <w:i w:val="0"/>
+                <w:sz w:val="22"/>
+                <w:szCs w:val="22"/>
+              </w:rPr>
+              <w:t>Population of the system; company’s fund</w:t>
+            </w:r>
+          </w:p>
+        </w:tc>
+        <w:tc>
+          <w:tcPr>
+            <w:tcW w:w="1923" w:type="dxa"/>
+            <w:vAlign w:val="center"/>
+          </w:tcPr>
+          <w:p>
+            <w:pPr>
+              <w:pStyle w:val="TableTextsmall"/>
+              <w:jc w:val="center"/>
+              <w:rPr>
+                <w:rFonts w:cs="Arial"/>
+                <w:i w:val="0"/>
+                <w:sz w:val="22"/>
+                <w:szCs w:val="22"/>
+              </w:rPr>
+            </w:pPr>
+            <w:r>
+              <w:rPr>
+                <w:rFonts w:cs="Arial"/>
+                <w:i w:val="0"/>
+                <w:sz w:val="22"/>
+                <w:szCs w:val="22"/>
+              </w:rPr>
+              <w:t>Willing to use reservation system for a more convenient reservation</w:t>
+            </w:r>
+          </w:p>
+        </w:tc>
+        <w:tc>
+          <w:tcPr>
+            <w:tcW w:w="2340" w:type="dxa"/>
+            <w:vAlign w:val="center"/>
+          </w:tcPr>
+          <w:p>
+            <w:pPr>
+              <w:pStyle w:val="TableTextsmall"/>
+              <w:jc w:val="center"/>
+              <w:rPr>
+                <w:rFonts w:cs="Arial"/>
+                <w:i w:val="0"/>
+                <w:sz w:val="22"/>
+                <w:szCs w:val="22"/>
+              </w:rPr>
+            </w:pPr>
+            <w:r>
+              <w:rPr>
+                <w:rFonts w:cs="Arial"/>
+                <w:i w:val="0"/>
+                <w:sz w:val="22"/>
+                <w:szCs w:val="22"/>
+              </w:rPr>
+              <w:t>An easy-to-use online method to find accessible products</w:t>
+            </w:r>
+          </w:p>
+        </w:tc>
+        <w:tc>
+          <w:tcPr>
+            <w:tcW w:w="1710" w:type="dxa"/>
+            <w:vAlign w:val="center"/>
+          </w:tcPr>
+          <w:p>
+            <w:pPr>
+              <w:pStyle w:val="TableTextsmall"/>
+              <w:jc w:val="center"/>
+              <w:rPr>
+                <w:rFonts w:cs="Arial"/>
+                <w:i w:val="0"/>
+                <w:sz w:val="22"/>
+                <w:szCs w:val="22"/>
+              </w:rPr>
+            </w:pPr>
+            <w:r>
+              <w:rPr>
+                <w:rFonts w:cs="Arial"/>
+                <w:i w:val="0"/>
+                <w:sz w:val="22"/>
+                <w:szCs w:val="22"/>
+              </w:rPr>
+              <w:t>Might not have the intellect to use the reservation system</w:t>
             </w:r>
           </w:p>
         </w:tc>
@@ -4494,6 +5089,8 @@
       <w:pPr>
         <w:rPr>
           <w:rFonts w:ascii="Arial" w:hAnsi="Arial" w:cs="Arial"/>
+          <w:sz w:val="22"/>
+          <w:szCs w:val="22"/>
         </w:rPr>
       </w:pPr>
     </w:p>
@@ -4502,12 +5099,16 @@
         <w:pStyle w:val="Heading2"/>
         <w:rPr>
           <w:rFonts w:ascii="Arial" w:hAnsi="Arial" w:cs="Arial"/>
+          <w:sz w:val="22"/>
+          <w:szCs w:val="22"/>
         </w:rPr>
       </w:pPr>
       <w:bookmarkStart w:id="20" w:name="_Toc18551433"/>
       <w:r>
         <w:rPr>
           <w:rFonts w:ascii="Arial" w:hAnsi="Arial" w:cs="Arial"/>
+          <w:sz w:val="22"/>
+          <w:szCs w:val="22"/>
         </w:rPr>
         <w:t>Project Priorities</w:t>
       </w:r>
@@ -4518,31 +5119,28 @@
         <w:pStyle w:val="BodyText"/>
         <w:rPr>
           <w:rFonts w:cs="Arial"/>
+          <w:szCs w:val="22"/>
         </w:rPr>
       </w:pPr>
       <w:r>
         <w:rPr>
           <w:rFonts w:cs="Arial"/>
-        </w:rPr>
-        <w:t xml:space="preserve">&lt;Describe the priorities among the project’s requirements, schedule, and budget. The table below may be helpful in identifying the parameters around the project’s key drivers (top priority </w:t>
-      </w:r>
-      <w:r>
-        <w:rPr>
-          <w:rFonts w:cs="Arial"/>
-        </w:rPr>
-        <w:lastRenderedPageBreak/>
-        <w:t xml:space="preserve">objectives), constraints to work within, and dimensions that can be balanced against each other to achieve the drivers within the known constraints. For more information, see chapter 2 of </w:t>
+          <w:szCs w:val="22"/>
+        </w:rPr>
+        <w:t xml:space="preserve">&lt;Describe the priorities among the project’s requirements, schedule, and budget. The table below may be helpful in identifying the parameters around the project’s key drivers (top priority objectives), constraints to work within, and dimensions that can be balanced against each other to achieve the drivers within the known constraints. For more information, see chapter 2 of </w:t>
       </w:r>
       <w:r>
         <w:rPr>
           <w:rFonts w:cs="Arial"/>
           <w:i w:val="0"/>
+          <w:szCs w:val="22"/>
         </w:rPr>
         <w:t>Creating a Software Engineering Culture</w:t>
       </w:r>
       <w:r>
         <w:rPr>
           <w:rFonts w:cs="Arial"/>
+          <w:szCs w:val="22"/>
         </w:rPr>
         <w:t xml:space="preserve"> by Karl E. </w:t>
       </w:r>
@@ -4550,6 +5148,7 @@
       <w:r>
         <w:rPr>
           <w:rFonts w:cs="Arial"/>
+          <w:szCs w:val="22"/>
         </w:rPr>
         <w:t>Wiegers</w:t>
       </w:r>
@@ -4557,6 +5156,7 @@
       <w:r>
         <w:rPr>
           <w:rFonts w:cs="Arial"/>
+          <w:szCs w:val="22"/>
         </w:rPr>
         <w:t xml:space="preserve"> (Dorset House, 1996). Examples:&gt;</w:t>
       </w:r>
@@ -4566,6 +5166,7 @@
         <w:pStyle w:val="boilerplate"/>
         <w:rPr>
           <w:rFonts w:cs="Arial"/>
+          <w:szCs w:val="22"/>
         </w:rPr>
       </w:pPr>
     </w:p>
@@ -4607,13 +5208,16 @@
               <w:rPr>
                 <w:rFonts w:cs="Arial"/>
                 <w:b/>
+                <w:szCs w:val="22"/>
               </w:rPr>
             </w:pPr>
             <w:r>
               <w:rPr>
                 <w:rFonts w:cs="Arial"/>
                 <w:b/>
-              </w:rPr>
+                <w:szCs w:val="22"/>
+              </w:rPr>
+              <w:lastRenderedPageBreak/>
               <w:t>Dimension</w:t>
             </w:r>
           </w:p>
@@ -4635,12 +5239,14 @@
               <w:rPr>
                 <w:rFonts w:cs="Arial"/>
                 <w:b/>
+                <w:szCs w:val="22"/>
               </w:rPr>
             </w:pPr>
             <w:r>
               <w:rPr>
                 <w:rFonts w:cs="Arial"/>
                 <w:b/>
+                <w:szCs w:val="22"/>
               </w:rPr>
               <w:t>Driver</w:t>
             </w:r>
@@ -4648,6 +5254,7 @@
               <w:rPr>
                 <w:rFonts w:cs="Arial"/>
                 <w:b/>
+                <w:szCs w:val="22"/>
               </w:rPr>
               <w:br/>
               <w:t>(state objective)</w:t>
@@ -4671,12 +5278,14 @@
               <w:rPr>
                 <w:rFonts w:cs="Arial"/>
                 <w:b/>
+                <w:szCs w:val="22"/>
               </w:rPr>
             </w:pPr>
             <w:r>
               <w:rPr>
                 <w:rFonts w:cs="Arial"/>
                 <w:b/>
+                <w:szCs w:val="22"/>
               </w:rPr>
               <w:t>Constraint</w:t>
             </w:r>
@@ -4684,6 +5293,7 @@
               <w:rPr>
                 <w:rFonts w:cs="Arial"/>
                 <w:b/>
+                <w:szCs w:val="22"/>
               </w:rPr>
               <w:br/>
               <w:t>(state limits)</w:t>
@@ -4707,12 +5317,14 @@
               <w:rPr>
                 <w:rFonts w:cs="Arial"/>
                 <w:b/>
+                <w:szCs w:val="22"/>
               </w:rPr>
             </w:pPr>
             <w:r>
               <w:rPr>
                 <w:rFonts w:cs="Arial"/>
                 <w:b/>
+                <w:szCs w:val="22"/>
               </w:rPr>
               <w:t>Degree of Freedom</w:t>
             </w:r>
@@ -4720,6 +5332,7 @@
               <w:rPr>
                 <w:rFonts w:cs="Arial"/>
                 <w:b/>
+                <w:szCs w:val="22"/>
               </w:rPr>
               <w:br/>
               <w:t>(state allowable range)</w:t>
@@ -4742,11 +5355,15 @@
               <w:keepLines/>
               <w:rPr>
                 <w:rFonts w:cs="Arial"/>
+                <w:sz w:val="22"/>
+                <w:szCs w:val="22"/>
               </w:rPr>
             </w:pPr>
             <w:r>
               <w:rPr>
                 <w:rFonts w:cs="Arial"/>
+                <w:sz w:val="22"/>
+                <w:szCs w:val="22"/>
               </w:rPr>
               <w:t>Schedule</w:t>
             </w:r>
@@ -4766,11 +5383,15 @@
               <w:keepLines/>
               <w:rPr>
                 <w:rFonts w:cs="Arial"/>
+                <w:sz w:val="22"/>
+                <w:szCs w:val="22"/>
               </w:rPr>
             </w:pPr>
             <w:r>
               <w:rPr>
                 <w:rFonts w:cs="Arial"/>
+                <w:sz w:val="22"/>
+                <w:szCs w:val="22"/>
               </w:rPr>
               <w:t>release 1.0 to be available by 10/1, release 1.1 by 12/1</w:t>
             </w:r>
@@ -4790,6 +5411,8 @@
               <w:keepLines/>
               <w:rPr>
                 <w:rFonts w:cs="Arial"/>
+                <w:sz w:val="22"/>
+                <w:szCs w:val="22"/>
               </w:rPr>
             </w:pPr>
           </w:p>
@@ -4808,6 +5431,8 @@
               <w:keepLines/>
               <w:rPr>
                 <w:rFonts w:cs="Arial"/>
+                <w:sz w:val="22"/>
+                <w:szCs w:val="22"/>
               </w:rPr>
             </w:pPr>
           </w:p>
@@ -4825,11 +5450,15 @@
               <w:keepLines/>
               <w:rPr>
                 <w:rFonts w:cs="Arial"/>
+                <w:sz w:val="22"/>
+                <w:szCs w:val="22"/>
               </w:rPr>
             </w:pPr>
             <w:r>
               <w:rPr>
                 <w:rFonts w:cs="Arial"/>
+                <w:sz w:val="22"/>
+                <w:szCs w:val="22"/>
               </w:rPr>
               <w:t>Features</w:t>
             </w:r>
@@ -4846,6 +5475,8 @@
               <w:keepLines/>
               <w:rPr>
                 <w:rFonts w:cs="Arial"/>
+                <w:sz w:val="22"/>
+                <w:szCs w:val="22"/>
               </w:rPr>
             </w:pPr>
           </w:p>
@@ -4861,6 +5492,8 @@
               <w:keepLines/>
               <w:rPr>
                 <w:rFonts w:cs="Arial"/>
+                <w:sz w:val="22"/>
+                <w:szCs w:val="22"/>
               </w:rPr>
             </w:pPr>
           </w:p>
@@ -4876,11 +5509,15 @@
               <w:keepLines/>
               <w:rPr>
                 <w:rFonts w:cs="Arial"/>
+                <w:sz w:val="22"/>
+                <w:szCs w:val="22"/>
               </w:rPr>
             </w:pPr>
             <w:r>
               <w:rPr>
                 <w:rFonts w:cs="Arial"/>
+                <w:sz w:val="22"/>
+                <w:szCs w:val="22"/>
               </w:rPr>
               <w:t>70-80% of high priority features must be included in release 1.0</w:t>
             </w:r>
@@ -4899,11 +5536,15 @@
               <w:keepLines/>
               <w:rPr>
                 <w:rFonts w:cs="Arial"/>
+                <w:sz w:val="22"/>
+                <w:szCs w:val="22"/>
               </w:rPr>
             </w:pPr>
             <w:r>
               <w:rPr>
                 <w:rFonts w:cs="Arial"/>
+                <w:sz w:val="22"/>
+                <w:szCs w:val="22"/>
               </w:rPr>
               <w:t>Quality</w:t>
             </w:r>
@@ -4920,6 +5561,8 @@
               <w:keepLines/>
               <w:rPr>
                 <w:rFonts w:cs="Arial"/>
+                <w:sz w:val="22"/>
+                <w:szCs w:val="22"/>
               </w:rPr>
             </w:pPr>
           </w:p>
@@ -4935,6 +5578,8 @@
               <w:keepLines/>
               <w:rPr>
                 <w:rFonts w:cs="Arial"/>
+                <w:sz w:val="22"/>
+                <w:szCs w:val="22"/>
               </w:rPr>
             </w:pPr>
           </w:p>
@@ -4950,11 +5595,15 @@
               <w:keepLines/>
               <w:rPr>
                 <w:rFonts w:cs="Arial"/>
+                <w:sz w:val="22"/>
+                <w:szCs w:val="22"/>
               </w:rPr>
             </w:pPr>
             <w:r>
               <w:rPr>
                 <w:rFonts w:cs="Arial"/>
+                <w:sz w:val="22"/>
+                <w:szCs w:val="22"/>
               </w:rPr>
               <w:t>90-95% of user acceptance tests must pass for release 1.0, 95-98% for release 1.1</w:t>
             </w:r>
@@ -4973,11 +5622,15 @@
               <w:keepLines/>
               <w:rPr>
                 <w:rFonts w:cs="Arial"/>
+                <w:sz w:val="22"/>
+                <w:szCs w:val="22"/>
               </w:rPr>
             </w:pPr>
             <w:r>
               <w:rPr>
                 <w:rFonts w:cs="Arial"/>
+                <w:sz w:val="22"/>
+                <w:szCs w:val="22"/>
               </w:rPr>
               <w:t>Staff</w:t>
             </w:r>
@@ -4994,6 +5647,8 @@
               <w:keepLines/>
               <w:rPr>
                 <w:rFonts w:cs="Arial"/>
+                <w:sz w:val="22"/>
+                <w:szCs w:val="22"/>
               </w:rPr>
             </w:pPr>
           </w:p>
@@ -5009,11 +5664,15 @@
               <w:keepLines/>
               <w:rPr>
                 <w:rFonts w:cs="Arial"/>
+                <w:sz w:val="22"/>
+                <w:szCs w:val="22"/>
               </w:rPr>
             </w:pPr>
             <w:r>
               <w:rPr>
                 <w:rFonts w:cs="Arial"/>
+                <w:sz w:val="22"/>
+                <w:szCs w:val="22"/>
               </w:rPr>
               <w:t>maximum team size is 6 developers + 4 testers</w:t>
             </w:r>
@@ -5030,6 +5689,8 @@
               <w:keepLines/>
               <w:rPr>
                 <w:rFonts w:cs="Arial"/>
+                <w:sz w:val="22"/>
+                <w:szCs w:val="22"/>
               </w:rPr>
             </w:pPr>
           </w:p>
@@ -5047,11 +5708,15 @@
               <w:keepLines/>
               <w:rPr>
                 <w:rFonts w:cs="Arial"/>
+                <w:sz w:val="22"/>
+                <w:szCs w:val="22"/>
               </w:rPr>
             </w:pPr>
             <w:r>
               <w:rPr>
                 <w:rFonts w:cs="Arial"/>
+                <w:sz w:val="22"/>
+                <w:szCs w:val="22"/>
               </w:rPr>
               <w:t>Cost</w:t>
             </w:r>
@@ -5068,6 +5733,8 @@
               <w:keepLines/>
               <w:rPr>
                 <w:rFonts w:cs="Arial"/>
+                <w:sz w:val="22"/>
+                <w:szCs w:val="22"/>
               </w:rPr>
             </w:pPr>
           </w:p>
@@ -5083,6 +5750,8 @@
               <w:keepLines/>
               <w:rPr>
                 <w:rFonts w:cs="Arial"/>
+                <w:sz w:val="22"/>
+                <w:szCs w:val="22"/>
               </w:rPr>
             </w:pPr>
           </w:p>
@@ -5098,11 +5767,15 @@
               <w:keepLines/>
               <w:rPr>
                 <w:rFonts w:cs="Arial"/>
+                <w:sz w:val="22"/>
+                <w:szCs w:val="22"/>
               </w:rPr>
             </w:pPr>
             <w:r>
               <w:rPr>
                 <w:rFonts w:cs="Arial"/>
+                <w:sz w:val="22"/>
+                <w:szCs w:val="22"/>
               </w:rPr>
               <w:t>budget overrun up to 15% acceptable without executive review</w:t>
             </w:r>
@@ -5116,6 +5789,7 @@
         <w:rPr>
           <w:rFonts w:cs="Arial"/>
           <w:i w:val="0"/>
+          <w:szCs w:val="22"/>
         </w:rPr>
       </w:pPr>
     </w:p>
@@ -5124,12 +5798,16 @@
         <w:pStyle w:val="Heading2"/>
         <w:rPr>
           <w:rFonts w:ascii="Arial" w:hAnsi="Arial" w:cs="Arial"/>
+          <w:sz w:val="22"/>
+          <w:szCs w:val="22"/>
         </w:rPr>
       </w:pPr>
       <w:bookmarkStart w:id="21" w:name="_Toc18551434"/>
       <w:r>
         <w:rPr>
           <w:rFonts w:ascii="Arial" w:hAnsi="Arial" w:cs="Arial"/>
+          <w:sz w:val="22"/>
+          <w:szCs w:val="22"/>
         </w:rPr>
         <w:t>Operating Environment</w:t>
       </w:r>
@@ -5143,12 +5821,14 @@
         <w:rPr>
           <w:rFonts w:cs="Arial"/>
           <w:i w:val="0"/>
+          <w:szCs w:val="22"/>
         </w:rPr>
       </w:pPr>
       <w:r>
         <w:rPr>
           <w:rFonts w:cs="Arial"/>
           <w:i w:val="0"/>
+          <w:szCs w:val="22"/>
         </w:rPr>
         <w:t xml:space="preserve">The Resort Reservation System will be used in a medium to </w:t>
       </w:r>
@@ -5157,6 +5837,7 @@
           <w:rFonts w:cs="Arial"/>
           <w:i w:val="0"/>
           <w:noProof/>
+          <w:szCs w:val="22"/>
         </w:rPr>
         <w:t>large</w:t>
       </w:r>
@@ -5164,6 +5845,7 @@
         <w:rPr>
           <w:rFonts w:cs="Arial"/>
           <w:i w:val="0"/>
+          <w:szCs w:val="22"/>
         </w:rPr>
         <w:t xml:space="preserve"> sized office environment. Users are located in the same geographical location, but the system will be available from any location. All information is generated within the company and will be accessible 24 hours a day, 7 days a week through the internet. Users can endure little interferences of service, yet service should be </w:t>
       </w:r>
@@ -5171,6 +5853,7 @@
         <w:rPr>
           <w:rFonts w:cs="Arial"/>
           <w:i w:val="0"/>
+          <w:szCs w:val="22"/>
         </w:rPr>
         <w:t xml:space="preserve">available the majority of the time. Access to the information will be limited to both client and </w:t>
       </w:r>
@@ -5179,6 +5862,7 @@
           <w:rFonts w:cs="Arial"/>
           <w:i w:val="0"/>
           <w:noProof/>
+          <w:szCs w:val="22"/>
         </w:rPr>
         <w:t>management</w:t>
       </w:r>
@@ -5186,6 +5870,7 @@
         <w:rPr>
           <w:rFonts w:cs="Arial"/>
           <w:i w:val="0"/>
+          <w:szCs w:val="22"/>
         </w:rPr>
         <w:t xml:space="preserve"> and should be password protected.</w:t>
       </w:r>
@@ -5293,7 +5978,7 @@
       <w:rPr>
         <w:noProof/>
       </w:rPr>
-      <w:t>iii</w:t>
+      <w:t>4</w:t>
     </w:r>
     <w:r>
       <w:fldChar w:fldCharType="end"/>

</xml_diff>

<commit_message>
V&S - Change front page
</commit_message>
<xml_diff>
--- a/Documentation/MCSPROJ/Needed Documents/Project Vision and Scope Document.docx
+++ b/Documentation/MCSPROJ/Needed Documents/Project Vision and Scope Document.docx
@@ -4,28 +4,218 @@
   <w:body>
     <w:p>
       <w:pPr>
-        <w:pStyle w:val="line"/>
+        <w:pStyle w:val="ByLine"/>
+        <w:spacing w:before="0" w:after="0"/>
+        <w:jc w:val="center"/>
         <w:rPr>
           <w:rFonts w:cs="Arial"/>
-          <w:sz w:val="22"/>
-          <w:szCs w:val="22"/>
-        </w:rPr>
-      </w:pPr>
+          <w:b w:val="0"/>
+          <w:sz w:val="32"/>
+          <w:szCs w:val="32"/>
+        </w:rPr>
+      </w:pPr>
+      <w:r>
+        <w:rPr>
+          <w:noProof/>
+          <w:lang w:eastAsia="en-US"/>
+        </w:rPr>
+        <w:drawing>
+          <wp:anchor distT="0" distB="0" distL="114300" distR="114300" simplePos="0" relativeHeight="251658240" behindDoc="0" locked="0" layoutInCell="1" allowOverlap="1">
+            <wp:simplePos x="0" y="0"/>
+            <wp:positionH relativeFrom="column">
+              <wp:posOffset>2656840</wp:posOffset>
+            </wp:positionH>
+            <wp:positionV relativeFrom="paragraph">
+              <wp:posOffset>527</wp:posOffset>
+            </wp:positionV>
+            <wp:extent cx="672860" cy="676888"/>
+            <wp:effectExtent l="0" t="0" r="0" b="9525"/>
+            <wp:wrapSquare wrapText="bothSides"/>
+            <wp:docPr id="1" name="Picture 1" descr="Image result for ASIA PACIFIC COLLEGE LOGO"/>
+            <wp:cNvGraphicFramePr>
+              <a:graphicFrameLocks xmlns:a="http://schemas.openxmlformats.org/drawingml/2006/main" noChangeAspect="1"/>
+            </wp:cNvGraphicFramePr>
+            <a:graphic xmlns:a="http://schemas.openxmlformats.org/drawingml/2006/main">
+              <a:graphicData uri="http://schemas.openxmlformats.org/drawingml/2006/picture">
+                <pic:pic xmlns:pic="http://schemas.openxmlformats.org/drawingml/2006/picture">
+                  <pic:nvPicPr>
+                    <pic:cNvPr id="0" name="Picture 1" descr="Image result for ASIA PACIFIC COLLEGE LOGO"/>
+                    <pic:cNvPicPr>
+                      <a:picLocks noChangeAspect="1" noChangeArrowheads="1"/>
+                    </pic:cNvPicPr>
+                  </pic:nvPicPr>
+                  <pic:blipFill>
+                    <a:blip r:embed="rId7" cstate="print">
+                      <a:extLst>
+                        <a:ext uri="{28A0092B-C50C-407E-A947-70E740481C1C}">
+                          <a14:useLocalDpi xmlns:a14="http://schemas.microsoft.com/office/drawing/2010/main" val="0"/>
+                        </a:ext>
+                      </a:extLst>
+                    </a:blip>
+                    <a:srcRect/>
+                    <a:stretch>
+                      <a:fillRect/>
+                    </a:stretch>
+                  </pic:blipFill>
+                  <pic:spPr bwMode="auto">
+                    <a:xfrm>
+                      <a:off x="0" y="0"/>
+                      <a:ext cx="672860" cy="676888"/>
+                    </a:xfrm>
+                    <a:prstGeom prst="rect">
+                      <a:avLst/>
+                    </a:prstGeom>
+                    <a:noFill/>
+                    <a:ln>
+                      <a:noFill/>
+                    </a:ln>
+                  </pic:spPr>
+                </pic:pic>
+              </a:graphicData>
+            </a:graphic>
+            <wp14:sizeRelH relativeFrom="page">
+              <wp14:pctWidth>0</wp14:pctWidth>
+            </wp14:sizeRelH>
+            <wp14:sizeRelV relativeFrom="page">
+              <wp14:pctHeight>0</wp14:pctHeight>
+            </wp14:sizeRelV>
+          </wp:anchor>
+        </w:drawing>
+      </w:r>
+    </w:p>
+    <w:p>
+      <w:pPr>
+        <w:pStyle w:val="ByLine"/>
+        <w:spacing w:before="0" w:after="0"/>
+        <w:jc w:val="center"/>
+        <w:rPr>
+          <w:rFonts w:cs="Arial"/>
+          <w:b w:val="0"/>
+          <w:sz w:val="32"/>
+          <w:szCs w:val="32"/>
+        </w:rPr>
+      </w:pPr>
+    </w:p>
+    <w:p>
+      <w:pPr>
+        <w:pStyle w:val="ByLine"/>
+        <w:spacing w:before="0" w:after="0"/>
+        <w:jc w:val="center"/>
+        <w:rPr>
+          <w:rFonts w:cs="Arial"/>
+          <w:b w:val="0"/>
+          <w:sz w:val="32"/>
+          <w:szCs w:val="32"/>
+        </w:rPr>
+      </w:pPr>
+    </w:p>
+    <w:p>
+      <w:pPr>
+        <w:pStyle w:val="ByLine"/>
+        <w:spacing w:before="0" w:after="0"/>
+        <w:jc w:val="center"/>
+        <w:rPr>
+          <w:rFonts w:cs="Arial"/>
+          <w:b w:val="0"/>
+          <w:sz w:val="32"/>
+          <w:szCs w:val="32"/>
+        </w:rPr>
+      </w:pPr>
+      <w:r>
+        <w:rPr>
+          <w:rFonts w:cs="Arial"/>
+          <w:b w:val="0"/>
+          <w:sz w:val="32"/>
+          <w:szCs w:val="32"/>
+        </w:rPr>
+        <w:t>Asia Pacific College</w:t>
+      </w:r>
+    </w:p>
+    <w:p>
+      <w:pPr>
+        <w:pStyle w:val="ByLine"/>
+        <w:spacing w:before="0" w:after="0"/>
+        <w:jc w:val="center"/>
+        <w:rPr>
+          <w:rFonts w:cs="Arial"/>
+          <w:b w:val="0"/>
+          <w:sz w:val="32"/>
+          <w:szCs w:val="32"/>
+        </w:rPr>
+      </w:pPr>
+      <w:r>
+        <w:rPr>
+          <w:rFonts w:cs="Arial"/>
+          <w:b w:val="0"/>
+          <w:sz w:val="32"/>
+          <w:szCs w:val="32"/>
+        </w:rPr>
+        <w:t xml:space="preserve">#3 </w:t>
+      </w:r>
+      <w:proofErr w:type="spellStart"/>
+      <w:r>
+        <w:rPr>
+          <w:rFonts w:cs="Arial"/>
+          <w:b w:val="0"/>
+          <w:sz w:val="32"/>
+          <w:szCs w:val="32"/>
+        </w:rPr>
+        <w:t>Humabon</w:t>
+      </w:r>
+      <w:proofErr w:type="spellEnd"/>
+      <w:r>
+        <w:rPr>
+          <w:rFonts w:cs="Arial"/>
+          <w:b w:val="0"/>
+          <w:sz w:val="32"/>
+          <w:szCs w:val="32"/>
+        </w:rPr>
+        <w:t xml:space="preserve"> Place, Magallanes, Makati City</w:t>
+      </w:r>
     </w:p>
     <w:p>
       <w:pPr>
         <w:pStyle w:val="Title"/>
+        <w:ind w:firstLine="720"/>
+        <w:jc w:val="left"/>
         <w:rPr>
           <w:rFonts w:cs="Arial"/>
-          <w:sz w:val="22"/>
-          <w:szCs w:val="22"/>
-        </w:rPr>
-      </w:pPr>
-      <w:r>
+          <w:sz w:val="56"/>
+          <w:szCs w:val="52"/>
+        </w:rPr>
+      </w:pPr>
+    </w:p>
+    <w:p>
+      <w:pPr>
+        <w:pStyle w:val="Title"/>
+        <w:jc w:val="left"/>
         <w:rPr>
           <w:rFonts w:cs="Arial"/>
-          <w:sz w:val="22"/>
-          <w:szCs w:val="22"/>
+          <w:sz w:val="60"/>
+          <w:szCs w:val="52"/>
+        </w:rPr>
+      </w:pPr>
+      <w:r>
+        <w:rPr>
+          <w:rFonts w:cs="Arial"/>
+          <w:sz w:val="60"/>
+          <w:szCs w:val="52"/>
+        </w:rPr>
+        <w:t xml:space="preserve">    </w:t>
+      </w:r>
+      <w:r>
+        <w:rPr>
+          <w:rFonts w:cs="Arial"/>
+          <w:sz w:val="60"/>
+          <w:szCs w:val="52"/>
+        </w:rPr>
+        <w:t xml:space="preserve"> </w:t>
+      </w:r>
+      <w:r>
+        <w:rPr>
+          <w:rFonts w:cs="Arial"/>
+          <w:sz w:val="60"/>
+          <w:szCs w:val="52"/>
         </w:rPr>
         <w:t>Vision and Scope Document</w:t>
       </w:r>
@@ -34,17 +224,18 @@
       <w:pPr>
         <w:pStyle w:val="Title"/>
         <w:spacing w:before="0" w:after="400"/>
+        <w:jc w:val="center"/>
         <w:rPr>
           <w:rFonts w:cs="Arial"/>
-          <w:sz w:val="22"/>
-          <w:szCs w:val="22"/>
+          <w:sz w:val="60"/>
+          <w:szCs w:val="52"/>
         </w:rPr>
       </w:pPr>
       <w:r>
         <w:rPr>
           <w:rFonts w:cs="Arial"/>
-          <w:sz w:val="22"/>
-          <w:szCs w:val="22"/>
+          <w:sz w:val="60"/>
+          <w:szCs w:val="52"/>
         </w:rPr>
         <w:t>for</w:t>
       </w:r>
@@ -52,17 +243,18 @@
     <w:p>
       <w:pPr>
         <w:pStyle w:val="Title"/>
+        <w:jc w:val="center"/>
         <w:rPr>
           <w:rFonts w:cs="Arial"/>
-          <w:sz w:val="22"/>
-          <w:szCs w:val="22"/>
+          <w:sz w:val="60"/>
+          <w:szCs w:val="52"/>
         </w:rPr>
       </w:pPr>
       <w:r>
         <w:rPr>
           <w:rFonts w:cs="Arial"/>
-          <w:sz w:val="22"/>
-          <w:szCs w:val="22"/>
+          <w:sz w:val="60"/>
+          <w:szCs w:val="52"/>
         </w:rPr>
         <w:t>Resort Reservation System</w:t>
       </w:r>
@@ -70,17 +262,20 @@
     <w:p>
       <w:pPr>
         <w:pStyle w:val="ByLine"/>
+        <w:jc w:val="center"/>
         <w:rPr>
           <w:rFonts w:cs="Arial"/>
-          <w:sz w:val="22"/>
-          <w:szCs w:val="22"/>
+          <w:b w:val="0"/>
+          <w:sz w:val="32"/>
+          <w:szCs w:val="32"/>
         </w:rPr>
       </w:pPr>
       <w:r>
         <w:rPr>
           <w:rFonts w:cs="Arial"/>
-          <w:sz w:val="22"/>
-          <w:szCs w:val="22"/>
+          <w:b w:val="0"/>
+          <w:sz w:val="32"/>
+          <w:szCs w:val="32"/>
         </w:rPr>
         <w:t>Version 1.0 approved</w:t>
       </w:r>
@@ -88,8 +283,10 @@
     <w:p>
       <w:pPr>
         <w:pStyle w:val="ByLine"/>
+        <w:jc w:val="center"/>
         <w:rPr>
           <w:rFonts w:cs="Arial"/>
+          <w:b w:val="0"/>
           <w:sz w:val="22"/>
           <w:szCs w:val="22"/>
         </w:rPr>
@@ -97,25 +294,36 @@
       <w:r>
         <w:rPr>
           <w:rFonts w:cs="Arial"/>
-          <w:sz w:val="22"/>
-          <w:szCs w:val="22"/>
+          <w:b w:val="0"/>
+          <w:sz w:val="32"/>
+          <w:szCs w:val="28"/>
         </w:rPr>
         <w:t>Prepared by:</w:t>
       </w:r>
       <w:r>
         <w:rPr>
           <w:rFonts w:cs="Arial"/>
+          <w:b w:val="0"/>
           <w:sz w:val="22"/>
           <w:szCs w:val="22"/>
         </w:rPr>
         <w:br/>
+      </w:r>
+      <w:r>
+        <w:rPr>
+          <w:rFonts w:cs="Arial"/>
+          <w:b w:val="0"/>
+          <w:sz w:val="32"/>
+          <w:szCs w:val="32"/>
+        </w:rPr>
         <w:t>Reyes, Hannah Mae E.</w:t>
       </w:r>
       <w:r>
         <w:rPr>
           <w:rFonts w:cs="Arial"/>
-          <w:sz w:val="22"/>
-          <w:szCs w:val="22"/>
+          <w:b w:val="0"/>
+          <w:sz w:val="32"/>
+          <w:szCs w:val="32"/>
         </w:rPr>
         <w:br/>
         <w:t>Lee, Kyle Vincent V.</w:t>
@@ -123,8 +331,9 @@
       <w:r>
         <w:rPr>
           <w:rFonts w:cs="Arial"/>
-          <w:sz w:val="22"/>
-          <w:szCs w:val="22"/>
+          <w:b w:val="0"/>
+          <w:sz w:val="32"/>
+          <w:szCs w:val="32"/>
         </w:rPr>
         <w:br/>
       </w:r>
@@ -132,8 +341,9 @@
       <w:r>
         <w:rPr>
           <w:rFonts w:cs="Arial"/>
-          <w:sz w:val="22"/>
-          <w:szCs w:val="22"/>
+          <w:b w:val="0"/>
+          <w:sz w:val="32"/>
+          <w:szCs w:val="32"/>
         </w:rPr>
         <w:t>Belchez</w:t>
       </w:r>
@@ -141,25 +351,28 @@
       <w:r>
         <w:rPr>
           <w:rFonts w:cs="Arial"/>
-          <w:sz w:val="22"/>
-          <w:szCs w:val="22"/>
+          <w:b w:val="0"/>
+          <w:sz w:val="32"/>
+          <w:szCs w:val="32"/>
         </w:rPr>
         <w:t xml:space="preserve">, </w:t>
       </w:r>
       <w:r>
         <w:rPr>
           <w:rFonts w:cs="Arial"/>
+          <w:b w:val="0"/>
           <w:noProof/>
-          <w:sz w:val="22"/>
-          <w:szCs w:val="22"/>
+          <w:sz w:val="32"/>
+          <w:szCs w:val="32"/>
         </w:rPr>
         <w:t>Maica</w:t>
       </w:r>
       <w:r>
         <w:rPr>
           <w:rFonts w:cs="Arial"/>
-          <w:sz w:val="22"/>
-          <w:szCs w:val="22"/>
+          <w:b w:val="0"/>
+          <w:sz w:val="32"/>
+          <w:szCs w:val="32"/>
         </w:rPr>
         <w:t xml:space="preserve"> L.</w:t>
       </w:r>
@@ -167,17 +380,20 @@
     <w:p>
       <w:pPr>
         <w:pStyle w:val="ByLine"/>
+        <w:jc w:val="center"/>
         <w:rPr>
           <w:rFonts w:cs="Arial"/>
-          <w:sz w:val="22"/>
-          <w:szCs w:val="22"/>
+          <w:b w:val="0"/>
+          <w:sz w:val="32"/>
+          <w:szCs w:val="32"/>
         </w:rPr>
       </w:pPr>
       <w:r>
         <w:rPr>
           <w:rFonts w:cs="Arial"/>
-          <w:sz w:val="22"/>
-          <w:szCs w:val="22"/>
+          <w:b w:val="0"/>
+          <w:sz w:val="32"/>
+          <w:szCs w:val="32"/>
         </w:rPr>
         <w:t>BSIT-MI141</w:t>
       </w:r>
@@ -185,35 +401,20 @@
     <w:p>
       <w:pPr>
         <w:pStyle w:val="ByLine"/>
+        <w:jc w:val="center"/>
         <w:rPr>
           <w:rFonts w:cs="Arial"/>
-          <w:sz w:val="22"/>
-          <w:szCs w:val="22"/>
+          <w:b w:val="0"/>
+          <w:sz w:val="32"/>
+          <w:szCs w:val="32"/>
         </w:rPr>
       </w:pPr>
       <w:r>
         <w:rPr>
           <w:rFonts w:cs="Arial"/>
-          <w:sz w:val="22"/>
-          <w:szCs w:val="22"/>
-        </w:rPr>
-        <w:t>Asia Pacific College</w:t>
-      </w:r>
-    </w:p>
-    <w:p>
-      <w:pPr>
-        <w:pStyle w:val="ByLine"/>
-        <w:rPr>
-          <w:rFonts w:cs="Arial"/>
-          <w:sz w:val="22"/>
-          <w:szCs w:val="22"/>
-        </w:rPr>
-      </w:pPr>
-      <w:r>
-        <w:rPr>
-          <w:rFonts w:cs="Arial"/>
-          <w:sz w:val="22"/>
-          <w:szCs w:val="22"/>
+          <w:b w:val="0"/>
+          <w:sz w:val="32"/>
+          <w:szCs w:val="32"/>
         </w:rPr>
         <w:t>October 2016</w:t>
       </w:r>
@@ -228,7 +429,7 @@
         </w:rPr>
         <w:sectPr>
           <w:pgSz w:w="12240" w:h="15840" w:code="1"/>
-          <w:pgMar w:top="1440" w:right="1440" w:bottom="1440" w:left="1440" w:header="720" w:footer="720" w:gutter="0"/>
+          <w:pgMar w:top="1260" w:right="1440" w:bottom="1440" w:left="1440" w:header="720" w:footer="720" w:gutter="0"/>
           <w:pgNumType w:fmt="lowerRoman" w:start="1"/>
           <w:cols w:space="720"/>
           <w:titlePg/>
@@ -2637,8 +2838,8 @@
           <w:szCs w:val="22"/>
         </w:rPr>
         <w:sectPr>
-          <w:headerReference w:type="default" r:id="rId7"/>
-          <w:footerReference w:type="default" r:id="rId8"/>
+          <w:headerReference w:type="default" r:id="rId8"/>
+          <w:footerReference w:type="default" r:id="rId9"/>
           <w:pgSz w:w="12240" w:h="15840" w:code="1"/>
           <w:pgMar w:top="1440" w:right="1800" w:bottom="1440" w:left="1800" w:header="720" w:footer="720" w:gutter="0"/>
           <w:pgNumType w:fmt="lowerRoman"/>
@@ -4931,18 +5132,7 @@
                 <w:sz w:val="22"/>
                 <w:szCs w:val="22"/>
               </w:rPr>
-              <w:t>Train</w:t>
-            </w:r>
-            <w:bookmarkStart w:id="19" w:name="_GoBack"/>
-            <w:bookmarkEnd w:id="19"/>
-            <w:r>
-              <w:rPr>
-                <w:rFonts w:cs="Arial"/>
-                <w:i w:val="0"/>
-                <w:sz w:val="22"/>
-                <w:szCs w:val="22"/>
-              </w:rPr>
-              <w:t>ing for staff to learn how to use the system</w:t>
+              <w:t>Training for staff to learn how to use the system</w:t>
             </w:r>
           </w:p>
         </w:tc>
@@ -5103,7 +5293,7 @@
           <w:szCs w:val="22"/>
         </w:rPr>
       </w:pPr>
-      <w:bookmarkStart w:id="20" w:name="_Toc18551433"/>
+      <w:bookmarkStart w:id="19" w:name="_Toc18551433"/>
       <w:r>
         <w:rPr>
           <w:rFonts w:ascii="Arial" w:hAnsi="Arial" w:cs="Arial"/>
@@ -5112,7 +5302,7 @@
         </w:rPr>
         <w:t>Project Priorities</w:t>
       </w:r>
-      <w:bookmarkEnd w:id="20"/>
+      <w:bookmarkEnd w:id="19"/>
     </w:p>
     <w:p>
       <w:pPr>
@@ -5802,7 +5992,7 @@
           <w:szCs w:val="22"/>
         </w:rPr>
       </w:pPr>
-      <w:bookmarkStart w:id="21" w:name="_Toc18551434"/>
+      <w:bookmarkStart w:id="20" w:name="_Toc18551434"/>
       <w:r>
         <w:rPr>
           <w:rFonts w:ascii="Arial" w:hAnsi="Arial" w:cs="Arial"/>
@@ -5811,7 +6001,7 @@
         </w:rPr>
         <w:t>Operating Environment</w:t>
       </w:r>
-      <w:bookmarkEnd w:id="21"/>
+      <w:bookmarkEnd w:id="20"/>
     </w:p>
     <w:p>
       <w:pPr>
@@ -5872,7 +6062,17 @@
           <w:i w:val="0"/>
           <w:szCs w:val="22"/>
         </w:rPr>
-        <w:t xml:space="preserve"> and should be password protected.</w:t>
+        <w:t xml:space="preserve"> and s</w:t>
+      </w:r>
+      <w:bookmarkStart w:id="21" w:name="_GoBack"/>
+      <w:bookmarkEnd w:id="21"/>
+      <w:r>
+        <w:rPr>
+          <w:rFonts w:cs="Arial"/>
+          <w:i w:val="0"/>
+          <w:szCs w:val="22"/>
+        </w:rPr>
+        <w:t>hould be password protected.</w:t>
       </w:r>
     </w:p>
     <w:sectPr>
@@ -5978,7 +6178,7 @@
       <w:rPr>
         <w:noProof/>
       </w:rPr>
-      <w:t>4</w:t>
+      <w:t>5</w:t>
     </w:r>
     <w:r>
       <w:fldChar w:fldCharType="end"/>

</xml_diff>

<commit_message>
V&S - Project Priorities
</commit_message>
<xml_diff>
--- a/Documentation/MCSPROJ/Needed Documents/Project Vision and Scope Document.docx
+++ b/Documentation/MCSPROJ/Needed Documents/Project Vision and Scope Document.docx
@@ -640,6 +640,14 @@
         </w:rPr>
         <w:fldChar w:fldCharType="end"/>
       </w:r>
+      <w:r>
+        <w:rPr>
+          <w:rFonts w:ascii="Arial" w:hAnsi="Arial" w:cs="Arial"/>
+          <w:sz w:val="22"/>
+          <w:szCs w:val="22"/>
+        </w:rPr>
+        <w:t>i</w:t>
+      </w:r>
     </w:p>
     <w:p>
       <w:pPr>
@@ -1798,46 +1806,7 @@
           <w:sz w:val="22"/>
           <w:szCs w:val="22"/>
         </w:rPr>
-        <w:fldChar w:fldCharType="begin"/>
-      </w:r>
-      <w:r>
-        <w:rPr>
-          <w:rFonts w:ascii="Arial" w:hAnsi="Arial" w:cs="Arial"/>
-          <w:sz w:val="22"/>
-          <w:szCs w:val="22"/>
-        </w:rPr>
-        <w:instrText xml:space="preserve"> PAGEREF _Toc18551433 \h </w:instrText>
-      </w:r>
-      <w:r>
-        <w:rPr>
-          <w:rFonts w:ascii="Arial" w:hAnsi="Arial" w:cs="Arial"/>
-          <w:sz w:val="22"/>
-          <w:szCs w:val="22"/>
-        </w:rPr>
-      </w:r>
-      <w:r>
-        <w:rPr>
-          <w:rFonts w:ascii="Arial" w:hAnsi="Arial" w:cs="Arial"/>
-          <w:sz w:val="22"/>
-          <w:szCs w:val="22"/>
-        </w:rPr>
-        <w:fldChar w:fldCharType="separate"/>
-      </w:r>
-      <w:r>
-        <w:rPr>
-          <w:rFonts w:ascii="Arial" w:hAnsi="Arial" w:cs="Arial"/>
-          <w:sz w:val="22"/>
-          <w:szCs w:val="22"/>
-        </w:rPr>
-        <w:t>4</w:t>
-      </w:r>
-      <w:r>
-        <w:rPr>
-          <w:rFonts w:ascii="Arial" w:hAnsi="Arial" w:cs="Arial"/>
-          <w:sz w:val="22"/>
-          <w:szCs w:val="22"/>
-        </w:rPr>
-        <w:fldChar w:fldCharType="end"/>
+        <w:t>5</w:t>
       </w:r>
     </w:p>
     <w:p>
@@ -1883,7 +1852,7 @@
           <w:sz w:val="22"/>
           <w:szCs w:val="22"/>
         </w:rPr>
-        <w:t>5</w:t>
+        <w:t>6</w:t>
       </w:r>
     </w:p>
     <w:p>
@@ -1928,6 +1897,8 @@
         </w:rPr>
         <w:br w:type="page"/>
       </w:r>
+      <w:bookmarkStart w:id="2" w:name="_GoBack"/>
+      <w:bookmarkEnd w:id="2"/>
     </w:p>
     <w:p>
       <w:pPr>
@@ -1948,7 +1919,7 @@
           <w:szCs w:val="22"/>
         </w:rPr>
       </w:pPr>
-      <w:bookmarkStart w:id="2" w:name="_Toc18551416"/>
+      <w:bookmarkStart w:id="3" w:name="_Toc18551416"/>
       <w:r>
         <w:rPr>
           <w:rFonts w:ascii="Arial" w:hAnsi="Arial" w:cs="Arial"/>
@@ -1958,7 +1929,7 @@
         <w:t>Revision History</w:t>
       </w:r>
       <w:bookmarkEnd w:id="1"/>
-      <w:bookmarkEnd w:id="2"/>
+      <w:bookmarkEnd w:id="3"/>
     </w:p>
     <w:p>
       <w:pPr>
@@ -2856,7 +2827,7 @@
           <w:szCs w:val="22"/>
         </w:rPr>
       </w:pPr>
-      <w:bookmarkStart w:id="3" w:name="_Toc18551417"/>
+      <w:bookmarkStart w:id="4" w:name="_Toc18551417"/>
       <w:r>
         <w:rPr>
           <w:rFonts w:ascii="Arial" w:hAnsi="Arial" w:cs="Arial"/>
@@ -2866,7 +2837,7 @@
         <w:lastRenderedPageBreak/>
         <w:t>Business Requirements</w:t>
       </w:r>
-      <w:bookmarkEnd w:id="3"/>
+      <w:bookmarkEnd w:id="4"/>
     </w:p>
     <w:p>
       <w:pPr>
@@ -2973,7 +2944,7 @@
           <w:szCs w:val="22"/>
         </w:rPr>
       </w:pPr>
-      <w:bookmarkStart w:id="4" w:name="_Toc18551418"/>
+      <w:bookmarkStart w:id="5" w:name="_Toc18551418"/>
       <w:r>
         <w:rPr>
           <w:rFonts w:ascii="Arial" w:hAnsi="Arial" w:cs="Arial"/>
@@ -2982,7 +2953,7 @@
         </w:rPr>
         <w:t>Background</w:t>
       </w:r>
-      <w:bookmarkEnd w:id="4"/>
+      <w:bookmarkEnd w:id="5"/>
     </w:p>
     <w:p>
       <w:pPr>
@@ -3047,7 +3018,7 @@
           <w:szCs w:val="22"/>
         </w:rPr>
       </w:pPr>
-      <w:bookmarkStart w:id="5" w:name="_Toc18551419"/>
+      <w:bookmarkStart w:id="6" w:name="_Toc18551419"/>
       <w:r>
         <w:rPr>
           <w:rFonts w:ascii="Arial" w:hAnsi="Arial" w:cs="Arial"/>
@@ -3056,7 +3027,7 @@
         </w:rPr>
         <w:t>Business Opportunity</w:t>
       </w:r>
-      <w:bookmarkEnd w:id="5"/>
+      <w:bookmarkEnd w:id="6"/>
     </w:p>
     <w:p>
       <w:pPr>
@@ -3086,7 +3057,7 @@
           <w:szCs w:val="22"/>
         </w:rPr>
       </w:pPr>
-      <w:bookmarkStart w:id="6" w:name="_Toc18551420"/>
+      <w:bookmarkStart w:id="7" w:name="_Toc18551420"/>
       <w:r>
         <w:rPr>
           <w:rFonts w:ascii="Arial" w:hAnsi="Arial" w:cs="Arial"/>
@@ -3095,7 +3066,7 @@
         </w:rPr>
         <w:t>Business Objectives and Success Criteria</w:t>
       </w:r>
-      <w:bookmarkEnd w:id="6"/>
+      <w:bookmarkEnd w:id="7"/>
     </w:p>
     <w:p>
       <w:pPr>
@@ -3337,7 +3308,7 @@
           <w:szCs w:val="22"/>
         </w:rPr>
       </w:pPr>
-      <w:bookmarkStart w:id="7" w:name="_Toc18551421"/>
+      <w:bookmarkStart w:id="8" w:name="_Toc18551421"/>
       <w:r>
         <w:rPr>
           <w:rFonts w:ascii="Arial" w:hAnsi="Arial" w:cs="Arial"/>
@@ -3346,7 +3317,7 @@
         </w:rPr>
         <w:t>Customer or Market Needs</w:t>
       </w:r>
-      <w:bookmarkEnd w:id="7"/>
+      <w:bookmarkEnd w:id="8"/>
     </w:p>
     <w:p>
       <w:pPr>
@@ -3413,7 +3384,7 @@
           <w:szCs w:val="22"/>
         </w:rPr>
       </w:pPr>
-      <w:bookmarkStart w:id="8" w:name="_Toc18551422"/>
+      <w:bookmarkStart w:id="9" w:name="_Toc18551422"/>
       <w:r>
         <w:rPr>
           <w:rFonts w:ascii="Arial" w:hAnsi="Arial" w:cs="Arial"/>
@@ -3422,7 +3393,7 @@
         </w:rPr>
         <w:t>Business Risks</w:t>
       </w:r>
-      <w:bookmarkEnd w:id="8"/>
+      <w:bookmarkEnd w:id="9"/>
     </w:p>
     <w:p>
       <w:pPr>
@@ -3462,7 +3433,7 @@
           <w:szCs w:val="22"/>
         </w:rPr>
       </w:pPr>
-      <w:bookmarkStart w:id="9" w:name="_Toc18551423"/>
+      <w:bookmarkStart w:id="10" w:name="_Toc18551423"/>
       <w:r>
         <w:rPr>
           <w:rFonts w:ascii="Arial" w:hAnsi="Arial" w:cs="Arial"/>
@@ -3471,7 +3442,7 @@
         </w:rPr>
         <w:t>Vision of the Solution</w:t>
       </w:r>
-      <w:bookmarkEnd w:id="9"/>
+      <w:bookmarkEnd w:id="10"/>
     </w:p>
     <w:p>
       <w:pPr>
@@ -3519,7 +3490,7 @@
           <w:szCs w:val="22"/>
         </w:rPr>
       </w:pPr>
-      <w:bookmarkStart w:id="10" w:name="_Toc18551424"/>
+      <w:bookmarkStart w:id="11" w:name="_Toc18551424"/>
       <w:r>
         <w:rPr>
           <w:rFonts w:ascii="Arial" w:hAnsi="Arial" w:cs="Arial"/>
@@ -3528,7 +3499,7 @@
         </w:rPr>
         <w:t>Vision Statement</w:t>
       </w:r>
-      <w:bookmarkEnd w:id="10"/>
+      <w:bookmarkEnd w:id="11"/>
     </w:p>
     <w:p>
       <w:pPr>
@@ -3591,7 +3562,7 @@
           <w:szCs w:val="22"/>
         </w:rPr>
       </w:pPr>
-      <w:bookmarkStart w:id="11" w:name="_Toc18551425"/>
+      <w:bookmarkStart w:id="12" w:name="_Toc18551425"/>
       <w:r>
         <w:rPr>
           <w:rFonts w:ascii="Arial" w:hAnsi="Arial" w:cs="Arial"/>
@@ -3600,7 +3571,7 @@
         </w:rPr>
         <w:t>Major Features</w:t>
       </w:r>
-      <w:bookmarkEnd w:id="11"/>
+      <w:bookmarkEnd w:id="12"/>
     </w:p>
     <w:p>
       <w:pPr>
@@ -3865,7 +3836,7 @@
           <w:szCs w:val="22"/>
         </w:rPr>
       </w:pPr>
-      <w:bookmarkStart w:id="12" w:name="_Toc18551426"/>
+      <w:bookmarkStart w:id="13" w:name="_Toc18551426"/>
       <w:r>
         <w:rPr>
           <w:rFonts w:ascii="Arial" w:hAnsi="Arial" w:cs="Arial"/>
@@ -3874,7 +3845,7 @@
         </w:rPr>
         <w:t>Assumptions and Dependencies</w:t>
       </w:r>
-      <w:bookmarkEnd w:id="12"/>
+      <w:bookmarkEnd w:id="13"/>
     </w:p>
     <w:p>
       <w:pPr>
@@ -4094,7 +4065,7 @@
           <w:szCs w:val="22"/>
         </w:rPr>
       </w:pPr>
-      <w:bookmarkStart w:id="13" w:name="_Toc18551427"/>
+      <w:bookmarkStart w:id="14" w:name="_Toc18551427"/>
       <w:r>
         <w:rPr>
           <w:rFonts w:ascii="Arial" w:hAnsi="Arial" w:cs="Arial"/>
@@ -4103,7 +4074,7 @@
         </w:rPr>
         <w:t>Scope and Limitations</w:t>
       </w:r>
-      <w:bookmarkEnd w:id="13"/>
+      <w:bookmarkEnd w:id="14"/>
     </w:p>
     <w:p>
       <w:pPr>
@@ -4115,7 +4086,7 @@
           <w:szCs w:val="22"/>
         </w:rPr>
       </w:pPr>
-      <w:bookmarkStart w:id="14" w:name="_Toc18551428"/>
+      <w:bookmarkStart w:id="15" w:name="_Toc18551428"/>
       <w:r>
         <w:rPr>
           <w:rFonts w:ascii="Arial" w:hAnsi="Arial" w:cs="Arial"/>
@@ -4294,7 +4265,7 @@
         </w:rPr>
         <w:t>Scope of Initial Release</w:t>
       </w:r>
-      <w:bookmarkEnd w:id="14"/>
+      <w:bookmarkEnd w:id="15"/>
     </w:p>
     <w:p>
       <w:pPr>
@@ -4333,7 +4304,7 @@
           <w:szCs w:val="22"/>
         </w:rPr>
       </w:pPr>
-      <w:bookmarkStart w:id="15" w:name="_Toc18551429"/>
+      <w:bookmarkStart w:id="16" w:name="_Toc18551429"/>
       <w:r>
         <w:rPr>
           <w:rFonts w:ascii="Arial" w:hAnsi="Arial" w:cs="Arial"/>
@@ -4342,7 +4313,7 @@
         </w:rPr>
         <w:t>Scope of Subsequent Releases</w:t>
       </w:r>
-      <w:bookmarkEnd w:id="15"/>
+      <w:bookmarkEnd w:id="16"/>
     </w:p>
     <w:p>
       <w:pPr>
@@ -4436,7 +4407,7 @@
           <w:szCs w:val="22"/>
         </w:rPr>
       </w:pPr>
-      <w:bookmarkStart w:id="16" w:name="_Toc18551430"/>
+      <w:bookmarkStart w:id="17" w:name="_Toc18551430"/>
       <w:r>
         <w:rPr>
           <w:rFonts w:ascii="Arial" w:hAnsi="Arial" w:cs="Arial"/>
@@ -4445,7 +4416,7 @@
         </w:rPr>
         <w:t>Limitations and Exclusions</w:t>
       </w:r>
-      <w:bookmarkEnd w:id="16"/>
+      <w:bookmarkEnd w:id="17"/>
     </w:p>
     <w:p>
       <w:pPr>
@@ -4475,7 +4446,7 @@
           <w:szCs w:val="22"/>
         </w:rPr>
       </w:pPr>
-      <w:bookmarkStart w:id="17" w:name="_Toc18551431"/>
+      <w:bookmarkStart w:id="18" w:name="_Toc18551431"/>
       <w:r>
         <w:rPr>
           <w:rFonts w:ascii="Arial" w:hAnsi="Arial" w:cs="Arial"/>
@@ -4485,7 +4456,7 @@
         <w:lastRenderedPageBreak/>
         <w:t>Business Context</w:t>
       </w:r>
-      <w:bookmarkEnd w:id="17"/>
+      <w:bookmarkEnd w:id="18"/>
     </w:p>
     <w:p>
       <w:pPr>
@@ -4516,7 +4487,7 @@
           <w:szCs w:val="22"/>
         </w:rPr>
       </w:pPr>
-      <w:bookmarkStart w:id="18" w:name="_Toc18551432"/>
+      <w:bookmarkStart w:id="19" w:name="_Toc18551432"/>
       <w:r>
         <w:rPr>
           <w:rFonts w:ascii="Arial" w:hAnsi="Arial" w:cs="Arial"/>
@@ -4525,7 +4496,7 @@
         </w:rPr>
         <w:t>Stakeholder Profiles</w:t>
       </w:r>
-      <w:bookmarkEnd w:id="18"/>
+      <w:bookmarkEnd w:id="19"/>
     </w:p>
     <w:p>
       <w:pPr>
@@ -5286,6 +5257,24 @@
     </w:p>
     <w:p>
       <w:pPr>
+        <w:spacing w:after="160" w:line="259" w:lineRule="auto"/>
+        <w:rPr>
+          <w:rFonts w:ascii="Arial" w:hAnsi="Arial" w:cs="Arial"/>
+          <w:sz w:val="22"/>
+          <w:szCs w:val="22"/>
+        </w:rPr>
+      </w:pPr>
+      <w:r>
+        <w:rPr>
+          <w:rFonts w:ascii="Arial" w:hAnsi="Arial" w:cs="Arial"/>
+          <w:sz w:val="22"/>
+          <w:szCs w:val="22"/>
+        </w:rPr>
+        <w:br w:type="page"/>
+      </w:r>
+    </w:p>
+    <w:p>
+      <w:pPr>
         <w:pStyle w:val="Heading2"/>
         <w:rPr>
           <w:rFonts w:ascii="Arial" w:hAnsi="Arial" w:cs="Arial"/>
@@ -5293,63 +5282,17 @@
           <w:szCs w:val="22"/>
         </w:rPr>
       </w:pPr>
-      <w:bookmarkStart w:id="19" w:name="_Toc18551433"/>
-      <w:r>
-        <w:rPr>
-          <w:rFonts w:ascii="Arial" w:hAnsi="Arial" w:cs="Arial"/>
-          <w:sz w:val="22"/>
-          <w:szCs w:val="22"/>
-        </w:rPr>
+      <w:bookmarkStart w:id="20" w:name="_Toc18551433"/>
+      <w:r>
+        <w:rPr>
+          <w:rFonts w:ascii="Arial" w:hAnsi="Arial" w:cs="Arial"/>
+          <w:sz w:val="22"/>
+          <w:szCs w:val="22"/>
+        </w:rPr>
+        <w:lastRenderedPageBreak/>
         <w:t>Project Priorities</w:t>
       </w:r>
-      <w:bookmarkEnd w:id="19"/>
-    </w:p>
-    <w:p>
-      <w:pPr>
-        <w:pStyle w:val="BodyText"/>
-        <w:rPr>
-          <w:rFonts w:cs="Arial"/>
-          <w:szCs w:val="22"/>
-        </w:rPr>
-      </w:pPr>
-      <w:r>
-        <w:rPr>
-          <w:rFonts w:cs="Arial"/>
-          <w:szCs w:val="22"/>
-        </w:rPr>
-        <w:t xml:space="preserve">&lt;Describe the priorities among the project’s requirements, schedule, and budget. The table below may be helpful in identifying the parameters around the project’s key drivers (top priority objectives), constraints to work within, and dimensions that can be balanced against each other to achieve the drivers within the known constraints. For more information, see chapter 2 of </w:t>
-      </w:r>
-      <w:r>
-        <w:rPr>
-          <w:rFonts w:cs="Arial"/>
-          <w:i w:val="0"/>
-          <w:szCs w:val="22"/>
-        </w:rPr>
-        <w:t>Creating a Software Engineering Culture</w:t>
-      </w:r>
-      <w:r>
-        <w:rPr>
-          <w:rFonts w:cs="Arial"/>
-          <w:szCs w:val="22"/>
-        </w:rPr>
-        <w:t xml:space="preserve"> by Karl E. </w:t>
-      </w:r>
-      <w:proofErr w:type="spellStart"/>
-      <w:r>
-        <w:rPr>
-          <w:rFonts w:cs="Arial"/>
-          <w:szCs w:val="22"/>
-        </w:rPr>
-        <w:t>Wiegers</w:t>
-      </w:r>
-      <w:proofErr w:type="spellEnd"/>
-      <w:r>
-        <w:rPr>
-          <w:rFonts w:cs="Arial"/>
-          <w:szCs w:val="22"/>
-        </w:rPr>
-        <w:t xml:space="preserve"> (Dorset House, 1996). Examples:&gt;</w:t>
-      </w:r>
+      <w:bookmarkEnd w:id="20"/>
     </w:p>
     <w:p>
       <w:pPr>
@@ -5362,7 +5305,7 @@
     </w:p>
     <w:tbl>
       <w:tblPr>
-        <w:tblW w:w="0" w:type="auto"/>
+        <w:tblW w:w="9576" w:type="dxa"/>
         <w:tblBorders>
           <w:top w:val="single" w:sz="12" w:space="0" w:color="auto"/>
           <w:left w:val="single" w:sz="12" w:space="0" w:color="auto"/>
@@ -5388,6 +5331,7 @@
               <w:top w:val="single" w:sz="12" w:space="0" w:color="auto"/>
               <w:bottom w:val="double" w:sz="12" w:space="0" w:color="auto"/>
             </w:tcBorders>
+            <w:vAlign w:val="center"/>
           </w:tcPr>
           <w:p>
             <w:pPr>
@@ -5398,6 +5342,7 @@
               <w:rPr>
                 <w:rFonts w:cs="Arial"/>
                 <w:b/>
+                <w:i w:val="0"/>
                 <w:szCs w:val="22"/>
               </w:rPr>
             </w:pPr>
@@ -5405,9 +5350,9 @@
               <w:rPr>
                 <w:rFonts w:cs="Arial"/>
                 <w:b/>
-                <w:szCs w:val="22"/>
-              </w:rPr>
-              <w:lastRenderedPageBreak/>
+                <w:i w:val="0"/>
+                <w:szCs w:val="22"/>
+              </w:rPr>
               <w:t>Dimension</w:t>
             </w:r>
           </w:p>
@@ -5419,6 +5364,7 @@
               <w:top w:val="single" w:sz="12" w:space="0" w:color="auto"/>
               <w:bottom w:val="double" w:sz="12" w:space="0" w:color="auto"/>
             </w:tcBorders>
+            <w:vAlign w:val="center"/>
           </w:tcPr>
           <w:p>
             <w:pPr>
@@ -5429,6 +5375,7 @@
               <w:rPr>
                 <w:rFonts w:cs="Arial"/>
                 <w:b/>
+                <w:i w:val="0"/>
                 <w:szCs w:val="22"/>
               </w:rPr>
             </w:pPr>
@@ -5436,6 +5383,7 @@
               <w:rPr>
                 <w:rFonts w:cs="Arial"/>
                 <w:b/>
+                <w:i w:val="0"/>
                 <w:szCs w:val="22"/>
               </w:rPr>
               <w:t>Driver</w:t>
@@ -5444,6 +5392,7 @@
               <w:rPr>
                 <w:rFonts w:cs="Arial"/>
                 <w:b/>
+                <w:i w:val="0"/>
                 <w:szCs w:val="22"/>
               </w:rPr>
               <w:br/>
@@ -5458,6 +5407,7 @@
               <w:top w:val="single" w:sz="12" w:space="0" w:color="auto"/>
               <w:bottom w:val="double" w:sz="12" w:space="0" w:color="auto"/>
             </w:tcBorders>
+            <w:vAlign w:val="center"/>
           </w:tcPr>
           <w:p>
             <w:pPr>
@@ -5468,6 +5418,7 @@
               <w:rPr>
                 <w:rFonts w:cs="Arial"/>
                 <w:b/>
+                <w:i w:val="0"/>
                 <w:szCs w:val="22"/>
               </w:rPr>
             </w:pPr>
@@ -5475,6 +5426,7 @@
               <w:rPr>
                 <w:rFonts w:cs="Arial"/>
                 <w:b/>
+                <w:i w:val="0"/>
                 <w:szCs w:val="22"/>
               </w:rPr>
               <w:t>Constraint</w:t>
@@ -5483,6 +5435,7 @@
               <w:rPr>
                 <w:rFonts w:cs="Arial"/>
                 <w:b/>
+                <w:i w:val="0"/>
                 <w:szCs w:val="22"/>
               </w:rPr>
               <w:br/>
@@ -5497,6 +5450,7 @@
               <w:top w:val="single" w:sz="12" w:space="0" w:color="auto"/>
               <w:bottom w:val="double" w:sz="12" w:space="0" w:color="auto"/>
             </w:tcBorders>
+            <w:vAlign w:val="center"/>
           </w:tcPr>
           <w:p>
             <w:pPr>
@@ -5507,6 +5461,7 @@
               <w:rPr>
                 <w:rFonts w:cs="Arial"/>
                 <w:b/>
+                <w:i w:val="0"/>
                 <w:szCs w:val="22"/>
               </w:rPr>
             </w:pPr>
@@ -5514,6 +5469,7 @@
               <w:rPr>
                 <w:rFonts w:cs="Arial"/>
                 <w:b/>
+                <w:i w:val="0"/>
                 <w:szCs w:val="22"/>
               </w:rPr>
               <w:t>Degree of Freedom</w:t>
@@ -5522,6 +5478,7 @@
               <w:rPr>
                 <w:rFonts w:cs="Arial"/>
                 <w:b/>
+                <w:i w:val="0"/>
                 <w:szCs w:val="22"/>
               </w:rPr>
               <w:br/>
@@ -5537,21 +5494,22 @@
             <w:tcBorders>
               <w:top w:val="nil"/>
             </w:tcBorders>
+            <w:vAlign w:val="center"/>
           </w:tcPr>
           <w:p>
             <w:pPr>
-              <w:pStyle w:val="TableTextsmall"/>
+              <w:pStyle w:val="TableHead"/>
               <w:keepNext/>
               <w:keepLines/>
-              <w:rPr>
-                <w:rFonts w:cs="Arial"/>
+              <w:spacing w:before="0" w:after="0"/>
+              <w:jc w:val="center"/>
+              <w:rPr>
                 <w:sz w:val="22"/>
                 <w:szCs w:val="22"/>
               </w:rPr>
             </w:pPr>
             <w:r>
               <w:rPr>
-                <w:rFonts w:cs="Arial"/>
                 <w:sz w:val="22"/>
                 <w:szCs w:val="22"/>
               </w:rPr>
@@ -5565,25 +5523,26 @@
             <w:tcBorders>
               <w:top w:val="nil"/>
             </w:tcBorders>
+            <w:vAlign w:val="center"/>
           </w:tcPr>
           <w:p>
             <w:pPr>
               <w:pStyle w:val="TableTextsmall"/>
-              <w:keepNext/>
-              <w:keepLines/>
-              <w:rPr>
-                <w:rFonts w:cs="Arial"/>
+              <w:spacing w:before="0" w:after="0"/>
+              <w:jc w:val="center"/>
+              <w:rPr>
+                <w:i w:val="0"/>
                 <w:sz w:val="22"/>
                 <w:szCs w:val="22"/>
               </w:rPr>
             </w:pPr>
             <w:r>
               <w:rPr>
-                <w:rFonts w:cs="Arial"/>
-                <w:sz w:val="22"/>
-                <w:szCs w:val="22"/>
-              </w:rPr>
-              <w:t>release 1.0 to be available by 10/1, release 1.1 by 12/1</w:t>
+                <w:i w:val="0"/>
+                <w:sz w:val="22"/>
+                <w:szCs w:val="22"/>
+              </w:rPr>
+              <w:t>Release 1.0 to be available by 12/14/16.</w:t>
             </w:r>
           </w:p>
         </w:tc>
@@ -5593,18 +5552,27 @@
             <w:tcBorders>
               <w:top w:val="nil"/>
             </w:tcBorders>
+            <w:vAlign w:val="center"/>
           </w:tcPr>
           <w:p>
             <w:pPr>
               <w:pStyle w:val="TableTextsmall"/>
-              <w:keepNext/>
-              <w:keepLines/>
-              <w:rPr>
-                <w:rFonts w:cs="Arial"/>
+              <w:spacing w:before="0" w:after="0"/>
+              <w:jc w:val="center"/>
+              <w:rPr>
+                <w:i w:val="0"/>
                 <w:sz w:val="22"/>
                 <w:szCs w:val="22"/>
               </w:rPr>
             </w:pPr>
+            <w:r>
+              <w:rPr>
+                <w:i w:val="0"/>
+                <w:sz w:val="22"/>
+                <w:szCs w:val="22"/>
+              </w:rPr>
+              <w:t>Any unscheduled issue could cause delays.</w:t>
+            </w:r>
           </w:p>
         </w:tc>
         <w:tc>
@@ -5613,18 +5581,27 @@
             <w:tcBorders>
               <w:top w:val="nil"/>
             </w:tcBorders>
+            <w:vAlign w:val="center"/>
           </w:tcPr>
           <w:p>
             <w:pPr>
               <w:pStyle w:val="TableTextsmall"/>
-              <w:keepNext/>
-              <w:keepLines/>
-              <w:rPr>
-                <w:rFonts w:cs="Arial"/>
+              <w:spacing w:before="0" w:after="0"/>
+              <w:jc w:val="center"/>
+              <w:rPr>
+                <w:i w:val="0"/>
                 <w:sz w:val="22"/>
                 <w:szCs w:val="22"/>
               </w:rPr>
             </w:pPr>
+            <w:r>
+              <w:rPr>
+                <w:i w:val="0"/>
+                <w:sz w:val="22"/>
+                <w:szCs w:val="22"/>
+              </w:rPr>
+              <w:t>Database should be functional and features are already made.</w:t>
+            </w:r>
           </w:p>
         </w:tc>
       </w:tr>
@@ -5632,84 +5609,316 @@
         <w:tc>
           <w:tcPr>
             <w:tcW w:w="2088" w:type="dxa"/>
+            <w:vAlign w:val="center"/>
+          </w:tcPr>
+          <w:p>
+            <w:pPr>
+              <w:pStyle w:val="TableHead"/>
+              <w:keepNext/>
+              <w:keepLines/>
+              <w:spacing w:before="0" w:after="0"/>
+              <w:jc w:val="center"/>
+              <w:rPr>
+                <w:sz w:val="22"/>
+                <w:szCs w:val="22"/>
+              </w:rPr>
+            </w:pPr>
+            <w:r>
+              <w:rPr>
+                <w:sz w:val="22"/>
+                <w:szCs w:val="22"/>
+              </w:rPr>
+              <w:t>Features</w:t>
+            </w:r>
+          </w:p>
+        </w:tc>
+        <w:tc>
+          <w:tcPr>
+            <w:tcW w:w="2250" w:type="dxa"/>
+            <w:vAlign w:val="center"/>
+          </w:tcPr>
+          <w:p>
+            <w:pPr>
+              <w:numPr>
+                <w:ilvl w:val="0"/>
+                <w:numId w:val="13"/>
+              </w:numPr>
+              <w:shd w:val="clear" w:color="auto" w:fill="FFFFFF"/>
+              <w:spacing w:line="360" w:lineRule="atLeast"/>
+              <w:rPr>
+                <w:rFonts w:ascii="Arial" w:hAnsi="Arial" w:cs="Arial"/>
+                <w:color w:val="000000"/>
+                <w:sz w:val="22"/>
+                <w:szCs w:val="22"/>
+              </w:rPr>
+            </w:pPr>
+            <w:r>
+              <w:rPr>
+                <w:rFonts w:ascii="Arial" w:hAnsi="Arial" w:cs="Arial"/>
+                <w:bCs/>
+                <w:color w:val="000000"/>
+                <w:sz w:val="22"/>
+                <w:szCs w:val="22"/>
+              </w:rPr>
+              <w:t>Easily manage events and availability</w:t>
+            </w:r>
+          </w:p>
+          <w:p>
+            <w:pPr>
+              <w:numPr>
+                <w:ilvl w:val="0"/>
+                <w:numId w:val="13"/>
+              </w:numPr>
+              <w:shd w:val="clear" w:color="auto" w:fill="FFFFFF"/>
+              <w:spacing w:line="360" w:lineRule="atLeast"/>
+              <w:rPr>
+                <w:rFonts w:ascii="Arial" w:hAnsi="Arial" w:cs="Arial"/>
+                <w:color w:val="000000"/>
+                <w:sz w:val="22"/>
+                <w:szCs w:val="22"/>
+              </w:rPr>
+            </w:pPr>
+            <w:r>
+              <w:rPr>
+                <w:rFonts w:ascii="Arial" w:hAnsi="Arial" w:cs="Arial"/>
+                <w:bCs/>
+                <w:color w:val="000000"/>
+                <w:sz w:val="22"/>
+                <w:szCs w:val="22"/>
+              </w:rPr>
+              <w:t>Real time allocation control</w:t>
+            </w:r>
+          </w:p>
+          <w:p>
+            <w:pPr>
+              <w:numPr>
+                <w:ilvl w:val="0"/>
+                <w:numId w:val="13"/>
+              </w:numPr>
+              <w:shd w:val="clear" w:color="auto" w:fill="FFFFFF"/>
+              <w:spacing w:line="360" w:lineRule="atLeast"/>
+              <w:rPr>
+                <w:rFonts w:ascii="Arial" w:hAnsi="Arial" w:cs="Arial"/>
+                <w:color w:val="000000"/>
+                <w:sz w:val="22"/>
+                <w:szCs w:val="22"/>
+              </w:rPr>
+            </w:pPr>
+            <w:r>
+              <w:rPr>
+                <w:rFonts w:ascii="Arial" w:hAnsi="Arial" w:cs="Arial"/>
+                <w:bCs/>
+                <w:color w:val="000000"/>
+                <w:sz w:val="22"/>
+                <w:szCs w:val="22"/>
+              </w:rPr>
+              <w:t>Easy to use</w:t>
+            </w:r>
+          </w:p>
+          <w:p>
+            <w:pPr>
+              <w:numPr>
+                <w:ilvl w:val="0"/>
+                <w:numId w:val="13"/>
+              </w:numPr>
+              <w:shd w:val="clear" w:color="auto" w:fill="FFFFFF"/>
+              <w:spacing w:line="360" w:lineRule="atLeast"/>
+              <w:rPr>
+                <w:rFonts w:ascii="Arial" w:hAnsi="Arial" w:cs="Arial"/>
+                <w:color w:val="000000"/>
+                <w:sz w:val="22"/>
+                <w:szCs w:val="22"/>
+              </w:rPr>
+            </w:pPr>
+            <w:r>
+              <w:rPr>
+                <w:rFonts w:ascii="Arial" w:hAnsi="Arial" w:cs="Arial"/>
+                <w:bCs/>
+                <w:color w:val="000000"/>
+                <w:sz w:val="22"/>
+                <w:szCs w:val="22"/>
+              </w:rPr>
+              <w:t>Separate management control</w:t>
+            </w:r>
+          </w:p>
+          <w:p>
+            <w:pPr>
+              <w:numPr>
+                <w:ilvl w:val="0"/>
+                <w:numId w:val="13"/>
+              </w:numPr>
+              <w:shd w:val="clear" w:color="auto" w:fill="FFFFFF"/>
+              <w:spacing w:line="360" w:lineRule="atLeast"/>
+              <w:rPr>
+                <w:rFonts w:ascii="Arial" w:hAnsi="Arial" w:cs="Arial"/>
+                <w:color w:val="000000"/>
+                <w:sz w:val="22"/>
+                <w:szCs w:val="22"/>
+              </w:rPr>
+            </w:pPr>
+            <w:r>
+              <w:rPr>
+                <w:rFonts w:ascii="Arial" w:hAnsi="Arial" w:cs="Arial"/>
+                <w:bCs/>
+                <w:color w:val="000000"/>
+                <w:sz w:val="22"/>
+                <w:szCs w:val="22"/>
+              </w:rPr>
+              <w:t>Real Time</w:t>
+            </w:r>
+            <w:r>
+              <w:rPr>
+                <w:rFonts w:ascii="Arial" w:hAnsi="Arial" w:cs="Arial"/>
+                <w:color w:val="000000"/>
+                <w:sz w:val="22"/>
+                <w:szCs w:val="22"/>
+              </w:rPr>
+              <w:t> Information</w:t>
+            </w:r>
+          </w:p>
+          <w:p>
+            <w:pPr>
+              <w:numPr>
+                <w:ilvl w:val="0"/>
+                <w:numId w:val="13"/>
+              </w:numPr>
+              <w:shd w:val="clear" w:color="auto" w:fill="FFFFFF"/>
+              <w:spacing w:line="360" w:lineRule="atLeast"/>
+              <w:rPr>
+                <w:rFonts w:ascii="Arial" w:hAnsi="Arial" w:cs="Arial"/>
+                <w:color w:val="000000"/>
+                <w:sz w:val="22"/>
+                <w:szCs w:val="22"/>
+              </w:rPr>
+            </w:pPr>
+            <w:r>
+              <w:rPr>
+                <w:rFonts w:ascii="Arial" w:hAnsi="Arial" w:cs="Arial"/>
+                <w:bCs/>
+                <w:color w:val="000000"/>
+                <w:sz w:val="22"/>
+                <w:szCs w:val="22"/>
+              </w:rPr>
+              <w:t>Calendar based</w:t>
+            </w:r>
+          </w:p>
+          <w:p>
+            <w:pPr>
+              <w:numPr>
+                <w:ilvl w:val="0"/>
+                <w:numId w:val="13"/>
+              </w:numPr>
+              <w:shd w:val="clear" w:color="auto" w:fill="FFFFFF"/>
+              <w:spacing w:line="360" w:lineRule="atLeast"/>
+              <w:rPr>
+                <w:rFonts w:ascii="Arial" w:hAnsi="Arial" w:cs="Arial"/>
+                <w:color w:val="000000"/>
+                <w:sz w:val="22"/>
+                <w:szCs w:val="22"/>
+              </w:rPr>
+            </w:pPr>
+            <w:r>
+              <w:rPr>
+                <w:rFonts w:ascii="Arial" w:hAnsi="Arial" w:cs="Arial"/>
+                <w:bCs/>
+                <w:color w:val="000000"/>
+                <w:sz w:val="22"/>
+                <w:szCs w:val="22"/>
+              </w:rPr>
+              <w:t>Email confirmation</w:t>
+            </w:r>
+          </w:p>
+          <w:p>
+            <w:pPr>
+              <w:pStyle w:val="TableTextsmall"/>
+              <w:spacing w:before="0" w:after="0"/>
+              <w:rPr>
+                <w:i w:val="0"/>
+                <w:sz w:val="22"/>
+                <w:szCs w:val="22"/>
+              </w:rPr>
+            </w:pPr>
+          </w:p>
+        </w:tc>
+        <w:tc>
+          <w:tcPr>
+            <w:tcW w:w="2340" w:type="dxa"/>
+            <w:vAlign w:val="center"/>
           </w:tcPr>
           <w:p>
             <w:pPr>
               <w:pStyle w:val="TableTextsmall"/>
               <w:keepNext/>
               <w:keepLines/>
-              <w:rPr>
-                <w:rFonts w:cs="Arial"/>
+              <w:numPr>
+                <w:ilvl w:val="0"/>
+                <w:numId w:val="12"/>
+              </w:numPr>
+              <w:spacing w:before="0" w:after="0"/>
+              <w:rPr>
+                <w:i w:val="0"/>
                 <w:sz w:val="22"/>
                 <w:szCs w:val="22"/>
               </w:rPr>
             </w:pPr>
             <w:r>
               <w:rPr>
-                <w:rFonts w:cs="Arial"/>
-                <w:sz w:val="22"/>
-                <w:szCs w:val="22"/>
-              </w:rPr>
-              <w:t>Features</w:t>
+                <w:i w:val="0"/>
+                <w:sz w:val="22"/>
+                <w:szCs w:val="22"/>
+              </w:rPr>
+              <w:t>Database size</w:t>
             </w:r>
           </w:p>
-        </w:tc>
-        <w:tc>
-          <w:tcPr>
-            <w:tcW w:w="2250" w:type="dxa"/>
-          </w:tcPr>
           <w:p>
             <w:pPr>
               <w:pStyle w:val="TableTextsmall"/>
               <w:keepNext/>
               <w:keepLines/>
-              <w:rPr>
-                <w:rFonts w:cs="Arial"/>
+              <w:numPr>
+                <w:ilvl w:val="0"/>
+                <w:numId w:val="12"/>
+              </w:numPr>
+              <w:spacing w:before="0" w:after="0"/>
+              <w:rPr>
+                <w:i w:val="0"/>
                 <w:sz w:val="22"/>
                 <w:szCs w:val="22"/>
               </w:rPr>
             </w:pPr>
-          </w:p>
-        </w:tc>
-        <w:tc>
-          <w:tcPr>
-            <w:tcW w:w="2340" w:type="dxa"/>
-          </w:tcPr>
-          <w:p>
-            <w:pPr>
-              <w:pStyle w:val="TableTextsmall"/>
-              <w:keepNext/>
-              <w:keepLines/>
-              <w:rPr>
-                <w:rFonts w:cs="Arial"/>
-                <w:sz w:val="22"/>
-                <w:szCs w:val="22"/>
-              </w:rPr>
-            </w:pPr>
+            <w:r>
+              <w:rPr>
+                <w:i w:val="0"/>
+                <w:sz w:val="22"/>
+                <w:szCs w:val="22"/>
+              </w:rPr>
+              <w:t>Time</w:t>
+            </w:r>
           </w:p>
         </w:tc>
         <w:tc>
           <w:tcPr>
             <w:tcW w:w="2898" w:type="dxa"/>
+            <w:vAlign w:val="center"/>
           </w:tcPr>
           <w:p>
             <w:pPr>
               <w:pStyle w:val="TableTextsmall"/>
-              <w:keepNext/>
-              <w:keepLines/>
-              <w:rPr>
-                <w:rFonts w:cs="Arial"/>
+              <w:spacing w:before="0" w:after="0"/>
+              <w:jc w:val="center"/>
+              <w:rPr>
+                <w:i w:val="0"/>
                 <w:sz w:val="22"/>
                 <w:szCs w:val="22"/>
               </w:rPr>
             </w:pPr>
             <w:r>
               <w:rPr>
-                <w:rFonts w:cs="Arial"/>
-                <w:sz w:val="22"/>
-                <w:szCs w:val="22"/>
-              </w:rPr>
-              <w:t>70-80% of high priority features must be included in release 1.0</w:t>
+                <w:i w:val="0"/>
+                <w:sz w:val="22"/>
+                <w:szCs w:val="22"/>
+              </w:rPr>
+              <w:t>All features that the client wants must be included in release 1.0</w:t>
             </w:r>
           </w:p>
         </w:tc>
@@ -5718,21 +5927,22 @@
         <w:tc>
           <w:tcPr>
             <w:tcW w:w="2088" w:type="dxa"/>
+            <w:vAlign w:val="center"/>
           </w:tcPr>
           <w:p>
             <w:pPr>
-              <w:pStyle w:val="TableTextsmall"/>
+              <w:pStyle w:val="TableHead"/>
               <w:keepNext/>
               <w:keepLines/>
-              <w:rPr>
-                <w:rFonts w:cs="Arial"/>
+              <w:spacing w:before="0" w:after="0"/>
+              <w:jc w:val="center"/>
+              <w:rPr>
                 <w:sz w:val="22"/>
                 <w:szCs w:val="22"/>
               </w:rPr>
             </w:pPr>
             <w:r>
               <w:rPr>
-                <w:rFonts w:cs="Arial"/>
                 <w:sz w:val="22"/>
                 <w:szCs w:val="22"/>
               </w:rPr>
@@ -5743,59 +5953,78 @@
         <w:tc>
           <w:tcPr>
             <w:tcW w:w="2250" w:type="dxa"/>
+            <w:vAlign w:val="center"/>
           </w:tcPr>
           <w:p>
             <w:pPr>
               <w:pStyle w:val="TableTextsmall"/>
-              <w:keepNext/>
-              <w:keepLines/>
-              <w:rPr>
-                <w:rFonts w:cs="Arial"/>
+              <w:spacing w:before="0" w:after="0"/>
+              <w:jc w:val="center"/>
+              <w:rPr>
+                <w:i w:val="0"/>
                 <w:sz w:val="22"/>
                 <w:szCs w:val="22"/>
               </w:rPr>
             </w:pPr>
+            <w:r>
+              <w:rPr>
+                <w:i w:val="0"/>
+                <w:sz w:val="22"/>
+                <w:szCs w:val="22"/>
+              </w:rPr>
+              <w:t>System will reduce time in reserving</w:t>
+            </w:r>
           </w:p>
         </w:tc>
         <w:tc>
           <w:tcPr>
             <w:tcW w:w="2340" w:type="dxa"/>
+            <w:vAlign w:val="center"/>
           </w:tcPr>
           <w:p>
             <w:pPr>
               <w:pStyle w:val="TableTextsmall"/>
-              <w:keepNext/>
-              <w:keepLines/>
-              <w:rPr>
-                <w:rFonts w:cs="Arial"/>
+              <w:spacing w:before="0" w:after="0"/>
+              <w:jc w:val="center"/>
+              <w:rPr>
+                <w:i w:val="0"/>
                 <w:sz w:val="22"/>
                 <w:szCs w:val="22"/>
               </w:rPr>
             </w:pPr>
+            <w:r>
+              <w:rPr>
+                <w:i w:val="0"/>
+                <w:sz w:val="22"/>
+                <w:szCs w:val="22"/>
+              </w:rPr>
+              <w:t>Reservation will be hard during web server downtime</w:t>
+            </w:r>
           </w:p>
         </w:tc>
         <w:tc>
           <w:tcPr>
             <w:tcW w:w="2898" w:type="dxa"/>
+            <w:vAlign w:val="center"/>
           </w:tcPr>
           <w:p>
             <w:pPr>
               <w:pStyle w:val="TableTextsmall"/>
-              <w:keepNext/>
-              <w:keepLines/>
-              <w:rPr>
-                <w:rFonts w:cs="Arial"/>
+              <w:spacing w:before="0" w:after="0"/>
+              <w:jc w:val="center"/>
+              <w:rPr>
+                <w:i w:val="0"/>
                 <w:sz w:val="22"/>
                 <w:szCs w:val="22"/>
               </w:rPr>
             </w:pPr>
             <w:r>
               <w:rPr>
-                <w:rFonts w:cs="Arial"/>
-                <w:sz w:val="22"/>
-                <w:szCs w:val="22"/>
-              </w:rPr>
-              <w:t>90-95% of user acceptance tests must pass for release 1.0, 95-98% for release 1.1</w:t>
+                <w:i w:val="0"/>
+                <w:sz w:val="22"/>
+                <w:szCs w:val="22"/>
+              </w:rPr>
+              <w:t>90% of user acceptance must pass for release 1.0</w:t>
             </w:r>
           </w:p>
         </w:tc>
@@ -5804,21 +6033,22 @@
         <w:tc>
           <w:tcPr>
             <w:tcW w:w="2088" w:type="dxa"/>
+            <w:vAlign w:val="center"/>
           </w:tcPr>
           <w:p>
             <w:pPr>
-              <w:pStyle w:val="TableTextsmall"/>
+              <w:pStyle w:val="TableHead"/>
               <w:keepNext/>
               <w:keepLines/>
-              <w:rPr>
-                <w:rFonts w:cs="Arial"/>
+              <w:spacing w:before="0" w:after="0"/>
+              <w:jc w:val="center"/>
+              <w:rPr>
                 <w:sz w:val="22"/>
                 <w:szCs w:val="22"/>
               </w:rPr>
             </w:pPr>
             <w:r>
               <w:rPr>
-                <w:rFonts w:cs="Arial"/>
                 <w:sz w:val="22"/>
                 <w:szCs w:val="22"/>
               </w:rPr>
@@ -5829,60 +6059,97 @@
         <w:tc>
           <w:tcPr>
             <w:tcW w:w="2250" w:type="dxa"/>
+            <w:vAlign w:val="center"/>
           </w:tcPr>
           <w:p>
             <w:pPr>
               <w:pStyle w:val="TableTextsmall"/>
-              <w:keepNext/>
-              <w:keepLines/>
-              <w:rPr>
-                <w:rFonts w:cs="Arial"/>
+              <w:spacing w:before="0" w:after="0"/>
+              <w:jc w:val="center"/>
+              <w:rPr>
+                <w:i w:val="0"/>
                 <w:sz w:val="22"/>
                 <w:szCs w:val="22"/>
               </w:rPr>
             </w:pPr>
+            <w:r>
+              <w:rPr>
+                <w:i w:val="0"/>
+                <w:sz w:val="22"/>
+                <w:szCs w:val="22"/>
+              </w:rPr>
+              <w:t>Database developer</w:t>
+            </w:r>
+            <w:r>
+              <w:rPr>
+                <w:i w:val="0"/>
+                <w:sz w:val="22"/>
+                <w:szCs w:val="22"/>
+              </w:rPr>
+              <w:br/>
+              <w:t>Web Application developer</w:t>
+            </w:r>
+            <w:r>
+              <w:rPr>
+                <w:i w:val="0"/>
+                <w:sz w:val="22"/>
+                <w:szCs w:val="22"/>
+              </w:rPr>
+              <w:br/>
+              <w:t>Systems Tester</w:t>
+            </w:r>
           </w:p>
         </w:tc>
         <w:tc>
           <w:tcPr>
             <w:tcW w:w="2340" w:type="dxa"/>
+            <w:vAlign w:val="center"/>
           </w:tcPr>
           <w:p>
             <w:pPr>
               <w:pStyle w:val="TableTextsmall"/>
-              <w:keepNext/>
-              <w:keepLines/>
-              <w:rPr>
-                <w:rFonts w:cs="Arial"/>
+              <w:spacing w:before="0" w:after="0"/>
+              <w:jc w:val="center"/>
+              <w:rPr>
+                <w:i w:val="0"/>
                 <w:sz w:val="22"/>
                 <w:szCs w:val="22"/>
               </w:rPr>
             </w:pPr>
             <w:r>
               <w:rPr>
-                <w:rFonts w:cs="Arial"/>
-                <w:sz w:val="22"/>
-                <w:szCs w:val="22"/>
-              </w:rPr>
-              <w:t>maximum team size is 6 developers + 4 testers</w:t>
+                <w:i w:val="0"/>
+                <w:sz w:val="22"/>
+                <w:szCs w:val="22"/>
+              </w:rPr>
+              <w:t>Maximum team size id 3 embers acting as developers and testers</w:t>
             </w:r>
           </w:p>
         </w:tc>
         <w:tc>
           <w:tcPr>
             <w:tcW w:w="2898" w:type="dxa"/>
+            <w:vAlign w:val="center"/>
           </w:tcPr>
           <w:p>
             <w:pPr>
               <w:pStyle w:val="TableTextsmall"/>
-              <w:keepNext/>
-              <w:keepLines/>
-              <w:rPr>
-                <w:rFonts w:cs="Arial"/>
+              <w:spacing w:before="0" w:after="0"/>
+              <w:jc w:val="center"/>
+              <w:rPr>
+                <w:i w:val="0"/>
                 <w:sz w:val="22"/>
                 <w:szCs w:val="22"/>
               </w:rPr>
             </w:pPr>
+            <w:r>
+              <w:rPr>
+                <w:i w:val="0"/>
+                <w:sz w:val="22"/>
+                <w:szCs w:val="22"/>
+              </w:rPr>
+              <w:t>Staffs knowledge covers 90% of requirements need for this project</w:t>
+            </w:r>
           </w:p>
         </w:tc>
       </w:tr>
@@ -5890,21 +6157,22 @@
         <w:tc>
           <w:tcPr>
             <w:tcW w:w="2088" w:type="dxa"/>
+            <w:vAlign w:val="center"/>
           </w:tcPr>
           <w:p>
             <w:pPr>
-              <w:pStyle w:val="TableTextsmall"/>
+              <w:pStyle w:val="TableHead"/>
               <w:keepNext/>
               <w:keepLines/>
-              <w:rPr>
-                <w:rFonts w:cs="Arial"/>
+              <w:spacing w:before="0" w:after="0"/>
+              <w:jc w:val="center"/>
+              <w:rPr>
                 <w:sz w:val="22"/>
                 <w:szCs w:val="22"/>
               </w:rPr>
             </w:pPr>
             <w:r>
               <w:rPr>
-                <w:rFonts w:cs="Arial"/>
                 <w:sz w:val="22"/>
                 <w:szCs w:val="22"/>
               </w:rPr>
@@ -5915,14 +6183,15 @@
         <w:tc>
           <w:tcPr>
             <w:tcW w:w="2250" w:type="dxa"/>
+            <w:vAlign w:val="center"/>
           </w:tcPr>
           <w:p>
             <w:pPr>
               <w:pStyle w:val="TableTextsmall"/>
-              <w:keepNext/>
-              <w:keepLines/>
-              <w:rPr>
-                <w:rFonts w:cs="Arial"/>
+              <w:spacing w:before="0" w:after="0"/>
+              <w:jc w:val="center"/>
+              <w:rPr>
+                <w:i w:val="0"/>
                 <w:sz w:val="22"/>
                 <w:szCs w:val="22"/>
               </w:rPr>
@@ -5932,43 +6201,45 @@
         <w:tc>
           <w:tcPr>
             <w:tcW w:w="2340" w:type="dxa"/>
+            <w:vAlign w:val="center"/>
           </w:tcPr>
           <w:p>
             <w:pPr>
               <w:pStyle w:val="TableTextsmall"/>
-              <w:keepNext/>
-              <w:keepLines/>
-              <w:rPr>
-                <w:rFonts w:cs="Arial"/>
+              <w:spacing w:before="0" w:after="0"/>
+              <w:jc w:val="center"/>
+              <w:rPr>
+                <w:i w:val="0"/>
                 <w:sz w:val="22"/>
                 <w:szCs w:val="22"/>
               </w:rPr>
             </w:pPr>
+            <w:r>
+              <w:rPr>
+                <w:i w:val="0"/>
+                <w:sz w:val="22"/>
+                <w:szCs w:val="22"/>
+              </w:rPr>
+              <w:t>No budget needed</w:t>
+            </w:r>
           </w:p>
         </w:tc>
         <w:tc>
           <w:tcPr>
             <w:tcW w:w="2898" w:type="dxa"/>
+            <w:vAlign w:val="center"/>
           </w:tcPr>
           <w:p>
             <w:pPr>
               <w:pStyle w:val="TableTextsmall"/>
-              <w:keepNext/>
-              <w:keepLines/>
-              <w:rPr>
-                <w:rFonts w:cs="Arial"/>
+              <w:spacing w:before="0" w:after="0"/>
+              <w:jc w:val="center"/>
+              <w:rPr>
+                <w:i w:val="0"/>
                 <w:sz w:val="22"/>
                 <w:szCs w:val="22"/>
               </w:rPr>
             </w:pPr>
-            <w:r>
-              <w:rPr>
-                <w:rFonts w:cs="Arial"/>
-                <w:sz w:val="22"/>
-                <w:szCs w:val="22"/>
-              </w:rPr>
-              <w:t>budget overrun up to 15% acceptable without executive review</w:t>
-            </w:r>
           </w:p>
         </w:tc>
       </w:tr>
@@ -5985,6 +6256,24 @@
     </w:p>
     <w:p>
       <w:pPr>
+        <w:spacing w:after="160" w:line="259" w:lineRule="auto"/>
+        <w:rPr>
+          <w:rFonts w:ascii="Arial" w:hAnsi="Arial" w:cs="Arial"/>
+          <w:sz w:val="22"/>
+          <w:szCs w:val="22"/>
+        </w:rPr>
+      </w:pPr>
+      <w:r>
+        <w:rPr>
+          <w:rFonts w:cs="Arial"/>
+          <w:i/>
+          <w:szCs w:val="22"/>
+        </w:rPr>
+        <w:br w:type="page"/>
+      </w:r>
+    </w:p>
+    <w:p>
+      <w:pPr>
         <w:pStyle w:val="Heading2"/>
         <w:rPr>
           <w:rFonts w:ascii="Arial" w:hAnsi="Arial" w:cs="Arial"/>
@@ -5992,16 +6281,17 @@
           <w:szCs w:val="22"/>
         </w:rPr>
       </w:pPr>
-      <w:bookmarkStart w:id="20" w:name="_Toc18551434"/>
-      <w:r>
-        <w:rPr>
-          <w:rFonts w:ascii="Arial" w:hAnsi="Arial" w:cs="Arial"/>
-          <w:sz w:val="22"/>
-          <w:szCs w:val="22"/>
-        </w:rPr>
+      <w:bookmarkStart w:id="21" w:name="_Toc18551434"/>
+      <w:r>
+        <w:rPr>
+          <w:rFonts w:ascii="Arial" w:hAnsi="Arial" w:cs="Arial"/>
+          <w:sz w:val="22"/>
+          <w:szCs w:val="22"/>
+        </w:rPr>
+        <w:lastRenderedPageBreak/>
         <w:t>Operating Environment</w:t>
       </w:r>
-      <w:bookmarkEnd w:id="20"/>
+      <w:bookmarkEnd w:id="21"/>
     </w:p>
     <w:p>
       <w:pPr>
@@ -6062,17 +6352,7 @@
           <w:i w:val="0"/>
           <w:szCs w:val="22"/>
         </w:rPr>
-        <w:t xml:space="preserve"> and s</w:t>
-      </w:r>
-      <w:bookmarkStart w:id="21" w:name="_GoBack"/>
-      <w:bookmarkEnd w:id="21"/>
-      <w:r>
-        <w:rPr>
-          <w:rFonts w:cs="Arial"/>
-          <w:i w:val="0"/>
-          <w:szCs w:val="22"/>
-        </w:rPr>
-        <w:t>hould be password protected.</w:t>
+        <w:t xml:space="preserve"> and should be password protected.</w:t>
       </w:r>
     </w:p>
     <w:sectPr>
@@ -6178,7 +6458,7 @@
       <w:rPr>
         <w:noProof/>
       </w:rPr>
-      <w:t>5</w:t>
+      <w:t>6</w:t>
     </w:r>
     <w:r>
       <w:fldChar w:fldCharType="end"/>
@@ -6877,6 +7157,232 @@
     </w:lvl>
   </w:abstractNum>
   <w:abstractNum w:abstractNumId="6" w15:restartNumberingAfterBreak="0">
+    <w:nsid w:val="275C2E07"/>
+    <w:multiLevelType w:val="hybridMultilevel"/>
+    <w:tmpl w:val="F05E1066"/>
+    <w:lvl w:ilvl="0" w:tplc="04090001">
+      <w:start w:val="1"/>
+      <w:numFmt w:val="bullet"/>
+      <w:lvlText w:val=""/>
+      <w:lvlJc w:val="left"/>
+      <w:pPr>
+        <w:ind w:left="720" w:hanging="360"/>
+      </w:pPr>
+      <w:rPr>
+        <w:rFonts w:ascii="Symbol" w:hAnsi="Symbol" w:hint="default"/>
+      </w:rPr>
+    </w:lvl>
+    <w:lvl w:ilvl="1" w:tplc="04090003" w:tentative="1">
+      <w:start w:val="1"/>
+      <w:numFmt w:val="bullet"/>
+      <w:lvlText w:val="o"/>
+      <w:lvlJc w:val="left"/>
+      <w:pPr>
+        <w:ind w:left="1440" w:hanging="360"/>
+      </w:pPr>
+      <w:rPr>
+        <w:rFonts w:ascii="Courier New" w:hAnsi="Courier New" w:cs="Courier New" w:hint="default"/>
+      </w:rPr>
+    </w:lvl>
+    <w:lvl w:ilvl="2" w:tplc="04090005" w:tentative="1">
+      <w:start w:val="1"/>
+      <w:numFmt w:val="bullet"/>
+      <w:lvlText w:val=""/>
+      <w:lvlJc w:val="left"/>
+      <w:pPr>
+        <w:ind w:left="2160" w:hanging="360"/>
+      </w:pPr>
+      <w:rPr>
+        <w:rFonts w:ascii="Wingdings" w:hAnsi="Wingdings" w:hint="default"/>
+      </w:rPr>
+    </w:lvl>
+    <w:lvl w:ilvl="3" w:tplc="04090001" w:tentative="1">
+      <w:start w:val="1"/>
+      <w:numFmt w:val="bullet"/>
+      <w:lvlText w:val=""/>
+      <w:lvlJc w:val="left"/>
+      <w:pPr>
+        <w:ind w:left="2880" w:hanging="360"/>
+      </w:pPr>
+      <w:rPr>
+        <w:rFonts w:ascii="Symbol" w:hAnsi="Symbol" w:hint="default"/>
+      </w:rPr>
+    </w:lvl>
+    <w:lvl w:ilvl="4" w:tplc="04090003" w:tentative="1">
+      <w:start w:val="1"/>
+      <w:numFmt w:val="bullet"/>
+      <w:lvlText w:val="o"/>
+      <w:lvlJc w:val="left"/>
+      <w:pPr>
+        <w:ind w:left="3600" w:hanging="360"/>
+      </w:pPr>
+      <w:rPr>
+        <w:rFonts w:ascii="Courier New" w:hAnsi="Courier New" w:cs="Courier New" w:hint="default"/>
+      </w:rPr>
+    </w:lvl>
+    <w:lvl w:ilvl="5" w:tplc="04090005" w:tentative="1">
+      <w:start w:val="1"/>
+      <w:numFmt w:val="bullet"/>
+      <w:lvlText w:val=""/>
+      <w:lvlJc w:val="left"/>
+      <w:pPr>
+        <w:ind w:left="4320" w:hanging="360"/>
+      </w:pPr>
+      <w:rPr>
+        <w:rFonts w:ascii="Wingdings" w:hAnsi="Wingdings" w:hint="default"/>
+      </w:rPr>
+    </w:lvl>
+    <w:lvl w:ilvl="6" w:tplc="04090001" w:tentative="1">
+      <w:start w:val="1"/>
+      <w:numFmt w:val="bullet"/>
+      <w:lvlText w:val=""/>
+      <w:lvlJc w:val="left"/>
+      <w:pPr>
+        <w:ind w:left="5040" w:hanging="360"/>
+      </w:pPr>
+      <w:rPr>
+        <w:rFonts w:ascii="Symbol" w:hAnsi="Symbol" w:hint="default"/>
+      </w:rPr>
+    </w:lvl>
+    <w:lvl w:ilvl="7" w:tplc="04090003" w:tentative="1">
+      <w:start w:val="1"/>
+      <w:numFmt w:val="bullet"/>
+      <w:lvlText w:val="o"/>
+      <w:lvlJc w:val="left"/>
+      <w:pPr>
+        <w:ind w:left="5760" w:hanging="360"/>
+      </w:pPr>
+      <w:rPr>
+        <w:rFonts w:ascii="Courier New" w:hAnsi="Courier New" w:cs="Courier New" w:hint="default"/>
+      </w:rPr>
+    </w:lvl>
+    <w:lvl w:ilvl="8" w:tplc="04090005" w:tentative="1">
+      <w:start w:val="1"/>
+      <w:numFmt w:val="bullet"/>
+      <w:lvlText w:val=""/>
+      <w:lvlJc w:val="left"/>
+      <w:pPr>
+        <w:ind w:left="6480" w:hanging="360"/>
+      </w:pPr>
+      <w:rPr>
+        <w:rFonts w:ascii="Wingdings" w:hAnsi="Wingdings" w:hint="default"/>
+      </w:rPr>
+    </w:lvl>
+  </w:abstractNum>
+  <w:abstractNum w:abstractNumId="7" w15:restartNumberingAfterBreak="0">
+    <w:nsid w:val="2C2A7EE8"/>
+    <w:multiLevelType w:val="hybridMultilevel"/>
+    <w:tmpl w:val="99222D2C"/>
+    <w:lvl w:ilvl="0" w:tplc="04090001">
+      <w:start w:val="1"/>
+      <w:numFmt w:val="bullet"/>
+      <w:lvlText w:val=""/>
+      <w:lvlJc w:val="left"/>
+      <w:pPr>
+        <w:ind w:left="360" w:hanging="360"/>
+      </w:pPr>
+      <w:rPr>
+        <w:rFonts w:ascii="Symbol" w:hAnsi="Symbol" w:hint="default"/>
+      </w:rPr>
+    </w:lvl>
+    <w:lvl w:ilvl="1" w:tplc="04090003" w:tentative="1">
+      <w:start w:val="1"/>
+      <w:numFmt w:val="bullet"/>
+      <w:lvlText w:val="o"/>
+      <w:lvlJc w:val="left"/>
+      <w:pPr>
+        <w:ind w:left="1440" w:hanging="360"/>
+      </w:pPr>
+      <w:rPr>
+        <w:rFonts w:ascii="Courier New" w:hAnsi="Courier New" w:cs="Courier New" w:hint="default"/>
+      </w:rPr>
+    </w:lvl>
+    <w:lvl w:ilvl="2" w:tplc="04090005" w:tentative="1">
+      <w:start w:val="1"/>
+      <w:numFmt w:val="bullet"/>
+      <w:lvlText w:val=""/>
+      <w:lvlJc w:val="left"/>
+      <w:pPr>
+        <w:ind w:left="2160" w:hanging="360"/>
+      </w:pPr>
+      <w:rPr>
+        <w:rFonts w:ascii="Wingdings" w:hAnsi="Wingdings" w:hint="default"/>
+      </w:rPr>
+    </w:lvl>
+    <w:lvl w:ilvl="3" w:tplc="04090001" w:tentative="1">
+      <w:start w:val="1"/>
+      <w:numFmt w:val="bullet"/>
+      <w:lvlText w:val=""/>
+      <w:lvlJc w:val="left"/>
+      <w:pPr>
+        <w:ind w:left="2880" w:hanging="360"/>
+      </w:pPr>
+      <w:rPr>
+        <w:rFonts w:ascii="Symbol" w:hAnsi="Symbol" w:hint="default"/>
+      </w:rPr>
+    </w:lvl>
+    <w:lvl w:ilvl="4" w:tplc="04090003" w:tentative="1">
+      <w:start w:val="1"/>
+      <w:numFmt w:val="bullet"/>
+      <w:lvlText w:val="o"/>
+      <w:lvlJc w:val="left"/>
+      <w:pPr>
+        <w:ind w:left="3600" w:hanging="360"/>
+      </w:pPr>
+      <w:rPr>
+        <w:rFonts w:ascii="Courier New" w:hAnsi="Courier New" w:cs="Courier New" w:hint="default"/>
+      </w:rPr>
+    </w:lvl>
+    <w:lvl w:ilvl="5" w:tplc="04090005" w:tentative="1">
+      <w:start w:val="1"/>
+      <w:numFmt w:val="bullet"/>
+      <w:lvlText w:val=""/>
+      <w:lvlJc w:val="left"/>
+      <w:pPr>
+        <w:ind w:left="4320" w:hanging="360"/>
+      </w:pPr>
+      <w:rPr>
+        <w:rFonts w:ascii="Wingdings" w:hAnsi="Wingdings" w:hint="default"/>
+      </w:rPr>
+    </w:lvl>
+    <w:lvl w:ilvl="6" w:tplc="04090001" w:tentative="1">
+      <w:start w:val="1"/>
+      <w:numFmt w:val="bullet"/>
+      <w:lvlText w:val=""/>
+      <w:lvlJc w:val="left"/>
+      <w:pPr>
+        <w:ind w:left="5040" w:hanging="360"/>
+      </w:pPr>
+      <w:rPr>
+        <w:rFonts w:ascii="Symbol" w:hAnsi="Symbol" w:hint="default"/>
+      </w:rPr>
+    </w:lvl>
+    <w:lvl w:ilvl="7" w:tplc="04090003" w:tentative="1">
+      <w:start w:val="1"/>
+      <w:numFmt w:val="bullet"/>
+      <w:lvlText w:val="o"/>
+      <w:lvlJc w:val="left"/>
+      <w:pPr>
+        <w:ind w:left="5760" w:hanging="360"/>
+      </w:pPr>
+      <w:rPr>
+        <w:rFonts w:ascii="Courier New" w:hAnsi="Courier New" w:cs="Courier New" w:hint="default"/>
+      </w:rPr>
+    </w:lvl>
+    <w:lvl w:ilvl="8" w:tplc="04090005" w:tentative="1">
+      <w:start w:val="1"/>
+      <w:numFmt w:val="bullet"/>
+      <w:lvlText w:val=""/>
+      <w:lvlJc w:val="left"/>
+      <w:pPr>
+        <w:ind w:left="6480" w:hanging="360"/>
+      </w:pPr>
+      <w:rPr>
+        <w:rFonts w:ascii="Wingdings" w:hAnsi="Wingdings" w:hint="default"/>
+      </w:rPr>
+    </w:lvl>
+  </w:abstractNum>
+  <w:abstractNum w:abstractNumId="8" w15:restartNumberingAfterBreak="0">
     <w:nsid w:val="32540038"/>
     <w:multiLevelType w:val="hybridMultilevel"/>
     <w:tmpl w:val="F5D82A84"/>
@@ -6989,7 +7495,7 @@
       </w:rPr>
     </w:lvl>
   </w:abstractNum>
-  <w:abstractNum w:abstractNumId="7" w15:restartNumberingAfterBreak="0">
+  <w:abstractNum w:abstractNumId="9" w15:restartNumberingAfterBreak="0">
     <w:nsid w:val="38CA6EBF"/>
     <w:multiLevelType w:val="hybridMultilevel"/>
     <w:tmpl w:val="B3BE0D2E"/>
@@ -7102,7 +7608,7 @@
       </w:rPr>
     </w:lvl>
   </w:abstractNum>
-  <w:abstractNum w:abstractNumId="8" w15:restartNumberingAfterBreak="0">
+  <w:abstractNum w:abstractNumId="10" w15:restartNumberingAfterBreak="0">
     <w:nsid w:val="790A509E"/>
     <w:multiLevelType w:val="singleLevel"/>
     <w:tmpl w:val="1BA4E954"/>
@@ -7122,7 +7628,7 @@
       </w:rPr>
     </w:lvl>
   </w:abstractNum>
-  <w:abstractNum w:abstractNumId="9" w15:restartNumberingAfterBreak="0">
+  <w:abstractNum w:abstractNumId="11" w15:restartNumberingAfterBreak="0">
     <w:nsid w:val="79AE684F"/>
     <w:multiLevelType w:val="hybridMultilevel"/>
     <w:tmpl w:val="E0687FE8"/>
@@ -7235,7 +7741,7 @@
       </w:rPr>
     </w:lvl>
   </w:abstractNum>
-  <w:abstractNum w:abstractNumId="10" w15:restartNumberingAfterBreak="0">
+  <w:abstractNum w:abstractNumId="12" w15:restartNumberingAfterBreak="0">
     <w:nsid w:val="7BF23A29"/>
     <w:multiLevelType w:val="singleLevel"/>
     <w:tmpl w:val="91807A16"/>
@@ -7260,13 +7766,13 @@
     <w:abstractNumId w:val="1"/>
   </w:num>
   <w:num w:numId="2">
-    <w:abstractNumId w:val="8"/>
+    <w:abstractNumId w:val="10"/>
   </w:num>
   <w:num w:numId="3">
-    <w:abstractNumId w:val="10"/>
+    <w:abstractNumId w:val="12"/>
   </w:num>
   <w:num w:numId="4">
-    <w:abstractNumId w:val="9"/>
+    <w:abstractNumId w:val="11"/>
   </w:num>
   <w:num w:numId="5">
     <w:abstractNumId w:val="5"/>
@@ -7284,10 +7790,16 @@
     <w:abstractNumId w:val="2"/>
   </w:num>
   <w:num w:numId="10">
-    <w:abstractNumId w:val="6"/>
+    <w:abstractNumId w:val="8"/>
   </w:num>
   <w:num w:numId="11">
+    <w:abstractNumId w:val="9"/>
+  </w:num>
+  <w:num w:numId="12">
     <w:abstractNumId w:val="7"/>
+  </w:num>
+  <w:num w:numId="13">
+    <w:abstractNumId w:val="6"/>
   </w:num>
 </w:numbering>
 </file>
@@ -7751,7 +8263,11 @@
         <w:ilvl w:val="2"/>
         <w:numId w:val="1"/>
       </w:numPr>
+      <w:tabs>
+        <w:tab w:val="clear" w:pos="720"/>
+      </w:tabs>
       <w:spacing w:before="240" w:after="60"/>
+      <w:ind w:left="2160" w:hanging="360"/>
       <w:outlineLvl w:val="2"/>
     </w:pPr>
   </w:style>
@@ -8272,6 +8788,25 @@
       <w:contextualSpacing/>
     </w:pPr>
   </w:style>
+  <w:style w:type="paragraph" w:customStyle="1" w:styleId="TableHead">
+    <w:name w:val="Table Head"/>
+    <w:basedOn w:val="Heading3"/>
+    <w:next w:val="Normal"/>
+    <w:rsid w:val="001D1055"/>
+    <w:pPr>
+      <w:numPr>
+        <w:ilvl w:val="0"/>
+        <w:numId w:val="0"/>
+      </w:numPr>
+      <w:spacing w:before="60"/>
+      <w:outlineLvl w:val="9"/>
+    </w:pPr>
+    <w:rPr>
+      <w:rFonts w:ascii="Arial" w:hAnsi="Arial"/>
+      <w:b/>
+      <w:lang w:eastAsia="en-US"/>
+    </w:rPr>
+  </w:style>
 </w:styles>
 </file>
 

</xml_diff>

<commit_message>
V&S - Updated Table of Contents
</commit_message>
<xml_diff>
--- a/Documentation/MCSPROJ/Needed Documents/Project Vision and Scope Document.docx
+++ b/Documentation/MCSPROJ/Needed Documents/Project Vision and Scope Document.docx
@@ -1716,6 +1716,8 @@
         </w:rPr>
         <w:t>4</w:t>
       </w:r>
+      <w:bookmarkStart w:id="2" w:name="_GoBack"/>
+      <w:bookmarkEnd w:id="2"/>
     </w:p>
     <w:p>
       <w:pPr>
@@ -1897,8 +1899,6 @@
         </w:rPr>
         <w:br w:type="page"/>
       </w:r>
-      <w:bookmarkStart w:id="2" w:name="_GoBack"/>
-      <w:bookmarkEnd w:id="2"/>
     </w:p>
     <w:p>
       <w:pPr>

</xml_diff>

<commit_message>
Project V&S - Background (proofread)
</commit_message>
<xml_diff>
--- a/Documentation/MCSPROJ/Needed Documents/Project Vision and Scope Document.docx
+++ b/Documentation/MCSPROJ/Needed Documents/Project Vision and Scope Document.docx
@@ -17,7 +17,7 @@
       <w:r>
         <w:rPr>
           <w:noProof/>
-          <w:lang w:eastAsia="en-US"/>
+          <w:lang w:val="en-PH" w:eastAsia="en-PH"/>
         </w:rPr>
         <w:drawing>
           <wp:anchor distT="0" distB="0" distL="114300" distR="114300" simplePos="0" relativeHeight="251658240" behindDoc="0" locked="0" layoutInCell="1" allowOverlap="1">
@@ -150,19 +150,106 @@
           <w:sz w:val="32"/>
           <w:szCs w:val="32"/>
         </w:rPr>
-        <w:t xml:space="preserve">#3 </w:t>
-      </w:r>
-      <w:proofErr w:type="spellStart"/>
-      <w:r>
+        <w:t>#3 Humabon Place, Magallanes, Makati City</w:t>
+      </w:r>
+    </w:p>
+    <w:p>
+      <w:pPr>
+        <w:pStyle w:val="Title"/>
+        <w:ind w:firstLine="720"/>
+        <w:jc w:val="left"/>
+        <w:rPr>
+          <w:rFonts w:cs="Arial"/>
+          <w:sz w:val="56"/>
+          <w:szCs w:val="52"/>
+        </w:rPr>
+      </w:pPr>
+    </w:p>
+    <w:p>
+      <w:pPr>
+        <w:pStyle w:val="Title"/>
+        <w:jc w:val="left"/>
+        <w:rPr>
+          <w:rFonts w:cs="Arial"/>
+          <w:sz w:val="60"/>
+          <w:szCs w:val="52"/>
+        </w:rPr>
+      </w:pPr>
+      <w:r>
+        <w:rPr>
+          <w:rFonts w:cs="Arial"/>
+          <w:sz w:val="60"/>
+          <w:szCs w:val="52"/>
+        </w:rPr>
+        <w:t xml:space="preserve">    </w:t>
+      </w:r>
+      <w:r>
+        <w:rPr>
+          <w:rFonts w:cs="Arial"/>
+          <w:sz w:val="60"/>
+          <w:szCs w:val="52"/>
+        </w:rPr>
+        <w:t xml:space="preserve"> </w:t>
+      </w:r>
+      <w:r>
+        <w:rPr>
+          <w:rFonts w:cs="Arial"/>
+          <w:sz w:val="60"/>
+          <w:szCs w:val="52"/>
+        </w:rPr>
+        <w:t>Vision and Scope Document</w:t>
+      </w:r>
+    </w:p>
+    <w:p>
+      <w:pPr>
+        <w:pStyle w:val="Title"/>
+        <w:spacing w:before="0" w:after="400"/>
+        <w:jc w:val="center"/>
+        <w:rPr>
+          <w:rFonts w:cs="Arial"/>
+          <w:sz w:val="60"/>
+          <w:szCs w:val="52"/>
+        </w:rPr>
+      </w:pPr>
+      <w:r>
+        <w:rPr>
+          <w:rFonts w:cs="Arial"/>
+          <w:sz w:val="60"/>
+          <w:szCs w:val="52"/>
+        </w:rPr>
+        <w:t>for</w:t>
+      </w:r>
+    </w:p>
+    <w:p>
+      <w:pPr>
+        <w:pStyle w:val="Title"/>
+        <w:jc w:val="center"/>
+        <w:rPr>
+          <w:rFonts w:cs="Arial"/>
+          <w:sz w:val="60"/>
+          <w:szCs w:val="52"/>
+        </w:rPr>
+      </w:pPr>
+      <w:r>
+        <w:rPr>
+          <w:rFonts w:cs="Arial"/>
+          <w:sz w:val="60"/>
+          <w:szCs w:val="52"/>
+        </w:rPr>
+        <w:t>Resort Reservation System</w:t>
+      </w:r>
+    </w:p>
+    <w:p>
+      <w:pPr>
+        <w:pStyle w:val="ByLine"/>
+        <w:jc w:val="center"/>
         <w:rPr>
           <w:rFonts w:cs="Arial"/>
           <w:b w:val="0"/>
           <w:sz w:val="32"/>
           <w:szCs w:val="32"/>
         </w:rPr>
-        <w:t>Humabon</w:t>
-      </w:r>
-      <w:proofErr w:type="spellEnd"/>
+      </w:pPr>
       <w:r>
         <w:rPr>
           <w:rFonts w:cs="Arial"/>
@@ -170,106 +257,47 @@
           <w:sz w:val="32"/>
           <w:szCs w:val="32"/>
         </w:rPr>
-        <w:t xml:space="preserve"> Place, Magallanes, Makati City</w:t>
-      </w:r>
-    </w:p>
-    <w:p>
-      <w:pPr>
-        <w:pStyle w:val="Title"/>
-        <w:ind w:firstLine="720"/>
-        <w:jc w:val="left"/>
-        <w:rPr>
-          <w:rFonts w:cs="Arial"/>
-          <w:sz w:val="56"/>
-          <w:szCs w:val="52"/>
-        </w:rPr>
-      </w:pPr>
-    </w:p>
-    <w:p>
-      <w:pPr>
-        <w:pStyle w:val="Title"/>
-        <w:jc w:val="left"/>
-        <w:rPr>
-          <w:rFonts w:cs="Arial"/>
-          <w:sz w:val="60"/>
-          <w:szCs w:val="52"/>
-        </w:rPr>
-      </w:pPr>
-      <w:r>
-        <w:rPr>
-          <w:rFonts w:cs="Arial"/>
-          <w:sz w:val="60"/>
-          <w:szCs w:val="52"/>
-        </w:rPr>
-        <w:t xml:space="preserve">    </w:t>
-      </w:r>
-      <w:r>
-        <w:rPr>
-          <w:rFonts w:cs="Arial"/>
-          <w:sz w:val="60"/>
-          <w:szCs w:val="52"/>
-        </w:rPr>
-        <w:t xml:space="preserve"> </w:t>
-      </w:r>
-      <w:r>
-        <w:rPr>
-          <w:rFonts w:cs="Arial"/>
-          <w:sz w:val="60"/>
-          <w:szCs w:val="52"/>
-        </w:rPr>
-        <w:t>Vision and Scope Document</w:t>
-      </w:r>
-    </w:p>
-    <w:p>
-      <w:pPr>
-        <w:pStyle w:val="Title"/>
-        <w:spacing w:before="0" w:after="400"/>
-        <w:jc w:val="center"/>
-        <w:rPr>
-          <w:rFonts w:cs="Arial"/>
-          <w:sz w:val="60"/>
-          <w:szCs w:val="52"/>
-        </w:rPr>
-      </w:pPr>
-      <w:r>
-        <w:rPr>
-          <w:rFonts w:cs="Arial"/>
-          <w:sz w:val="60"/>
-          <w:szCs w:val="52"/>
-        </w:rPr>
-        <w:t>for</w:t>
-      </w:r>
-    </w:p>
-    <w:p>
-      <w:pPr>
-        <w:pStyle w:val="Title"/>
-        <w:jc w:val="center"/>
-        <w:rPr>
-          <w:rFonts w:cs="Arial"/>
-          <w:sz w:val="60"/>
-          <w:szCs w:val="52"/>
-        </w:rPr>
-      </w:pPr>
-      <w:r>
-        <w:rPr>
-          <w:rFonts w:cs="Arial"/>
-          <w:sz w:val="60"/>
-          <w:szCs w:val="52"/>
-        </w:rPr>
-        <w:t>Resort Reservation System</w:t>
+        <w:t>Version 1.0 approved</w:t>
       </w:r>
     </w:p>
     <w:p>
       <w:pPr>
         <w:pStyle w:val="ByLine"/>
         <w:jc w:val="center"/>
+        <w:rPr>
+          <w:rFonts w:cs="Arial"/>
+          <w:b w:val="0"/>
+          <w:sz w:val="22"/>
+          <w:szCs w:val="22"/>
+        </w:rPr>
+      </w:pPr>
+      <w:r>
+        <w:rPr>
+          <w:rFonts w:cs="Arial"/>
+          <w:b w:val="0"/>
+          <w:sz w:val="32"/>
+          <w:szCs w:val="28"/>
+        </w:rPr>
+        <w:t>Prepared by:</w:t>
+      </w:r>
+      <w:r>
+        <w:rPr>
+          <w:rFonts w:cs="Arial"/>
+          <w:b w:val="0"/>
+          <w:sz w:val="22"/>
+          <w:szCs w:val="22"/>
+        </w:rPr>
+        <w:br/>
+      </w:r>
+      <w:r>
         <w:rPr>
           <w:rFonts w:cs="Arial"/>
           <w:b w:val="0"/>
           <w:sz w:val="32"/>
           <w:szCs w:val="32"/>
         </w:rPr>
-      </w:pPr>
+        <w:t>Reyes, Hannah Mae E.</w:t>
+      </w:r>
       <w:r>
         <w:rPr>
           <w:rFonts w:cs="Arial"/>
@@ -277,37 +305,8 @@
           <w:sz w:val="32"/>
           <w:szCs w:val="32"/>
         </w:rPr>
-        <w:t>Version 1.0 approved</w:t>
-      </w:r>
-    </w:p>
-    <w:p>
-      <w:pPr>
-        <w:pStyle w:val="ByLine"/>
-        <w:jc w:val="center"/>
-        <w:rPr>
-          <w:rFonts w:cs="Arial"/>
-          <w:b w:val="0"/>
-          <w:sz w:val="22"/>
-          <w:szCs w:val="22"/>
-        </w:rPr>
-      </w:pPr>
-      <w:r>
-        <w:rPr>
-          <w:rFonts w:cs="Arial"/>
-          <w:b w:val="0"/>
-          <w:sz w:val="32"/>
-          <w:szCs w:val="28"/>
-        </w:rPr>
-        <w:t>Prepared by:</w:t>
-      </w:r>
-      <w:r>
-        <w:rPr>
-          <w:rFonts w:cs="Arial"/>
-          <w:b w:val="0"/>
-          <w:sz w:val="22"/>
-          <w:szCs w:val="22"/>
-        </w:rPr>
         <w:br/>
+        <w:t>Lee, Kyle Vincent V.</w:t>
       </w:r>
       <w:r>
         <w:rPr>
@@ -316,46 +315,8 @@
           <w:sz w:val="32"/>
           <w:szCs w:val="32"/>
         </w:rPr>
-        <w:t>Reyes, Hannah Mae E.</w:t>
-      </w:r>
-      <w:r>
-        <w:rPr>
-          <w:rFonts w:cs="Arial"/>
-          <w:b w:val="0"/>
-          <w:sz w:val="32"/>
-          <w:szCs w:val="32"/>
-        </w:rPr>
         <w:br/>
-        <w:t>Lee, Kyle Vincent V.</w:t>
-      </w:r>
-      <w:r>
-        <w:rPr>
-          <w:rFonts w:cs="Arial"/>
-          <w:b w:val="0"/>
-          <w:sz w:val="32"/>
-          <w:szCs w:val="32"/>
-        </w:rPr>
-        <w:br/>
-      </w:r>
-      <w:proofErr w:type="spellStart"/>
-      <w:r>
-        <w:rPr>
-          <w:rFonts w:cs="Arial"/>
-          <w:b w:val="0"/>
-          <w:sz w:val="32"/>
-          <w:szCs w:val="32"/>
-        </w:rPr>
-        <w:t>Belchez</w:t>
-      </w:r>
-      <w:proofErr w:type="spellEnd"/>
-      <w:r>
-        <w:rPr>
-          <w:rFonts w:cs="Arial"/>
-          <w:b w:val="0"/>
-          <w:sz w:val="32"/>
-          <w:szCs w:val="32"/>
-        </w:rPr>
-        <w:t xml:space="preserve">, </w:t>
+        <w:t xml:space="preserve">Belchez, </w:t>
       </w:r>
       <w:r>
         <w:rPr>
@@ -1716,8 +1677,6 @@
         </w:rPr>
         <w:t>4</w:t>
       </w:r>
-      <w:bookmarkStart w:id="2" w:name="_GoBack"/>
-      <w:bookmarkEnd w:id="2"/>
     </w:p>
     <w:p>
       <w:pPr>
@@ -1919,7 +1878,7 @@
           <w:szCs w:val="22"/>
         </w:rPr>
       </w:pPr>
-      <w:bookmarkStart w:id="3" w:name="_Toc18551416"/>
+      <w:bookmarkStart w:id="2" w:name="_Toc18551416"/>
       <w:r>
         <w:rPr>
           <w:rFonts w:ascii="Arial" w:hAnsi="Arial" w:cs="Arial"/>
@@ -1929,7 +1888,7 @@
         <w:t>Revision History</w:t>
       </w:r>
       <w:bookmarkEnd w:id="1"/>
-      <w:bookmarkEnd w:id="3"/>
+      <w:bookmarkEnd w:id="2"/>
     </w:p>
     <w:p>
       <w:pPr>
@@ -2349,34 +2308,14 @@
                 <w:szCs w:val="22"/>
               </w:rPr>
             </w:pPr>
-            <w:proofErr w:type="spellStart"/>
             <w:r>
               <w:rPr>
                 <w:rFonts w:ascii="Arial" w:hAnsi="Arial" w:cs="Arial"/>
                 <w:sz w:val="22"/>
                 <w:szCs w:val="22"/>
               </w:rPr>
-              <w:t>Maica</w:t>
-            </w:r>
-            <w:proofErr w:type="spellEnd"/>
-            <w:r>
-              <w:rPr>
-                <w:rFonts w:ascii="Arial" w:hAnsi="Arial" w:cs="Arial"/>
-                <w:sz w:val="22"/>
-                <w:szCs w:val="22"/>
-              </w:rPr>
-              <w:t xml:space="preserve"> L. </w:t>
-            </w:r>
-            <w:proofErr w:type="spellStart"/>
-            <w:r>
-              <w:rPr>
-                <w:rFonts w:ascii="Arial" w:hAnsi="Arial" w:cs="Arial"/>
-                <w:sz w:val="22"/>
-                <w:szCs w:val="22"/>
-              </w:rPr>
-              <w:t>Belchez</w:t>
-            </w:r>
-            <w:proofErr w:type="spellEnd"/>
+              <w:t>Maica L. Belchez</w:t>
+            </w:r>
           </w:p>
         </w:tc>
         <w:tc>
@@ -2827,17 +2766,16 @@
           <w:szCs w:val="22"/>
         </w:rPr>
       </w:pPr>
-      <w:bookmarkStart w:id="4" w:name="_Toc18551417"/>
-      <w:r>
-        <w:rPr>
-          <w:rFonts w:ascii="Arial" w:hAnsi="Arial" w:cs="Arial"/>
-          <w:sz w:val="22"/>
-          <w:szCs w:val="22"/>
-        </w:rPr>
-        <w:lastRenderedPageBreak/>
+      <w:bookmarkStart w:id="3" w:name="_Toc18551417"/>
+      <w:r>
+        <w:rPr>
+          <w:rFonts w:ascii="Arial" w:hAnsi="Arial" w:cs="Arial"/>
+          <w:sz w:val="22"/>
+          <w:szCs w:val="22"/>
+        </w:rPr>
         <w:t>Business Requirements</w:t>
       </w:r>
-      <w:bookmarkEnd w:id="4"/>
+      <w:bookmarkEnd w:id="3"/>
     </w:p>
     <w:p>
       <w:pPr>
@@ -2863,7 +2801,23 @@
           <w:sz w:val="22"/>
           <w:szCs w:val="22"/>
         </w:rPr>
-        <w:t xml:space="preserve"> is yet to be built by our client. With further study about the client, the developers found out that the client wanted to have a reservation system for his resort. He requested the developers to create one for him. He also proposed a process for the system where customers would input their information and </w:t>
+        <w:t xml:space="preserve"> is yet to be built by our client. With further study about the </w:t>
+      </w:r>
+      <w:r>
+        <w:rPr>
+          <w:rFonts w:ascii="Arial" w:hAnsi="Arial" w:cs="Arial"/>
+          <w:sz w:val="22"/>
+          <w:szCs w:val="22"/>
+        </w:rPr>
+        <w:t>client, the developers learned</w:t>
+      </w:r>
+      <w:r>
+        <w:rPr>
+          <w:rFonts w:ascii="Arial" w:hAnsi="Arial" w:cs="Arial"/>
+          <w:sz w:val="22"/>
+          <w:szCs w:val="22"/>
+        </w:rPr>
+        <w:t xml:space="preserve"> that the client wanted to have a reservation system for his resort. He requested the developers to create one for him. He also proposed a process for the system where customers would input their information and </w:t>
       </w:r>
       <w:r>
         <w:rPr>
@@ -2944,7 +2898,7 @@
           <w:szCs w:val="22"/>
         </w:rPr>
       </w:pPr>
-      <w:bookmarkStart w:id="5" w:name="_Toc18551418"/>
+      <w:bookmarkStart w:id="4" w:name="_Toc18551418"/>
       <w:r>
         <w:rPr>
           <w:rFonts w:ascii="Arial" w:hAnsi="Arial" w:cs="Arial"/>
@@ -2953,7 +2907,7 @@
         </w:rPr>
         <w:t>Background</w:t>
       </w:r>
-      <w:bookmarkEnd w:id="5"/>
+      <w:bookmarkEnd w:id="4"/>
     </w:p>
     <w:p>
       <w:pPr>
@@ -2989,7 +2943,25 @@
           <w:i w:val="0"/>
           <w:szCs w:val="22"/>
         </w:rPr>
-        <w:t xml:space="preserve"> happening in the resort wherever the client may be. The resort will be built in a place in Samar, so it would be far, thus the client </w:t>
+        <w:t xml:space="preserve"> happening in the resort wherever the client may be. The resort will be </w:t>
+      </w:r>
+      <w:r>
+        <w:rPr>
+          <w:rFonts w:cs="Arial"/>
+          <w:i w:val="0"/>
+          <w:szCs w:val="22"/>
+        </w:rPr>
+        <w:t>built in a place in Samar, since it would be far,</w:t>
+      </w:r>
+      <w:bookmarkStart w:id="5" w:name="_GoBack"/>
+      <w:bookmarkEnd w:id="5"/>
+      <w:r>
+        <w:rPr>
+          <w:rFonts w:cs="Arial"/>
+          <w:i w:val="0"/>
+          <w:szCs w:val="22"/>
+        </w:rPr>
+        <w:t xml:space="preserve"> the client </w:t>
       </w:r>
       <w:r>
         <w:rPr>
@@ -3371,7 +3343,6 @@
           <w:sz w:val="22"/>
           <w:szCs w:val="22"/>
         </w:rPr>
-        <w:lastRenderedPageBreak/>
         <w:t>The Resort Reservation System can give the needs of the client, management, and customers like checking the availability, viewing the resort’s progress or transaction and customers’ details, and monitoring cash flow. The extra services offered in the resort is not yet included in the Reservation System.</w:t>
       </w:r>
     </w:p>
@@ -4004,7 +3975,6 @@
           <w:sz w:val="22"/>
           <w:szCs w:val="22"/>
         </w:rPr>
-        <w:lastRenderedPageBreak/>
         <w:t>Assumption:</w:t>
       </w:r>
       <w:r>
@@ -4453,7 +4423,6 @@
           <w:sz w:val="22"/>
           <w:szCs w:val="22"/>
         </w:rPr>
-        <w:lastRenderedPageBreak/>
         <w:t>Business Context</w:t>
       </w:r>
       <w:bookmarkEnd w:id="18"/>
@@ -5289,7 +5258,6 @@
           <w:sz w:val="22"/>
           <w:szCs w:val="22"/>
         </w:rPr>
-        <w:lastRenderedPageBreak/>
         <w:t>Project Priorities</w:t>
       </w:r>
       <w:bookmarkEnd w:id="20"/>
@@ -6288,7 +6256,6 @@
           <w:sz w:val="22"/>
           <w:szCs w:val="22"/>
         </w:rPr>
-        <w:lastRenderedPageBreak/>
         <w:t>Operating Environment</w:t>
       </w:r>
       <w:bookmarkEnd w:id="21"/>
@@ -6458,7 +6425,7 @@
       <w:rPr>
         <w:noProof/>
       </w:rPr>
-      <w:t>6</w:t>
+      <w:t>ii</w:t>
     </w:r>
     <w:r>
       <w:fldChar w:fldCharType="end"/>

</xml_diff>

<commit_message>
Project V&S - Business Requirement
</commit_message>
<xml_diff>
--- a/Documentation/MCSPROJ/Needed Documents/Project Vision and Scope Document.docx
+++ b/Documentation/MCSPROJ/Needed Documents/Project Vision and Scope Document.docx
@@ -2793,7 +2793,40 @@
           <w:sz w:val="22"/>
           <w:szCs w:val="22"/>
         </w:rPr>
-        <w:t>A resort, which is yet to be named,</w:t>
+        <w:t xml:space="preserve">A </w:t>
+      </w:r>
+      <w:r>
+        <w:rPr>
+          <w:rFonts w:ascii="Arial" w:hAnsi="Arial" w:cs="Arial"/>
+          <w:sz w:val="22"/>
+          <w:szCs w:val="22"/>
+        </w:rPr>
+        <w:t xml:space="preserve">resort, named Tarangban Falls &amp; </w:t>
+      </w:r>
+      <w:r>
+        <w:rPr>
+          <w:rFonts w:ascii="Arial" w:hAnsi="Arial" w:cs="Arial"/>
+          <w:noProof/>
+          <w:sz w:val="22"/>
+          <w:szCs w:val="22"/>
+        </w:rPr>
+        <w:t>Calimbo</w:t>
+      </w:r>
+      <w:r>
+        <w:rPr>
+          <w:rFonts w:ascii="Arial" w:hAnsi="Arial" w:cs="Arial"/>
+          <w:sz w:val="22"/>
+          <w:szCs w:val="22"/>
+        </w:rPr>
+        <w:t xml:space="preserve"> Farm Resort</w:t>
+      </w:r>
+      <w:r>
+        <w:rPr>
+          <w:rFonts w:ascii="Arial" w:hAnsi="Arial" w:cs="Arial"/>
+          <w:sz w:val="22"/>
+          <w:szCs w:val="22"/>
+        </w:rPr>
+        <w:t>,</w:t>
       </w:r>
       <w:r>
         <w:rPr>
@@ -2951,17 +2984,7 @@
           <w:i w:val="0"/>
           <w:szCs w:val="22"/>
         </w:rPr>
-        <w:t>built in a place in Samar, since it would be far,</w:t>
-      </w:r>
-      <w:bookmarkStart w:id="5" w:name="_GoBack"/>
-      <w:bookmarkEnd w:id="5"/>
-      <w:r>
-        <w:rPr>
-          <w:rFonts w:cs="Arial"/>
-          <w:i w:val="0"/>
-          <w:szCs w:val="22"/>
-        </w:rPr>
-        <w:t xml:space="preserve"> the client </w:t>
+        <w:t xml:space="preserve">built in a place in </w:t>
       </w:r>
       <w:r>
         <w:rPr>
@@ -2970,7 +2993,7 @@
           <w:noProof/>
           <w:szCs w:val="22"/>
         </w:rPr>
-        <w:t>wants</w:t>
+        <w:t>Samar</w:t>
       </w:r>
       <w:r>
         <w:rPr>
@@ -2978,7 +3001,42 @@
           <w:i w:val="0"/>
           <w:szCs w:val="22"/>
         </w:rPr>
-        <w:t xml:space="preserve"> to keep track or monitor the resort. As time goes by, and the project is being thought out, the developers also thought that it would be beneficial for both the management and customers if an online reservation system would also be created, along with it is a website showcasing the resort and its facilities. The project aims to make managing and monitoring easier in the resort.</w:t>
+        <w:t xml:space="preserve"> since it would be far,</w:t>
+      </w:r>
+      <w:r>
+        <w:rPr>
+          <w:rFonts w:cs="Arial"/>
+          <w:i w:val="0"/>
+          <w:szCs w:val="22"/>
+        </w:rPr>
+        <w:t xml:space="preserve"> the client </w:t>
+      </w:r>
+      <w:r>
+        <w:rPr>
+          <w:rFonts w:cs="Arial"/>
+          <w:i w:val="0"/>
+          <w:noProof/>
+          <w:szCs w:val="22"/>
+        </w:rPr>
+        <w:t>wants</w:t>
+      </w:r>
+      <w:r>
+        <w:rPr>
+          <w:rFonts w:cs="Arial"/>
+          <w:i w:val="0"/>
+          <w:szCs w:val="22"/>
+        </w:rPr>
+        <w:t xml:space="preserve"> to keep track or monitor the resort. As time goes by, and the project is being thought out, the developers also thought that it would be beneficial for both t</w:t>
+      </w:r>
+      <w:bookmarkStart w:id="5" w:name="_GoBack"/>
+      <w:bookmarkEnd w:id="5"/>
+      <w:r>
+        <w:rPr>
+          <w:rFonts w:cs="Arial"/>
+          <w:i w:val="0"/>
+          <w:szCs w:val="22"/>
+        </w:rPr>
+        <w:t>he management and customers if an online reservation system would also be created, along with it is a website showcasing the resort and its facilities. The project aims to make managing and monitoring easier in the resort.</w:t>
       </w:r>
     </w:p>
     <w:p>
@@ -3017,7 +3075,25 @@
           <w:sz w:val="22"/>
           <w:szCs w:val="22"/>
         </w:rPr>
-        <w:t>There is a place in Samar that our client saw and knew from the start that he can do business there, that's why he bought it to establish his own resort. The place has potential; it is located besides a waterfall. For the past years, tourists have been coming to visit the place. It is a good place to wind down and relax. It's a little hard to go to this place but it is all worth it.</w:t>
+        <w:t xml:space="preserve">There is a place in Samar that our client saw and knew from the start that he can do business there, that's why he bought it to establish his own resort. The place has potential; it is located </w:t>
+      </w:r>
+      <w:r>
+        <w:rPr>
+          <w:rFonts w:ascii="Arial" w:hAnsi="Arial" w:cs="Arial"/>
+          <w:noProof/>
+          <w:sz w:val="22"/>
+          <w:szCs w:val="22"/>
+          <w:u w:val="thick" w:color="E2534F"/>
+        </w:rPr>
+        <w:t>besides</w:t>
+      </w:r>
+      <w:r>
+        <w:rPr>
+          <w:rFonts w:ascii="Arial" w:hAnsi="Arial" w:cs="Arial"/>
+          <w:sz w:val="22"/>
+          <w:szCs w:val="22"/>
+        </w:rPr>
+        <w:t xml:space="preserve"> a waterfall. For the past years, tourists have been coming to visit the place. It is a good place to wind down and relax. It's a little hard to go to this place but it is all worth it.</w:t>
       </w:r>
     </w:p>
     <w:p>
@@ -6425,7 +6501,7 @@
       <w:rPr>
         <w:noProof/>
       </w:rPr>
-      <w:t>ii</w:t>
+      <w:t>iii</w:t>
     </w:r>
     <w:r>
       <w:fldChar w:fldCharType="end"/>

</xml_diff>

<commit_message>
Project V&S - Limitations and Exclusions
</commit_message>
<xml_diff>
--- a/Documentation/MCSPROJ/Needed Documents/Project Vision and Scope Document.docx
+++ b/Documentation/MCSPROJ/Needed Documents/Project Vision and Scope Document.docx
@@ -3026,38 +3026,28 @@
           <w:i w:val="0"/>
           <w:szCs w:val="22"/>
         </w:rPr>
-        <w:t xml:space="preserve"> to keep track or monitor the resort. As time goes by, and the project is being thought out, the developers also thought that it would be beneficial for both t</w:t>
-      </w:r>
-      <w:bookmarkStart w:id="5" w:name="_GoBack"/>
+        <w:t xml:space="preserve"> to keep track or monitor the resort. As time goes by, and the project is being thought out, the developers also thought that it would be beneficial for both the management and customers if an online reservation system would also be created, along with it is a website showcasing the resort and its facilities. The project aims to make managing and monitoring easier in the resort.</w:t>
+      </w:r>
+    </w:p>
+    <w:p>
+      <w:pPr>
+        <w:pStyle w:val="Heading2"/>
+        <w:rPr>
+          <w:rFonts w:ascii="Arial" w:hAnsi="Arial" w:cs="Arial"/>
+          <w:sz w:val="22"/>
+          <w:szCs w:val="22"/>
+        </w:rPr>
+      </w:pPr>
+      <w:bookmarkStart w:id="5" w:name="_Toc18551419"/>
+      <w:r>
+        <w:rPr>
+          <w:rFonts w:ascii="Arial" w:hAnsi="Arial" w:cs="Arial"/>
+          <w:sz w:val="22"/>
+          <w:szCs w:val="22"/>
+        </w:rPr>
+        <w:t>Business Opportunity</w:t>
+      </w:r>
       <w:bookmarkEnd w:id="5"/>
-      <w:r>
-        <w:rPr>
-          <w:rFonts w:cs="Arial"/>
-          <w:i w:val="0"/>
-          <w:szCs w:val="22"/>
-        </w:rPr>
-        <w:t>he management and customers if an online reservation system would also be created, along with it is a website showcasing the resort and its facilities. The project aims to make managing and monitoring easier in the resort.</w:t>
-      </w:r>
-    </w:p>
-    <w:p>
-      <w:pPr>
-        <w:pStyle w:val="Heading2"/>
-        <w:rPr>
-          <w:rFonts w:ascii="Arial" w:hAnsi="Arial" w:cs="Arial"/>
-          <w:sz w:val="22"/>
-          <w:szCs w:val="22"/>
-        </w:rPr>
-      </w:pPr>
-      <w:bookmarkStart w:id="6" w:name="_Toc18551419"/>
-      <w:r>
-        <w:rPr>
-          <w:rFonts w:ascii="Arial" w:hAnsi="Arial" w:cs="Arial"/>
-          <w:sz w:val="22"/>
-          <w:szCs w:val="22"/>
-        </w:rPr>
-        <w:t>Business Opportunity</w:t>
-      </w:r>
-      <w:bookmarkEnd w:id="6"/>
     </w:p>
     <w:p>
       <w:pPr>
@@ -3105,7 +3095,7 @@
           <w:szCs w:val="22"/>
         </w:rPr>
       </w:pPr>
-      <w:bookmarkStart w:id="7" w:name="_Toc18551420"/>
+      <w:bookmarkStart w:id="6" w:name="_Toc18551420"/>
       <w:r>
         <w:rPr>
           <w:rFonts w:ascii="Arial" w:hAnsi="Arial" w:cs="Arial"/>
@@ -3114,7 +3104,7 @@
         </w:rPr>
         <w:t>Business Objectives and Success Criteria</w:t>
       </w:r>
-      <w:bookmarkEnd w:id="7"/>
+      <w:bookmarkEnd w:id="6"/>
     </w:p>
     <w:p>
       <w:pPr>
@@ -3356,7 +3346,7 @@
           <w:szCs w:val="22"/>
         </w:rPr>
       </w:pPr>
-      <w:bookmarkStart w:id="8" w:name="_Toc18551421"/>
+      <w:bookmarkStart w:id="7" w:name="_Toc18551421"/>
       <w:r>
         <w:rPr>
           <w:rFonts w:ascii="Arial" w:hAnsi="Arial" w:cs="Arial"/>
@@ -3365,7 +3355,7 @@
         </w:rPr>
         <w:t>Customer or Market Needs</w:t>
       </w:r>
-      <w:bookmarkEnd w:id="8"/>
+      <w:bookmarkEnd w:id="7"/>
     </w:p>
     <w:p>
       <w:pPr>
@@ -3431,7 +3421,7 @@
           <w:szCs w:val="22"/>
         </w:rPr>
       </w:pPr>
-      <w:bookmarkStart w:id="9" w:name="_Toc18551422"/>
+      <w:bookmarkStart w:id="8" w:name="_Toc18551422"/>
       <w:r>
         <w:rPr>
           <w:rFonts w:ascii="Arial" w:hAnsi="Arial" w:cs="Arial"/>
@@ -3440,7 +3430,7 @@
         </w:rPr>
         <w:t>Business Risks</w:t>
       </w:r>
-      <w:bookmarkEnd w:id="9"/>
+      <w:bookmarkEnd w:id="8"/>
     </w:p>
     <w:p>
       <w:pPr>
@@ -3480,7 +3470,7 @@
           <w:szCs w:val="22"/>
         </w:rPr>
       </w:pPr>
-      <w:bookmarkStart w:id="10" w:name="_Toc18551423"/>
+      <w:bookmarkStart w:id="9" w:name="_Toc18551423"/>
       <w:r>
         <w:rPr>
           <w:rFonts w:ascii="Arial" w:hAnsi="Arial" w:cs="Arial"/>
@@ -3489,7 +3479,7 @@
         </w:rPr>
         <w:t>Vision of the Solution</w:t>
       </w:r>
-      <w:bookmarkEnd w:id="10"/>
+      <w:bookmarkEnd w:id="9"/>
     </w:p>
     <w:p>
       <w:pPr>
@@ -3537,7 +3527,7 @@
           <w:szCs w:val="22"/>
         </w:rPr>
       </w:pPr>
-      <w:bookmarkStart w:id="11" w:name="_Toc18551424"/>
+      <w:bookmarkStart w:id="10" w:name="_Toc18551424"/>
       <w:r>
         <w:rPr>
           <w:rFonts w:ascii="Arial" w:hAnsi="Arial" w:cs="Arial"/>
@@ -3546,7 +3536,7 @@
         </w:rPr>
         <w:t>Vision Statement</w:t>
       </w:r>
-      <w:bookmarkEnd w:id="11"/>
+      <w:bookmarkEnd w:id="10"/>
     </w:p>
     <w:p>
       <w:pPr>
@@ -3609,7 +3599,7 @@
           <w:szCs w:val="22"/>
         </w:rPr>
       </w:pPr>
-      <w:bookmarkStart w:id="12" w:name="_Toc18551425"/>
+      <w:bookmarkStart w:id="11" w:name="_Toc18551425"/>
       <w:r>
         <w:rPr>
           <w:rFonts w:ascii="Arial" w:hAnsi="Arial" w:cs="Arial"/>
@@ -3618,7 +3608,7 @@
         </w:rPr>
         <w:t>Major Features</w:t>
       </w:r>
-      <w:bookmarkEnd w:id="12"/>
+      <w:bookmarkEnd w:id="11"/>
     </w:p>
     <w:p>
       <w:pPr>
@@ -3883,7 +3873,7 @@
           <w:szCs w:val="22"/>
         </w:rPr>
       </w:pPr>
-      <w:bookmarkStart w:id="13" w:name="_Toc18551426"/>
+      <w:bookmarkStart w:id="12" w:name="_Toc18551426"/>
       <w:r>
         <w:rPr>
           <w:rFonts w:ascii="Arial" w:hAnsi="Arial" w:cs="Arial"/>
@@ -3892,7 +3882,7 @@
         </w:rPr>
         <w:t>Assumptions and Dependencies</w:t>
       </w:r>
-      <w:bookmarkEnd w:id="13"/>
+      <w:bookmarkEnd w:id="12"/>
     </w:p>
     <w:p>
       <w:pPr>
@@ -4111,7 +4101,7 @@
           <w:szCs w:val="22"/>
         </w:rPr>
       </w:pPr>
-      <w:bookmarkStart w:id="14" w:name="_Toc18551427"/>
+      <w:bookmarkStart w:id="13" w:name="_Toc18551427"/>
       <w:r>
         <w:rPr>
           <w:rFonts w:ascii="Arial" w:hAnsi="Arial" w:cs="Arial"/>
@@ -4120,7 +4110,7 @@
         </w:rPr>
         <w:t>Scope and Limitations</w:t>
       </w:r>
-      <w:bookmarkEnd w:id="14"/>
+      <w:bookmarkEnd w:id="13"/>
     </w:p>
     <w:p>
       <w:pPr>
@@ -4132,7 +4122,7 @@
           <w:szCs w:val="22"/>
         </w:rPr>
       </w:pPr>
-      <w:bookmarkStart w:id="15" w:name="_Toc18551428"/>
+      <w:bookmarkStart w:id="14" w:name="_Toc18551428"/>
       <w:r>
         <w:rPr>
           <w:rFonts w:ascii="Arial" w:hAnsi="Arial" w:cs="Arial"/>
@@ -4311,7 +4301,7 @@
         </w:rPr>
         <w:t>Scope of Initial Release</w:t>
       </w:r>
-      <w:bookmarkEnd w:id="15"/>
+      <w:bookmarkEnd w:id="14"/>
     </w:p>
     <w:p>
       <w:pPr>
@@ -4350,7 +4340,7 @@
           <w:szCs w:val="22"/>
         </w:rPr>
       </w:pPr>
-      <w:bookmarkStart w:id="16" w:name="_Toc18551429"/>
+      <w:bookmarkStart w:id="15" w:name="_Toc18551429"/>
       <w:r>
         <w:rPr>
           <w:rFonts w:ascii="Arial" w:hAnsi="Arial" w:cs="Arial"/>
@@ -4359,7 +4349,7 @@
         </w:rPr>
         <w:t>Scope of Subsequent Releases</w:t>
       </w:r>
-      <w:bookmarkEnd w:id="16"/>
+      <w:bookmarkEnd w:id="15"/>
     </w:p>
     <w:p>
       <w:pPr>
@@ -4453,7 +4443,7 @@
           <w:szCs w:val="22"/>
         </w:rPr>
       </w:pPr>
-      <w:bookmarkStart w:id="17" w:name="_Toc18551430"/>
+      <w:bookmarkStart w:id="16" w:name="_Toc18551430"/>
       <w:r>
         <w:rPr>
           <w:rFonts w:ascii="Arial" w:hAnsi="Arial" w:cs="Arial"/>
@@ -4462,7 +4452,7 @@
         </w:rPr>
         <w:t>Limitations and Exclusions</w:t>
       </w:r>
-      <w:bookmarkEnd w:id="17"/>
+      <w:bookmarkEnd w:id="16"/>
     </w:p>
     <w:p>
       <w:pPr>
@@ -4480,7 +4470,73 @@
           <w:sz w:val="22"/>
           <w:szCs w:val="22"/>
         </w:rPr>
-        <w:t>The limitations would be the exclusion of the services in the reservation process, the developers are focusing more on reservation of rooms, that's why reserving the services online would not be included in the initial release, however, customers can still avail the services when they're in the actual resort. Another one is the email reminders, the developers would also like to remind the customers about their made reservations, but at this time, the developers are still not knowledgeable how to do such feature, that's why it won't be included in the release.</w:t>
+        <w:t>The limitations will</w:t>
+      </w:r>
+      <w:r>
+        <w:rPr>
+          <w:rFonts w:ascii="Arial" w:hAnsi="Arial" w:cs="Arial"/>
+          <w:sz w:val="22"/>
+          <w:szCs w:val="22"/>
+        </w:rPr>
+        <w:t xml:space="preserve"> be the exclusion of the services in the reservation process, the developers are focusing more on reservation of rooms, that's why reserving the services online would not be </w:t>
+      </w:r>
+      <w:r>
+        <w:rPr>
+          <w:rFonts w:ascii="Arial" w:hAnsi="Arial" w:cs="Arial"/>
+          <w:sz w:val="22"/>
+          <w:szCs w:val="22"/>
+        </w:rPr>
+        <w:t>included in the initial release. H</w:t>
+      </w:r>
+      <w:r>
+        <w:rPr>
+          <w:rFonts w:ascii="Arial" w:hAnsi="Arial" w:cs="Arial"/>
+          <w:sz w:val="22"/>
+          <w:szCs w:val="22"/>
+        </w:rPr>
+        <w:t>owever, customers can stil</w:t>
+      </w:r>
+      <w:bookmarkStart w:id="17" w:name="_GoBack"/>
+      <w:bookmarkEnd w:id="17"/>
+      <w:r>
+        <w:rPr>
+          <w:rFonts w:ascii="Arial" w:hAnsi="Arial" w:cs="Arial"/>
+          <w:sz w:val="22"/>
+          <w:szCs w:val="22"/>
+        </w:rPr>
+        <w:t>l avail the services when they're in the actual resort. Another one is</w:t>
+      </w:r>
+      <w:r>
+        <w:rPr>
+          <w:rFonts w:ascii="Arial" w:hAnsi="Arial" w:cs="Arial"/>
+          <w:sz w:val="22"/>
+          <w:szCs w:val="22"/>
+        </w:rPr>
+        <w:t>,</w:t>
+      </w:r>
+      <w:r>
+        <w:rPr>
+          <w:rFonts w:ascii="Arial" w:hAnsi="Arial" w:cs="Arial"/>
+          <w:sz w:val="22"/>
+          <w:szCs w:val="22"/>
+        </w:rPr>
+        <w:t xml:space="preserve"> the email reminders, the developers would also like to remind the custome</w:t>
+      </w:r>
+      <w:r>
+        <w:rPr>
+          <w:rFonts w:ascii="Arial" w:hAnsi="Arial" w:cs="Arial"/>
+          <w:sz w:val="22"/>
+          <w:szCs w:val="22"/>
+        </w:rPr>
+        <w:t>rs about their made reservations. B</w:t>
+      </w:r>
+      <w:r>
+        <w:rPr>
+          <w:rFonts w:ascii="Arial" w:hAnsi="Arial" w:cs="Arial"/>
+          <w:sz w:val="22"/>
+          <w:szCs w:val="22"/>
+        </w:rPr>
+        <w:t>ut at this time, the developers are still not knowledgeable how to do such feature, that's why it won't be included in the release.</w:t>
       </w:r>
     </w:p>
     <w:p>
@@ -6501,7 +6557,7 @@
       <w:rPr>
         <w:noProof/>
       </w:rPr>
-      <w:t>iii</w:t>
+      <w:t>2</w:t>
     </w:r>
     <w:r>
       <w:fldChar w:fldCharType="end"/>

</xml_diff>

<commit_message>
Project V&S - Scope of Subsequent Releases
</commit_message>
<xml_diff>
--- a/Documentation/MCSPROJ/Needed Documents/Project Vision and Scope Document.docx
+++ b/Documentation/MCSPROJ/Needed Documents/Project Vision and Scope Document.docx
@@ -4353,6 +4353,7 @@
     </w:p>
     <w:p>
       <w:pPr>
+        <w:ind w:firstLine="576"/>
         <w:rPr>
           <w:rFonts w:ascii="Arial" w:hAnsi="Arial" w:cs="Arial"/>
           <w:sz w:val="22"/>
@@ -4456,7 +4457,7 @@
     </w:p>
     <w:p>
       <w:pPr>
-        <w:ind w:firstLine="432"/>
+        <w:ind w:firstLine="576"/>
         <w:jc w:val="both"/>
         <w:rPr>
           <w:rFonts w:ascii="Arial" w:hAnsi="Arial" w:cs="Arial"/>
@@ -4464,38 +4465,6 @@
           <w:szCs w:val="22"/>
         </w:rPr>
       </w:pPr>
-      <w:r>
-        <w:rPr>
-          <w:rFonts w:ascii="Arial" w:hAnsi="Arial" w:cs="Arial"/>
-          <w:sz w:val="22"/>
-          <w:szCs w:val="22"/>
-        </w:rPr>
-        <w:t>The limitations will</w:t>
-      </w:r>
-      <w:r>
-        <w:rPr>
-          <w:rFonts w:ascii="Arial" w:hAnsi="Arial" w:cs="Arial"/>
-          <w:sz w:val="22"/>
-          <w:szCs w:val="22"/>
-        </w:rPr>
-        <w:t xml:space="preserve"> be the exclusion of the services in the reservation process, the developers are focusing more on reservation of rooms, that's why reserving the services online would not be </w:t>
-      </w:r>
-      <w:r>
-        <w:rPr>
-          <w:rFonts w:ascii="Arial" w:hAnsi="Arial" w:cs="Arial"/>
-          <w:sz w:val="22"/>
-          <w:szCs w:val="22"/>
-        </w:rPr>
-        <w:t>included in the initial release. H</w:t>
-      </w:r>
-      <w:r>
-        <w:rPr>
-          <w:rFonts w:ascii="Arial" w:hAnsi="Arial" w:cs="Arial"/>
-          <w:sz w:val="22"/>
-          <w:szCs w:val="22"/>
-        </w:rPr>
-        <w:t>owever, customers can stil</w:t>
-      </w:r>
       <w:bookmarkStart w:id="17" w:name="_GoBack"/>
       <w:bookmarkEnd w:id="17"/>
       <w:r>
@@ -4504,7 +4473,31 @@
           <w:sz w:val="22"/>
           <w:szCs w:val="22"/>
         </w:rPr>
-        <w:t>l avail the services when they're in the actual resort. Another one is</w:t>
+        <w:t>The limitations will</w:t>
+      </w:r>
+      <w:r>
+        <w:rPr>
+          <w:rFonts w:ascii="Arial" w:hAnsi="Arial" w:cs="Arial"/>
+          <w:sz w:val="22"/>
+          <w:szCs w:val="22"/>
+        </w:rPr>
+        <w:t xml:space="preserve"> be the exclusion of the services in the reservation process, the developers are focusing more on reservation of rooms, that's why reserving the services online would not be </w:t>
+      </w:r>
+      <w:r>
+        <w:rPr>
+          <w:rFonts w:ascii="Arial" w:hAnsi="Arial" w:cs="Arial"/>
+          <w:sz w:val="22"/>
+          <w:szCs w:val="22"/>
+        </w:rPr>
+        <w:t>included in the initial release. H</w:t>
+      </w:r>
+      <w:r>
+        <w:rPr>
+          <w:rFonts w:ascii="Arial" w:hAnsi="Arial" w:cs="Arial"/>
+          <w:sz w:val="22"/>
+          <w:szCs w:val="22"/>
+        </w:rPr>
+        <w:t>owever, customers can still avail the services when they're in the actual resort. Another one is</w:t>
       </w:r>
       <w:r>
         <w:rPr>
@@ -6557,7 +6550,7 @@
       <w:rPr>
         <w:noProof/>
       </w:rPr>
-      <w:t>2</w:t>
+      <w:t>4</w:t>
     </w:r>
     <w:r>
       <w:fldChar w:fldCharType="end"/>
@@ -7604,7 +7597,7 @@
       <w:lvlText w:val=""/>
       <w:lvlJc w:val="left"/>
       <w:pPr>
-        <w:ind w:left="720" w:hanging="360"/>
+        <w:ind w:left="1440" w:hanging="360"/>
       </w:pPr>
       <w:rPr>
         <w:rFonts w:ascii="Symbol" w:hAnsi="Symbol" w:hint="default"/>
@@ -7616,7 +7609,7 @@
       <w:lvlText w:val="o"/>
       <w:lvlJc w:val="left"/>
       <w:pPr>
-        <w:ind w:left="1440" w:hanging="360"/>
+        <w:ind w:left="2160" w:hanging="360"/>
       </w:pPr>
       <w:rPr>
         <w:rFonts w:ascii="Courier New" w:hAnsi="Courier New" w:cs="Courier New" w:hint="default"/>
@@ -7628,7 +7621,7 @@
       <w:lvlText w:val=""/>
       <w:lvlJc w:val="left"/>
       <w:pPr>
-        <w:ind w:left="2160" w:hanging="360"/>
+        <w:ind w:left="2880" w:hanging="360"/>
       </w:pPr>
       <w:rPr>
         <w:rFonts w:ascii="Wingdings" w:hAnsi="Wingdings" w:hint="default"/>
@@ -7640,7 +7633,7 @@
       <w:lvlText w:val=""/>
       <w:lvlJc w:val="left"/>
       <w:pPr>
-        <w:ind w:left="2880" w:hanging="360"/>
+        <w:ind w:left="3600" w:hanging="360"/>
       </w:pPr>
       <w:rPr>
         <w:rFonts w:ascii="Symbol" w:hAnsi="Symbol" w:hint="default"/>
@@ -7652,7 +7645,7 @@
       <w:lvlText w:val="o"/>
       <w:lvlJc w:val="left"/>
       <w:pPr>
-        <w:ind w:left="3600" w:hanging="360"/>
+        <w:ind w:left="4320" w:hanging="360"/>
       </w:pPr>
       <w:rPr>
         <w:rFonts w:ascii="Courier New" w:hAnsi="Courier New" w:cs="Courier New" w:hint="default"/>
@@ -7664,7 +7657,7 @@
       <w:lvlText w:val=""/>
       <w:lvlJc w:val="left"/>
       <w:pPr>
-        <w:ind w:left="4320" w:hanging="360"/>
+        <w:ind w:left="5040" w:hanging="360"/>
       </w:pPr>
       <w:rPr>
         <w:rFonts w:ascii="Wingdings" w:hAnsi="Wingdings" w:hint="default"/>
@@ -7676,7 +7669,7 @@
       <w:lvlText w:val=""/>
       <w:lvlJc w:val="left"/>
       <w:pPr>
-        <w:ind w:left="5040" w:hanging="360"/>
+        <w:ind w:left="5760" w:hanging="360"/>
       </w:pPr>
       <w:rPr>
         <w:rFonts w:ascii="Symbol" w:hAnsi="Symbol" w:hint="default"/>
@@ -7688,7 +7681,7 @@
       <w:lvlText w:val="o"/>
       <w:lvlJc w:val="left"/>
       <w:pPr>
-        <w:ind w:left="5760" w:hanging="360"/>
+        <w:ind w:left="6480" w:hanging="360"/>
       </w:pPr>
       <w:rPr>
         <w:rFonts w:ascii="Courier New" w:hAnsi="Courier New" w:cs="Courier New" w:hint="default"/>
@@ -7700,7 +7693,7 @@
       <w:lvlText w:val=""/>
       <w:lvlJc w:val="left"/>
       <w:pPr>
-        <w:ind w:left="6480" w:hanging="360"/>
+        <w:ind w:left="7200" w:hanging="360"/>
       </w:pPr>
       <w:rPr>
         <w:rFonts w:ascii="Wingdings" w:hAnsi="Wingdings" w:hint="default"/>

</xml_diff>

<commit_message>
Project V&S - Business Opportunity (minor change)
</commit_message>
<xml_diff>
--- a/Documentation/MCSPROJ/Needed Documents/Project Vision and Scope Document.docx
+++ b/Documentation/MCSPROJ/Needed Documents/Project Vision and Scope Document.docx
@@ -2311,10 +2311,28 @@
             <w:r>
               <w:rPr>
                 <w:rFonts w:ascii="Arial" w:hAnsi="Arial" w:cs="Arial"/>
-                <w:sz w:val="22"/>
-                <w:szCs w:val="22"/>
-              </w:rPr>
-              <w:t>Maica L. Belchez</w:t>
+                <w:noProof/>
+                <w:sz w:val="22"/>
+                <w:szCs w:val="22"/>
+              </w:rPr>
+              <w:t>Maica</w:t>
+            </w:r>
+            <w:r>
+              <w:rPr>
+                <w:rFonts w:ascii="Arial" w:hAnsi="Arial" w:cs="Arial"/>
+                <w:sz w:val="22"/>
+                <w:szCs w:val="22"/>
+              </w:rPr>
+              <w:t xml:space="preserve"> L. </w:t>
+            </w:r>
+            <w:r>
+              <w:rPr>
+                <w:rFonts w:ascii="Arial" w:hAnsi="Arial" w:cs="Arial"/>
+                <w:noProof/>
+                <w:sz w:val="22"/>
+                <w:szCs w:val="22"/>
+              </w:rPr>
+              <w:t>Belchez</w:t>
             </w:r>
           </w:p>
         </w:tc>
@@ -3067,15 +3085,16 @@
         </w:rPr>
         <w:t xml:space="preserve">There is a place in Samar that our client saw and knew from the start that he can do business there, that's why he bought it to establish his own resort. The place has potential; it is located </w:t>
       </w:r>
+      <w:bookmarkStart w:id="6" w:name="_GoBack"/>
+      <w:bookmarkEnd w:id="6"/>
       <w:r>
         <w:rPr>
           <w:rFonts w:ascii="Arial" w:hAnsi="Arial" w:cs="Arial"/>
           <w:noProof/>
           <w:sz w:val="22"/>
           <w:szCs w:val="22"/>
-          <w:u w:val="thick" w:color="E2534F"/>
-        </w:rPr>
-        <w:t>besides</w:t>
+        </w:rPr>
+        <w:t>beside</w:t>
       </w:r>
       <w:r>
         <w:rPr>
@@ -3095,7 +3114,7 @@
           <w:szCs w:val="22"/>
         </w:rPr>
       </w:pPr>
-      <w:bookmarkStart w:id="6" w:name="_Toc18551420"/>
+      <w:bookmarkStart w:id="7" w:name="_Toc18551420"/>
       <w:r>
         <w:rPr>
           <w:rFonts w:ascii="Arial" w:hAnsi="Arial" w:cs="Arial"/>
@@ -3104,7 +3123,7 @@
         </w:rPr>
         <w:t>Business Objectives and Success Criteria</w:t>
       </w:r>
-      <w:bookmarkEnd w:id="6"/>
+      <w:bookmarkEnd w:id="7"/>
     </w:p>
     <w:p>
       <w:pPr>
@@ -3346,7 +3365,7 @@
           <w:szCs w:val="22"/>
         </w:rPr>
       </w:pPr>
-      <w:bookmarkStart w:id="7" w:name="_Toc18551421"/>
+      <w:bookmarkStart w:id="8" w:name="_Toc18551421"/>
       <w:r>
         <w:rPr>
           <w:rFonts w:ascii="Arial" w:hAnsi="Arial" w:cs="Arial"/>
@@ -3355,7 +3374,7 @@
         </w:rPr>
         <w:t>Customer or Market Needs</w:t>
       </w:r>
-      <w:bookmarkEnd w:id="7"/>
+      <w:bookmarkEnd w:id="8"/>
     </w:p>
     <w:p>
       <w:pPr>
@@ -3421,7 +3440,7 @@
           <w:szCs w:val="22"/>
         </w:rPr>
       </w:pPr>
-      <w:bookmarkStart w:id="8" w:name="_Toc18551422"/>
+      <w:bookmarkStart w:id="9" w:name="_Toc18551422"/>
       <w:r>
         <w:rPr>
           <w:rFonts w:ascii="Arial" w:hAnsi="Arial" w:cs="Arial"/>
@@ -3430,7 +3449,7 @@
         </w:rPr>
         <w:t>Business Risks</w:t>
       </w:r>
-      <w:bookmarkEnd w:id="8"/>
+      <w:bookmarkEnd w:id="9"/>
     </w:p>
     <w:p>
       <w:pPr>
@@ -3470,7 +3489,7 @@
           <w:szCs w:val="22"/>
         </w:rPr>
       </w:pPr>
-      <w:bookmarkStart w:id="9" w:name="_Toc18551423"/>
+      <w:bookmarkStart w:id="10" w:name="_Toc18551423"/>
       <w:r>
         <w:rPr>
           <w:rFonts w:ascii="Arial" w:hAnsi="Arial" w:cs="Arial"/>
@@ -3479,7 +3498,7 @@
         </w:rPr>
         <w:t>Vision of the Solution</w:t>
       </w:r>
-      <w:bookmarkEnd w:id="9"/>
+      <w:bookmarkEnd w:id="10"/>
     </w:p>
     <w:p>
       <w:pPr>
@@ -3527,7 +3546,7 @@
           <w:szCs w:val="22"/>
         </w:rPr>
       </w:pPr>
-      <w:bookmarkStart w:id="10" w:name="_Toc18551424"/>
+      <w:bookmarkStart w:id="11" w:name="_Toc18551424"/>
       <w:r>
         <w:rPr>
           <w:rFonts w:ascii="Arial" w:hAnsi="Arial" w:cs="Arial"/>
@@ -3536,7 +3555,7 @@
         </w:rPr>
         <w:t>Vision Statement</w:t>
       </w:r>
-      <w:bookmarkEnd w:id="10"/>
+      <w:bookmarkEnd w:id="11"/>
     </w:p>
     <w:p>
       <w:pPr>
@@ -3599,7 +3618,7 @@
           <w:szCs w:val="22"/>
         </w:rPr>
       </w:pPr>
-      <w:bookmarkStart w:id="11" w:name="_Toc18551425"/>
+      <w:bookmarkStart w:id="12" w:name="_Toc18551425"/>
       <w:r>
         <w:rPr>
           <w:rFonts w:ascii="Arial" w:hAnsi="Arial" w:cs="Arial"/>
@@ -3608,7 +3627,7 @@
         </w:rPr>
         <w:t>Major Features</w:t>
       </w:r>
-      <w:bookmarkEnd w:id="11"/>
+      <w:bookmarkEnd w:id="12"/>
     </w:p>
     <w:p>
       <w:pPr>
@@ -3873,7 +3892,7 @@
           <w:szCs w:val="22"/>
         </w:rPr>
       </w:pPr>
-      <w:bookmarkStart w:id="12" w:name="_Toc18551426"/>
+      <w:bookmarkStart w:id="13" w:name="_Toc18551426"/>
       <w:r>
         <w:rPr>
           <w:rFonts w:ascii="Arial" w:hAnsi="Arial" w:cs="Arial"/>
@@ -3882,7 +3901,7 @@
         </w:rPr>
         <w:t>Assumptions and Dependencies</w:t>
       </w:r>
-      <w:bookmarkEnd w:id="12"/>
+      <w:bookmarkEnd w:id="13"/>
     </w:p>
     <w:p>
       <w:pPr>
@@ -4101,7 +4120,7 @@
           <w:szCs w:val="22"/>
         </w:rPr>
       </w:pPr>
-      <w:bookmarkStart w:id="13" w:name="_Toc18551427"/>
+      <w:bookmarkStart w:id="14" w:name="_Toc18551427"/>
       <w:r>
         <w:rPr>
           <w:rFonts w:ascii="Arial" w:hAnsi="Arial" w:cs="Arial"/>
@@ -4110,7 +4129,7 @@
         </w:rPr>
         <w:t>Scope and Limitations</w:t>
       </w:r>
-      <w:bookmarkEnd w:id="13"/>
+      <w:bookmarkEnd w:id="14"/>
     </w:p>
     <w:p>
       <w:pPr>
@@ -4122,7 +4141,7 @@
           <w:szCs w:val="22"/>
         </w:rPr>
       </w:pPr>
-      <w:bookmarkStart w:id="14" w:name="_Toc18551428"/>
+      <w:bookmarkStart w:id="15" w:name="_Toc18551428"/>
       <w:r>
         <w:rPr>
           <w:rFonts w:ascii="Arial" w:hAnsi="Arial" w:cs="Arial"/>
@@ -4301,7 +4320,7 @@
         </w:rPr>
         <w:t>Scope of Initial Release</w:t>
       </w:r>
-      <w:bookmarkEnd w:id="14"/>
+      <w:bookmarkEnd w:id="15"/>
     </w:p>
     <w:p>
       <w:pPr>
@@ -4340,7 +4359,7 @@
           <w:szCs w:val="22"/>
         </w:rPr>
       </w:pPr>
-      <w:bookmarkStart w:id="15" w:name="_Toc18551429"/>
+      <w:bookmarkStart w:id="16" w:name="_Toc18551429"/>
       <w:r>
         <w:rPr>
           <w:rFonts w:ascii="Arial" w:hAnsi="Arial" w:cs="Arial"/>
@@ -4349,7 +4368,7 @@
         </w:rPr>
         <w:t>Scope of Subsequent Releases</w:t>
       </w:r>
-      <w:bookmarkEnd w:id="15"/>
+      <w:bookmarkEnd w:id="16"/>
     </w:p>
     <w:p>
       <w:pPr>
@@ -4444,7 +4463,7 @@
           <w:szCs w:val="22"/>
         </w:rPr>
       </w:pPr>
-      <w:bookmarkStart w:id="16" w:name="_Toc18551430"/>
+      <w:bookmarkStart w:id="17" w:name="_Toc18551430"/>
       <w:r>
         <w:rPr>
           <w:rFonts w:ascii="Arial" w:hAnsi="Arial" w:cs="Arial"/>
@@ -4453,7 +4472,7 @@
         </w:rPr>
         <w:t>Limitations and Exclusions</w:t>
       </w:r>
-      <w:bookmarkEnd w:id="16"/>
+      <w:bookmarkEnd w:id="17"/>
     </w:p>
     <w:p>
       <w:pPr>
@@ -4465,8 +4484,6 @@
           <w:szCs w:val="22"/>
         </w:rPr>
       </w:pPr>
-      <w:bookmarkStart w:id="17" w:name="_GoBack"/>
-      <w:bookmarkEnd w:id="17"/>
       <w:r>
         <w:rPr>
           <w:rFonts w:ascii="Arial" w:hAnsi="Arial" w:cs="Arial"/>
@@ -6550,7 +6567,7 @@
       <w:rPr>
         <w:noProof/>
       </w:rPr>
-      <w:t>4</w:t>
+      <w:t>ii</w:t>
     </w:r>
     <w:r>
       <w:fldChar w:fldCharType="end"/>

</xml_diff>

<commit_message>
Project V&S - Customer or Market Needs (minor change)
</commit_message>
<xml_diff>
--- a/Documentation/MCSPROJ/Needed Documents/Project Vision and Scope Document.docx
+++ b/Documentation/MCSPROJ/Needed Documents/Project Vision and Scope Document.docx
@@ -3085,45 +3085,43 @@
         </w:rPr>
         <w:t xml:space="preserve">There is a place in Samar that our client saw and knew from the start that he can do business there, that's why he bought it to establish his own resort. The place has potential; it is located </w:t>
       </w:r>
-      <w:bookmarkStart w:id="6" w:name="_GoBack"/>
+      <w:r>
+        <w:rPr>
+          <w:rFonts w:ascii="Arial" w:hAnsi="Arial" w:cs="Arial"/>
+          <w:noProof/>
+          <w:sz w:val="22"/>
+          <w:szCs w:val="22"/>
+        </w:rPr>
+        <w:t>beside</w:t>
+      </w:r>
+      <w:r>
+        <w:rPr>
+          <w:rFonts w:ascii="Arial" w:hAnsi="Arial" w:cs="Arial"/>
+          <w:sz w:val="22"/>
+          <w:szCs w:val="22"/>
+        </w:rPr>
+        <w:t xml:space="preserve"> a waterfall. For the past years, tourists have been coming to visit the place. It is a good place to wind down and relax. It's a little hard to go to this place but it is all worth it.</w:t>
+      </w:r>
+    </w:p>
+    <w:p>
+      <w:pPr>
+        <w:pStyle w:val="Heading2"/>
+        <w:rPr>
+          <w:rFonts w:ascii="Arial" w:hAnsi="Arial" w:cs="Arial"/>
+          <w:sz w:val="22"/>
+          <w:szCs w:val="22"/>
+        </w:rPr>
+      </w:pPr>
+      <w:bookmarkStart w:id="6" w:name="_Toc18551420"/>
+      <w:r>
+        <w:rPr>
+          <w:rFonts w:ascii="Arial" w:hAnsi="Arial" w:cs="Arial"/>
+          <w:sz w:val="22"/>
+          <w:szCs w:val="22"/>
+        </w:rPr>
+        <w:t>Business Objectives and Success Criteria</w:t>
+      </w:r>
       <w:bookmarkEnd w:id="6"/>
-      <w:r>
-        <w:rPr>
-          <w:rFonts w:ascii="Arial" w:hAnsi="Arial" w:cs="Arial"/>
-          <w:noProof/>
-          <w:sz w:val="22"/>
-          <w:szCs w:val="22"/>
-        </w:rPr>
-        <w:t>beside</w:t>
-      </w:r>
-      <w:r>
-        <w:rPr>
-          <w:rFonts w:ascii="Arial" w:hAnsi="Arial" w:cs="Arial"/>
-          <w:sz w:val="22"/>
-          <w:szCs w:val="22"/>
-        </w:rPr>
-        <w:t xml:space="preserve"> a waterfall. For the past years, tourists have been coming to visit the place. It is a good place to wind down and relax. It's a little hard to go to this place but it is all worth it.</w:t>
-      </w:r>
-    </w:p>
-    <w:p>
-      <w:pPr>
-        <w:pStyle w:val="Heading2"/>
-        <w:rPr>
-          <w:rFonts w:ascii="Arial" w:hAnsi="Arial" w:cs="Arial"/>
-          <w:sz w:val="22"/>
-          <w:szCs w:val="22"/>
-        </w:rPr>
-      </w:pPr>
-      <w:bookmarkStart w:id="7" w:name="_Toc18551420"/>
-      <w:r>
-        <w:rPr>
-          <w:rFonts w:ascii="Arial" w:hAnsi="Arial" w:cs="Arial"/>
-          <w:sz w:val="22"/>
-          <w:szCs w:val="22"/>
-        </w:rPr>
-        <w:t>Business Objectives and Success Criteria</w:t>
-      </w:r>
-      <w:bookmarkEnd w:id="7"/>
     </w:p>
     <w:p>
       <w:pPr>
@@ -3365,7 +3363,7 @@
           <w:szCs w:val="22"/>
         </w:rPr>
       </w:pPr>
-      <w:bookmarkStart w:id="8" w:name="_Toc18551421"/>
+      <w:bookmarkStart w:id="7" w:name="_Toc18551421"/>
       <w:r>
         <w:rPr>
           <w:rFonts w:ascii="Arial" w:hAnsi="Arial" w:cs="Arial"/>
@@ -3374,7 +3372,7 @@
         </w:rPr>
         <w:t>Customer or Market Needs</w:t>
       </w:r>
-      <w:bookmarkEnd w:id="8"/>
+      <w:bookmarkEnd w:id="7"/>
     </w:p>
     <w:p>
       <w:pPr>
@@ -3392,7 +3390,33 @@
           <w:sz w:val="22"/>
           <w:szCs w:val="22"/>
         </w:rPr>
-        <w:t xml:space="preserve">The client, management, and customers will get advantages when using the Reservation System. The needs of the client and management are checking the room availability, viewing customers’ reservation details, tracking progress or transaction of the resort, and monitoring the cash flow. In the needs of customers are enabling to book without being hassled, and check availability through online. These needs allowed the developers to create a Reservation System for the said resort so that it will enhance </w:t>
+        <w:t>The client, management, and customers will get advantages when using the Reservation System. The needs of the client and management are checking the room availability, viewing customers’ reservation details, tracking progress or transaction of the resort, and monitoring the cash flow. In the needs of customers are enabling to book without being hassled, and check availability through</w:t>
+      </w:r>
+      <w:bookmarkStart w:id="8" w:name="_GoBack"/>
+      <w:bookmarkEnd w:id="8"/>
+      <w:r>
+        <w:rPr>
+          <w:rFonts w:ascii="Arial" w:hAnsi="Arial" w:cs="Arial"/>
+          <w:sz w:val="22"/>
+          <w:szCs w:val="22"/>
+        </w:rPr>
+        <w:t xml:space="preserve"> online. These needs allowed the developers to create a Reservation System for the said resort so that it will enhance</w:t>
+      </w:r>
+      <w:r>
+        <w:rPr>
+          <w:rFonts w:ascii="Arial" w:hAnsi="Arial" w:cs="Arial"/>
+          <w:sz w:val="22"/>
+          <w:szCs w:val="22"/>
+        </w:rPr>
+        <w:t xml:space="preserve"> the</w:t>
+      </w:r>
+      <w:r>
+        <w:rPr>
+          <w:rFonts w:ascii="Arial" w:hAnsi="Arial" w:cs="Arial"/>
+          <w:sz w:val="22"/>
+          <w:szCs w:val="22"/>
+        </w:rPr>
+        <w:t xml:space="preserve"> </w:t>
       </w:r>
       <w:r>
         <w:rPr>

</xml_diff>

<commit_message>
Project V&S - Limitations and Exclusions (minor change)
</commit_message>
<xml_diff>
--- a/Documentation/MCSPROJ/Needed Documents/Project Vision and Scope Document.docx
+++ b/Documentation/MCSPROJ/Needed Documents/Project Vision and Scope Document.docx
@@ -150,7 +150,27 @@
           <w:sz w:val="32"/>
           <w:szCs w:val="32"/>
         </w:rPr>
-        <w:t>#3 Humabon Place, Magallanes, Makati City</w:t>
+        <w:t xml:space="preserve">#3 </w:t>
+      </w:r>
+      <w:proofErr w:type="spellStart"/>
+      <w:r>
+        <w:rPr>
+          <w:rFonts w:cs="Arial"/>
+          <w:b w:val="0"/>
+          <w:sz w:val="32"/>
+          <w:szCs w:val="32"/>
+        </w:rPr>
+        <w:t>Humabon</w:t>
+      </w:r>
+      <w:proofErr w:type="spellEnd"/>
+      <w:r>
+        <w:rPr>
+          <w:rFonts w:cs="Arial"/>
+          <w:b w:val="0"/>
+          <w:sz w:val="32"/>
+          <w:szCs w:val="32"/>
+        </w:rPr>
+        <w:t xml:space="preserve"> Place, Magallanes, Makati City</w:t>
       </w:r>
     </w:p>
     <w:p>
@@ -2819,7 +2839,25 @@
           <w:sz w:val="22"/>
           <w:szCs w:val="22"/>
         </w:rPr>
-        <w:t xml:space="preserve">resort, named Tarangban Falls &amp; </w:t>
+        <w:t xml:space="preserve">resort, named </w:t>
+      </w:r>
+      <w:proofErr w:type="spellStart"/>
+      <w:r>
+        <w:rPr>
+          <w:rFonts w:ascii="Arial" w:hAnsi="Arial" w:cs="Arial"/>
+          <w:sz w:val="22"/>
+          <w:szCs w:val="22"/>
+        </w:rPr>
+        <w:t>Tarangban</w:t>
+      </w:r>
+      <w:proofErr w:type="spellEnd"/>
+      <w:r>
+        <w:rPr>
+          <w:rFonts w:ascii="Arial" w:hAnsi="Arial" w:cs="Arial"/>
+          <w:sz w:val="22"/>
+          <w:szCs w:val="22"/>
+        </w:rPr>
+        <w:t xml:space="preserve"> Falls &amp; </w:t>
       </w:r>
       <w:r>
         <w:rPr>
@@ -3390,17 +3428,7 @@
           <w:sz w:val="22"/>
           <w:szCs w:val="22"/>
         </w:rPr>
-        <w:t>The client, management, and customers will get advantages when using the Reservation System. The needs of the client and management are checking the room availability, viewing customers’ reservation details, tracking progress or transaction of the resort, and monitoring the cash flow. In the needs of customers are enabling to book without being hassled, and check availability through</w:t>
-      </w:r>
-      <w:bookmarkStart w:id="8" w:name="_GoBack"/>
-      <w:bookmarkEnd w:id="8"/>
-      <w:r>
-        <w:rPr>
-          <w:rFonts w:ascii="Arial" w:hAnsi="Arial" w:cs="Arial"/>
-          <w:sz w:val="22"/>
-          <w:szCs w:val="22"/>
-        </w:rPr>
-        <w:t xml:space="preserve"> online. These needs allowed the developers to create a Reservation System for the said resort so that it will enhance</w:t>
+        <w:t>The client, management, and customers will get advantages when using the Reservation System. The needs of the client and management are checking the room availability, viewing customers’ reservation details, tracking progress or transaction of the resort, and monitoring the cash flow. In the needs of customers are enabling to book without being hassled, and check availability through online. These needs allowed the developers to create a Reservation System for the said resort so that it will enhance</w:t>
       </w:r>
       <w:r>
         <w:rPr>
@@ -3464,7 +3492,7 @@
           <w:szCs w:val="22"/>
         </w:rPr>
       </w:pPr>
-      <w:bookmarkStart w:id="9" w:name="_Toc18551422"/>
+      <w:bookmarkStart w:id="8" w:name="_Toc18551422"/>
       <w:r>
         <w:rPr>
           <w:rFonts w:ascii="Arial" w:hAnsi="Arial" w:cs="Arial"/>
@@ -3473,7 +3501,7 @@
         </w:rPr>
         <w:t>Business Risks</w:t>
       </w:r>
-      <w:bookmarkEnd w:id="9"/>
+      <w:bookmarkEnd w:id="8"/>
     </w:p>
     <w:p>
       <w:pPr>
@@ -3513,7 +3541,7 @@
           <w:szCs w:val="22"/>
         </w:rPr>
       </w:pPr>
-      <w:bookmarkStart w:id="10" w:name="_Toc18551423"/>
+      <w:bookmarkStart w:id="9" w:name="_Toc18551423"/>
       <w:r>
         <w:rPr>
           <w:rFonts w:ascii="Arial" w:hAnsi="Arial" w:cs="Arial"/>
@@ -3522,7 +3550,7 @@
         </w:rPr>
         <w:t>Vision of the Solution</w:t>
       </w:r>
-      <w:bookmarkEnd w:id="10"/>
+      <w:bookmarkEnd w:id="9"/>
     </w:p>
     <w:p>
       <w:pPr>
@@ -3570,7 +3598,7 @@
           <w:szCs w:val="22"/>
         </w:rPr>
       </w:pPr>
-      <w:bookmarkStart w:id="11" w:name="_Toc18551424"/>
+      <w:bookmarkStart w:id="10" w:name="_Toc18551424"/>
       <w:r>
         <w:rPr>
           <w:rFonts w:ascii="Arial" w:hAnsi="Arial" w:cs="Arial"/>
@@ -3579,7 +3607,7 @@
         </w:rPr>
         <w:t>Vision Statement</w:t>
       </w:r>
-      <w:bookmarkEnd w:id="11"/>
+      <w:bookmarkEnd w:id="10"/>
     </w:p>
     <w:p>
       <w:pPr>
@@ -3642,7 +3670,7 @@
           <w:szCs w:val="22"/>
         </w:rPr>
       </w:pPr>
-      <w:bookmarkStart w:id="12" w:name="_Toc18551425"/>
+      <w:bookmarkStart w:id="11" w:name="_Toc18551425"/>
       <w:r>
         <w:rPr>
           <w:rFonts w:ascii="Arial" w:hAnsi="Arial" w:cs="Arial"/>
@@ -3651,7 +3679,7 @@
         </w:rPr>
         <w:t>Major Features</w:t>
       </w:r>
-      <w:bookmarkEnd w:id="12"/>
+      <w:bookmarkEnd w:id="11"/>
     </w:p>
     <w:p>
       <w:pPr>
@@ -3916,7 +3944,7 @@
           <w:szCs w:val="22"/>
         </w:rPr>
       </w:pPr>
-      <w:bookmarkStart w:id="13" w:name="_Toc18551426"/>
+      <w:bookmarkStart w:id="12" w:name="_Toc18551426"/>
       <w:r>
         <w:rPr>
           <w:rFonts w:ascii="Arial" w:hAnsi="Arial" w:cs="Arial"/>
@@ -3925,7 +3953,7 @@
         </w:rPr>
         <w:t>Assumptions and Dependencies</w:t>
       </w:r>
-      <w:bookmarkEnd w:id="13"/>
+      <w:bookmarkEnd w:id="12"/>
     </w:p>
     <w:p>
       <w:pPr>
@@ -4144,7 +4172,7 @@
           <w:szCs w:val="22"/>
         </w:rPr>
       </w:pPr>
-      <w:bookmarkStart w:id="14" w:name="_Toc18551427"/>
+      <w:bookmarkStart w:id="13" w:name="_Toc18551427"/>
       <w:r>
         <w:rPr>
           <w:rFonts w:ascii="Arial" w:hAnsi="Arial" w:cs="Arial"/>
@@ -4153,7 +4181,7 @@
         </w:rPr>
         <w:t>Scope and Limitations</w:t>
       </w:r>
-      <w:bookmarkEnd w:id="14"/>
+      <w:bookmarkEnd w:id="13"/>
     </w:p>
     <w:p>
       <w:pPr>
@@ -4165,7 +4193,7 @@
           <w:szCs w:val="22"/>
         </w:rPr>
       </w:pPr>
-      <w:bookmarkStart w:id="15" w:name="_Toc18551428"/>
+      <w:bookmarkStart w:id="14" w:name="_Toc18551428"/>
       <w:r>
         <w:rPr>
           <w:rFonts w:ascii="Arial" w:hAnsi="Arial" w:cs="Arial"/>
@@ -4344,7 +4372,7 @@
         </w:rPr>
         <w:t>Scope of Initial Release</w:t>
       </w:r>
-      <w:bookmarkEnd w:id="15"/>
+      <w:bookmarkEnd w:id="14"/>
     </w:p>
     <w:p>
       <w:pPr>
@@ -4383,7 +4411,7 @@
           <w:szCs w:val="22"/>
         </w:rPr>
       </w:pPr>
-      <w:bookmarkStart w:id="16" w:name="_Toc18551429"/>
+      <w:bookmarkStart w:id="15" w:name="_Toc18551429"/>
       <w:r>
         <w:rPr>
           <w:rFonts w:ascii="Arial" w:hAnsi="Arial" w:cs="Arial"/>
@@ -4392,7 +4420,7 @@
         </w:rPr>
         <w:t>Scope of Subsequent Releases</w:t>
       </w:r>
-      <w:bookmarkEnd w:id="16"/>
+      <w:bookmarkEnd w:id="15"/>
     </w:p>
     <w:p>
       <w:pPr>
@@ -4487,7 +4515,7 @@
           <w:szCs w:val="22"/>
         </w:rPr>
       </w:pPr>
-      <w:bookmarkStart w:id="17" w:name="_Toc18551430"/>
+      <w:bookmarkStart w:id="16" w:name="_Toc18551430"/>
       <w:r>
         <w:rPr>
           <w:rFonts w:ascii="Arial" w:hAnsi="Arial" w:cs="Arial"/>
@@ -4496,7 +4524,7 @@
         </w:rPr>
         <w:t>Limitations and Exclusions</w:t>
       </w:r>
-      <w:bookmarkEnd w:id="17"/>
+      <w:bookmarkEnd w:id="16"/>
     </w:p>
     <w:p>
       <w:pPr>
@@ -4522,7 +4550,40 @@
           <w:sz w:val="22"/>
           <w:szCs w:val="22"/>
         </w:rPr>
-        <w:t xml:space="preserve"> be the exclusion of the services in the reservation process, the developers are focusing more on reservation of rooms, that's why reserving the services online would not be </w:t>
+        <w:t xml:space="preserve"> be the exclusion of the services in the reservation process, the developers are focusing more on</w:t>
+      </w:r>
+      <w:r>
+        <w:rPr>
+          <w:rFonts w:ascii="Arial" w:hAnsi="Arial" w:cs="Arial"/>
+          <w:sz w:val="22"/>
+          <w:szCs w:val="22"/>
+        </w:rPr>
+        <w:t xml:space="preserve"> the</w:t>
+      </w:r>
+      <w:r>
+        <w:rPr>
+          <w:rFonts w:ascii="Arial" w:hAnsi="Arial" w:cs="Arial"/>
+          <w:sz w:val="22"/>
+          <w:szCs w:val="22"/>
+        </w:rPr>
+        <w:t xml:space="preserve"> </w:t>
+      </w:r>
+      <w:r>
+        <w:rPr>
+          <w:rFonts w:ascii="Arial" w:hAnsi="Arial" w:cs="Arial"/>
+          <w:noProof/>
+          <w:sz w:val="22"/>
+          <w:szCs w:val="22"/>
+        </w:rPr>
+        <w:t>reservation</w:t>
+      </w:r>
+      <w:r>
+        <w:rPr>
+          <w:rFonts w:ascii="Arial" w:hAnsi="Arial" w:cs="Arial"/>
+          <w:sz w:val="22"/>
+          <w:szCs w:val="22"/>
+        </w:rPr>
+        <w:t xml:space="preserve"> of rooms, that's why reserving the services online would not be </w:t>
       </w:r>
       <w:r>
         <w:rPr>
@@ -4582,7 +4643,7 @@
           <w:szCs w:val="22"/>
         </w:rPr>
       </w:pPr>
-      <w:bookmarkStart w:id="18" w:name="_Toc18551431"/>
+      <w:bookmarkStart w:id="17" w:name="_Toc18551431"/>
       <w:r>
         <w:rPr>
           <w:rFonts w:ascii="Arial" w:hAnsi="Arial" w:cs="Arial"/>
@@ -4591,7 +4652,7 @@
         </w:rPr>
         <w:t>Business Context</w:t>
       </w:r>
-      <w:bookmarkEnd w:id="18"/>
+      <w:bookmarkEnd w:id="17"/>
     </w:p>
     <w:p>
       <w:pPr>
@@ -4622,7 +4683,7 @@
           <w:szCs w:val="22"/>
         </w:rPr>
       </w:pPr>
-      <w:bookmarkStart w:id="19" w:name="_Toc18551432"/>
+      <w:bookmarkStart w:id="18" w:name="_Toc18551432"/>
       <w:r>
         <w:rPr>
           <w:rFonts w:ascii="Arial" w:hAnsi="Arial" w:cs="Arial"/>
@@ -4631,7 +4692,7 @@
         </w:rPr>
         <w:t>Stakeholder Profiles</w:t>
       </w:r>
-      <w:bookmarkEnd w:id="19"/>
+      <w:bookmarkEnd w:id="18"/>
     </w:p>
     <w:p>
       <w:pPr>
@@ -4904,7 +4965,26 @@
                 <w:sz w:val="22"/>
                 <w:szCs w:val="22"/>
               </w:rPr>
-              <w:t>Strong commitment to create a good working reservation system</w:t>
+              <w:t xml:space="preserve">Strong commitment to </w:t>
+            </w:r>
+            <w:r>
+              <w:rPr>
+                <w:rFonts w:cs="Arial"/>
+                <w:i w:val="0"/>
+                <w:noProof/>
+                <w:sz w:val="22"/>
+                <w:szCs w:val="22"/>
+              </w:rPr>
+              <w:t>create</w:t>
+            </w:r>
+            <w:r>
+              <w:rPr>
+                <w:rFonts w:cs="Arial"/>
+                <w:i w:val="0"/>
+                <w:sz w:val="22"/>
+                <w:szCs w:val="22"/>
+              </w:rPr>
+              <w:t xml:space="preserve"> a good working reservation system</w:t>
             </w:r>
           </w:p>
         </w:tc>
@@ -5417,7 +5497,7 @@
           <w:szCs w:val="22"/>
         </w:rPr>
       </w:pPr>
-      <w:bookmarkStart w:id="20" w:name="_Toc18551433"/>
+      <w:bookmarkStart w:id="19" w:name="_Toc18551433"/>
       <w:r>
         <w:rPr>
           <w:rFonts w:ascii="Arial" w:hAnsi="Arial" w:cs="Arial"/>
@@ -5426,7 +5506,7 @@
         </w:rPr>
         <w:t>Project Priorities</w:t>
       </w:r>
-      <w:bookmarkEnd w:id="20"/>
+      <w:bookmarkEnd w:id="19"/>
     </w:p>
     <w:p>
       <w:pPr>
@@ -5731,10 +5811,19 @@
             <w:r>
               <w:rPr>
                 <w:i w:val="0"/>
-                <w:sz w:val="22"/>
-                <w:szCs w:val="22"/>
-              </w:rPr>
-              <w:t>Database should be functional and features are already made.</w:t>
+                <w:noProof/>
+                <w:sz w:val="22"/>
+                <w:szCs w:val="22"/>
+              </w:rPr>
+              <w:t>Database</w:t>
+            </w:r>
+            <w:r>
+              <w:rPr>
+                <w:i w:val="0"/>
+                <w:sz w:val="22"/>
+                <w:szCs w:val="22"/>
+              </w:rPr>
+              <w:t xml:space="preserve"> should be functional and features are already made.</w:t>
             </w:r>
           </w:p>
         </w:tc>
@@ -5812,6 +5901,19 @@
                 <w:szCs w:val="22"/>
               </w:rPr>
             </w:pPr>
+            <w:bookmarkStart w:id="20" w:name="_GoBack"/>
+            <w:bookmarkEnd w:id="20"/>
+            <w:r>
+              <w:rPr>
+                <w:rFonts w:ascii="Arial" w:hAnsi="Arial" w:cs="Arial"/>
+                <w:bCs/>
+                <w:noProof/>
+                <w:color w:val="000000"/>
+                <w:sz w:val="22"/>
+                <w:szCs w:val="22"/>
+              </w:rPr>
+              <w:t>Real time</w:t>
+            </w:r>
             <w:r>
               <w:rPr>
                 <w:rFonts w:ascii="Arial" w:hAnsi="Arial" w:cs="Arial"/>
@@ -5820,7 +5922,7 @@
                 <w:sz w:val="22"/>
                 <w:szCs w:val="22"/>
               </w:rPr>
-              <w:t>Real time allocation control</w:t>
+              <w:t xml:space="preserve"> allocation control</w:t>
             </w:r>
           </w:p>
           <w:p>
@@ -6591,7 +6693,7 @@
       <w:rPr>
         <w:noProof/>
       </w:rPr>
-      <w:t>ii</w:t>
+      <w:t>5</w:t>
     </w:r>
     <w:r>
       <w:fldChar w:fldCharType="end"/>

</xml_diff>

<commit_message>
Project V&S - Project Priorities
</commit_message>
<xml_diff>
--- a/Documentation/MCSPROJ/Needed Documents/Project Vision and Scope Document.docx
+++ b/Documentation/MCSPROJ/Needed Documents/Project Vision and Scope Document.docx
@@ -150,27 +150,7 @@
           <w:sz w:val="32"/>
           <w:szCs w:val="32"/>
         </w:rPr>
-        <w:t xml:space="preserve">#3 </w:t>
-      </w:r>
-      <w:proofErr w:type="spellStart"/>
-      <w:r>
-        <w:rPr>
-          <w:rFonts w:cs="Arial"/>
-          <w:b w:val="0"/>
-          <w:sz w:val="32"/>
-          <w:szCs w:val="32"/>
-        </w:rPr>
-        <w:t>Humabon</w:t>
-      </w:r>
-      <w:proofErr w:type="spellEnd"/>
-      <w:r>
-        <w:rPr>
-          <w:rFonts w:cs="Arial"/>
-          <w:b w:val="0"/>
-          <w:sz w:val="32"/>
-          <w:szCs w:val="32"/>
-        </w:rPr>
-        <w:t xml:space="preserve"> Place, Magallanes, Makati City</w:t>
+        <w:t>#3 Humabon Place, Magallanes, Makati City</w:t>
       </w:r>
     </w:p>
     <w:p>
@@ -2839,25 +2819,7 @@
           <w:sz w:val="22"/>
           <w:szCs w:val="22"/>
         </w:rPr>
-        <w:t xml:space="preserve">resort, named </w:t>
-      </w:r>
-      <w:proofErr w:type="spellStart"/>
-      <w:r>
-        <w:rPr>
-          <w:rFonts w:ascii="Arial" w:hAnsi="Arial" w:cs="Arial"/>
-          <w:sz w:val="22"/>
-          <w:szCs w:val="22"/>
-        </w:rPr>
-        <w:t>Tarangban</w:t>
-      </w:r>
-      <w:proofErr w:type="spellEnd"/>
-      <w:r>
-        <w:rPr>
-          <w:rFonts w:ascii="Arial" w:hAnsi="Arial" w:cs="Arial"/>
-          <w:sz w:val="22"/>
-          <w:szCs w:val="22"/>
-        </w:rPr>
-        <w:t xml:space="preserve"> Falls &amp; </w:t>
+        <w:t xml:space="preserve">resort, named Tarangban Falls &amp; </w:t>
       </w:r>
       <w:r>
         <w:rPr>
@@ -5901,8 +5863,6 @@
                 <w:szCs w:val="22"/>
               </w:rPr>
             </w:pPr>
-            <w:bookmarkStart w:id="20" w:name="_GoBack"/>
-            <w:bookmarkEnd w:id="20"/>
             <w:r>
               <w:rPr>
                 <w:rFonts w:ascii="Arial" w:hAnsi="Arial" w:cs="Arial"/>
@@ -5912,7 +5872,20 @@
                 <w:sz w:val="22"/>
                 <w:szCs w:val="22"/>
               </w:rPr>
-              <w:t>Real time</w:t>
+              <w:t>Real-</w:t>
+            </w:r>
+            <w:bookmarkStart w:id="20" w:name="_GoBack"/>
+            <w:bookmarkEnd w:id="20"/>
+            <w:r>
+              <w:rPr>
+                <w:rFonts w:ascii="Arial" w:hAnsi="Arial" w:cs="Arial"/>
+                <w:bCs/>
+                <w:noProof/>
+                <w:color w:val="000000"/>
+                <w:sz w:val="22"/>
+                <w:szCs w:val="22"/>
+              </w:rPr>
+              <w:t>time</w:t>
             </w:r>
             <w:r>
               <w:rPr>
@@ -6693,7 +6666,7 @@
       <w:rPr>
         <w:noProof/>
       </w:rPr>
-      <w:t>5</w:t>
+      <w:t>3</w:t>
     </w:r>
     <w:r>
       <w:fldChar w:fldCharType="end"/>

</xml_diff>

<commit_message>
Project V&S (minor change)
</commit_message>
<xml_diff>
--- a/Documentation/MCSPROJ/Needed Documents/Project Vision and Scope Document.docx
+++ b/Documentation/MCSPROJ/Needed Documents/Project Vision and Scope Document.docx
@@ -5874,8 +5874,6 @@
               </w:rPr>
               <w:t>Real-</w:t>
             </w:r>
-            <w:bookmarkStart w:id="20" w:name="_GoBack"/>
-            <w:bookmarkEnd w:id="20"/>
             <w:r>
               <w:rPr>
                 <w:rFonts w:ascii="Arial" w:hAnsi="Arial" w:cs="Arial"/>
@@ -6490,7 +6488,7 @@
           <w:szCs w:val="22"/>
         </w:rPr>
       </w:pPr>
-      <w:bookmarkStart w:id="21" w:name="_Toc18551434"/>
+      <w:bookmarkStart w:id="20" w:name="_Toc18551434"/>
       <w:r>
         <w:rPr>
           <w:rFonts w:ascii="Arial" w:hAnsi="Arial" w:cs="Arial"/>
@@ -6499,7 +6497,7 @@
         </w:rPr>
         <w:t>Operating Environment</w:t>
       </w:r>
-      <w:bookmarkEnd w:id="21"/>
+      <w:bookmarkEnd w:id="20"/>
     </w:p>
     <w:p>
       <w:pPr>
@@ -6520,6 +6518,8 @@
         </w:rPr>
         <w:t xml:space="preserve">The Resort Reservation System will be used in a medium to </w:t>
       </w:r>
+      <w:bookmarkStart w:id="21" w:name="_GoBack"/>
+      <w:bookmarkEnd w:id="21"/>
       <w:r>
         <w:rPr>
           <w:rFonts w:cs="Arial"/>
@@ -6666,7 +6666,7 @@
       <w:rPr>
         <w:noProof/>
       </w:rPr>
-      <w:t>3</w:t>
+      <w:t>6</w:t>
     </w:r>
     <w:r>
       <w:fldChar w:fldCharType="end"/>

</xml_diff>